<commit_message>
ALU done, Report updated.
</commit_message>
<xml_diff>
--- a/Report.docx
+++ b/Report.docx
@@ -3,6 +3,9 @@
 <w:document xmlns:wpc="http://schemas.microsoft.com/office/word/2010/wordprocessingCanvas" xmlns:cx="http://schemas.microsoft.com/office/drawing/2014/chartex" xmlns:cx1="http://schemas.microsoft.com/office/drawing/2015/9/8/chartex" xmlns:cx2="http://schemas.microsoft.com/office/drawing/2015/10/21/chartex" xmlns:cx3="http://schemas.microsoft.com/office/drawing/2016/5/9/chartex" xmlns:cx4="http://schemas.microsoft.com/office/drawing/2016/5/10/chartex" xmlns:cx5="http://schemas.microsoft.com/office/drawing/2016/5/11/chartex" xmlns:cx6="http://schemas.microsoft.com/office/drawing/2016/5/12/chartex" xmlns:cx7="http://schemas.microsoft.com/office/drawing/2016/5/13/chartex" xmlns:cx8="http://schemas.microsoft.com/office/drawing/2016/5/14/chartex" xmlns:mc="http://schemas.openxmlformats.org/markup-compatibility/2006" xmlns:aink="http://schemas.microsoft.com/office/drawing/2016/ink" xmlns:am3d="http://schemas.microsoft.com/office/drawing/2017/model3d" xmlns:o="urn:schemas-microsoft-com:office:office" xmlns:oel="http://schemas.microsoft.com/office/2019/extlst" xmlns:r="http://schemas.openxmlformats.org/officeDocument/2006/relationships" xmlns:m="http://schemas.openxmlformats.org/officeDocument/2006/math" xmlns:v="urn:schemas-microsoft-com:vml" xmlns:wp14="http://schemas.microsoft.com/office/word/2010/wordprocessingDrawing" xmlns:wp="http://schemas.openxmlformats.org/drawingml/2006/wordprocessingDrawing" xmlns:w10="urn:schemas-microsoft-com:office:word" xmlns:w="http://schemas.openxmlformats.org/wordprocessingml/2006/main" xmlns:w14="http://schemas.microsoft.com/office/word/2010/wordml" xmlns:w15="http://schemas.microsoft.com/office/word/2012/wordml" xmlns:w16cex="http://schemas.microsoft.com/office/word/2018/wordml/cex" xmlns:w16cid="http://schemas.microsoft.com/office/word/2016/wordml/cid" xmlns:w16="http://schemas.microsoft.com/office/word/2018/wordml" xmlns:w16du="http://schemas.microsoft.com/office/word/2023/wordml/word16du" xmlns:w16sdtdh="http://schemas.microsoft.com/office/word/2020/wordml/sdtdatahash" xmlns:w16sdtfl="http://schemas.microsoft.com/office/word/2024/wordml/sdtformatlock" xmlns:w16se="http://schemas.microsoft.com/office/word/2015/wordml/symex" xmlns:wpg="http://schemas.microsoft.com/office/word/2010/wordprocessingGroup" xmlns:wpi="http://schemas.microsoft.com/office/word/2010/wordprocessingInk" xmlns:wne="http://schemas.microsoft.com/office/word/2006/wordml" xmlns:wps="http://schemas.microsoft.com/office/word/2010/wordprocessingShape" mc:Ignorable="w14 w15 w16se w16cid w16 w16cex w16sdtdh w16sdtfl w16du wp14">
   <w:body>
     <w:p>
+      <w:pPr>
+        <w:keepNext/>
+      </w:pPr>
       <w:r>
         <w:rPr>
           <w:noProof/>
@@ -970,6 +973,9 @@
         <w:br/>
       </w:r>
       <w:r>
+        <w:rPr>
+          <w:noProof/>
+        </w:rPr>
         <w:lastRenderedPageBreak/>
         <w:drawing>
           <wp:inline distT="0" distB="0" distL="0" distR="0" wp14:anchorId="215F246C" wp14:editId="6FBC31D5">
@@ -1007,10 +1013,108 @@
           </wp:inline>
         </w:drawing>
       </w:r>
-      <w:r>
-        <w:t>After designing the controller we need to design the combinational controller since its single cycle RISC-V we are talking about.</w:t>
-      </w:r>
     </w:p>
+    <w:p>
+      <w:pPr>
+        <w:pStyle w:val="Caption"/>
+        <w:jc w:val="center"/>
+      </w:pPr>
+      <w:r>
+        <w:t xml:space="preserve">Figure </w:t>
+      </w:r>
+      <w:fldSimple w:instr=" SEQ Figure \* ARABIC ">
+        <w:r>
+          <w:rPr>
+            <w:noProof/>
+          </w:rPr>
+          <w:t>2</w:t>
+        </w:r>
+      </w:fldSimple>
+      <w:r>
+        <w:t>: RISC-V Instruction Types</w:t>
+      </w:r>
+    </w:p>
+    <w:p>
+      <w:r>
+        <w:t xml:space="preserve">After designing the </w:t>
+      </w:r>
+      <w:r>
+        <w:t>controller,</w:t>
+      </w:r>
+      <w:r>
+        <w:t xml:space="preserve"> we need to design the combinational controller since </w:t>
+      </w:r>
+      <w:r>
+        <w:t>it’s</w:t>
+      </w:r>
+      <w:r>
+        <w:t xml:space="preserve"> single cycle RISC-V we are talking about.</w:t>
+      </w:r>
+    </w:p>
+    <w:p/>
+    <w:p>
+      <w:pPr>
+        <w:keepNext/>
+      </w:pPr>
+      <w:r>
+        <w:drawing>
+          <wp:inline distT="0" distB="0" distL="0" distR="0" wp14:anchorId="08AA2431" wp14:editId="2ECA53E2">
+            <wp:extent cx="4515480" cy="2448267"/>
+            <wp:effectExtent l="0" t="0" r="0" b="9525"/>
+            <wp:docPr id="1080169137" name="Picture 1" descr="A diagram of a chemical formula&#10;&#10;AI-generated content may be incorrect."/>
+            <wp:cNvGraphicFramePr>
+              <a:graphicFrameLocks xmlns:a="http://schemas.openxmlformats.org/drawingml/2006/main" noChangeAspect="1"/>
+            </wp:cNvGraphicFramePr>
+            <a:graphic xmlns:a="http://schemas.openxmlformats.org/drawingml/2006/main">
+              <a:graphicData uri="http://schemas.openxmlformats.org/drawingml/2006/picture">
+                <pic:pic xmlns:pic="http://schemas.openxmlformats.org/drawingml/2006/picture">
+                  <pic:nvPicPr>
+                    <pic:cNvPr id="1080169137" name="Picture 1" descr="A diagram of a chemical formula&#10;&#10;AI-generated content may be incorrect."/>
+                    <pic:cNvPicPr/>
+                  </pic:nvPicPr>
+                  <pic:blipFill>
+                    <a:blip r:embed="rId43"/>
+                    <a:stretch>
+                      <a:fillRect/>
+                    </a:stretch>
+                  </pic:blipFill>
+                  <pic:spPr>
+                    <a:xfrm>
+                      <a:off x="0" y="0"/>
+                      <a:ext cx="4515480" cy="2448267"/>
+                    </a:xfrm>
+                    <a:prstGeom prst="rect">
+                      <a:avLst/>
+                    </a:prstGeom>
+                  </pic:spPr>
+                </pic:pic>
+              </a:graphicData>
+            </a:graphic>
+          </wp:inline>
+        </w:drawing>
+      </w:r>
+    </w:p>
+    <w:p>
+      <w:pPr>
+        <w:pStyle w:val="Caption"/>
+        <w:jc w:val="center"/>
+      </w:pPr>
+      <w:r>
+        <w:t xml:space="preserve">Figure </w:t>
+      </w:r>
+      <w:fldSimple w:instr=" SEQ Figure \* ARABIC ">
+        <w:r>
+          <w:rPr>
+            <w:noProof/>
+          </w:rPr>
+          <w:t>3</w:t>
+        </w:r>
+      </w:fldSimple>
+      <w:r>
+        <w:t>: ALU Opcode Table</w:t>
+      </w:r>
+    </w:p>
+    <w:p/>
     <w:sectPr>
       <w:pgSz w:w="15840" w:h="12240" w:orient="landscape"/>
       <w:pgMar w:top="1440" w:right="1440" w:bottom="1440" w:left="1440" w:header="720" w:footer="720" w:gutter="0"/>

</xml_diff>

<commit_message>
Finish Debugging And Update Report
</commit_message>
<xml_diff>
--- a/Report.docx
+++ b/Report.docx
@@ -10,22 +10,716 @@
         <mc:AlternateContent>
           <mc:Choice Requires="wpi">
             <w:drawing>
-              <wp:anchor distT="0" distB="0" distL="114300" distR="114300" simplePos="0" relativeHeight="251686912" behindDoc="0" locked="0" layoutInCell="1" allowOverlap="1" wp14:anchorId="4EA99690" wp14:editId="26F8195C">
-                <wp:simplePos x="0" y="0"/>
-                <wp:positionH relativeFrom="column">
-                  <wp:posOffset>-1447958</wp:posOffset>
-                </wp:positionH>
-                <wp:positionV relativeFrom="paragraph">
-                  <wp:posOffset>1928775</wp:posOffset>
+              <wp:anchor distT="0" distB="0" distL="114300" distR="114300" simplePos="0" relativeHeight="251766784" behindDoc="0" locked="0" layoutInCell="1" allowOverlap="1" wp14:anchorId="70E34F6D" wp14:editId="4B583D8D">
+                <wp:simplePos x="0" y="0"/>
+                <wp:positionH relativeFrom="column">
+                  <wp:posOffset>5513064</wp:posOffset>
+                </wp:positionH>
+                <wp:positionV relativeFrom="paragraph">
+                  <wp:posOffset>2275638</wp:posOffset>
+                </wp:positionV>
+                <wp:extent cx="37080" cy="34560"/>
+                <wp:effectExtent l="38100" t="38100" r="39370" b="41910"/>
+                <wp:wrapNone/>
+                <wp:docPr id="1503274425" name="Ink 33"/>
+                <wp:cNvGraphicFramePr/>
+                <a:graphic xmlns:a="http://schemas.openxmlformats.org/drawingml/2006/main">
+                  <a:graphicData uri="http://schemas.microsoft.com/office/word/2010/wordprocessingInk">
+                    <w14:contentPart bwMode="auto" r:id="rId7">
+                      <w14:nvContentPartPr>
+                        <w14:cNvContentPartPr/>
+                      </w14:nvContentPartPr>
+                      <w14:xfrm>
+                        <a:off x="0" y="0"/>
+                        <a:ext cx="37080" cy="34560"/>
+                      </w14:xfrm>
+                    </w14:contentPart>
+                  </a:graphicData>
+                </a:graphic>
+              </wp:anchor>
+            </w:drawing>
+          </mc:Choice>
+          <mc:Fallback>
+            <w:pict>
+              <v:shapetype w14:anchorId="08013AF1" id="_x0000_t75" coordsize="21600,21600" o:spt="75" o:preferrelative="t" path="m@4@5l@4@11@9@11@9@5xe" filled="f" stroked="f">
+                <v:stroke joinstyle="miter"/>
+                <v:formulas>
+                  <v:f eqn="if lineDrawn pixelLineWidth 0"/>
+                  <v:f eqn="sum @0 1 0"/>
+                  <v:f eqn="sum 0 0 @1"/>
+                  <v:f eqn="prod @2 1 2"/>
+                  <v:f eqn="prod @3 21600 pixelWidth"/>
+                  <v:f eqn="prod @3 21600 pixelHeight"/>
+                  <v:f eqn="sum @0 0 1"/>
+                  <v:f eqn="prod @6 1 2"/>
+                  <v:f eqn="prod @7 21600 pixelWidth"/>
+                  <v:f eqn="sum @8 21600 0"/>
+                  <v:f eqn="prod @7 21600 pixelHeight"/>
+                  <v:f eqn="sum @10 21600 0"/>
+                </v:formulas>
+                <v:path o:extrusionok="f" gradientshapeok="t" o:connecttype="rect"/>
+                <o:lock v:ext="edit" aspectratio="t"/>
+              </v:shapetype>
+              <v:shape id="Ink 33" o:spid="_x0000_s1026" type="#_x0000_t75" style="position:absolute;margin-left:433.6pt;margin-top:178.7pt;width:3.9pt;height:3.7pt;z-index:251766784;visibility:visible;mso-wrap-style:square;mso-wrap-distance-left:9pt;mso-wrap-distance-top:0;mso-wrap-distance-right:9pt;mso-wrap-distance-bottom:0;mso-position-horizontal:absolute;mso-position-horizontal-relative:text;mso-position-vertical:absolute;mso-position-vertical-relative:text" o:gfxdata="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">
+                <v:imagedata r:id="rId8" o:title=""/>
+              </v:shape>
+            </w:pict>
+          </mc:Fallback>
+        </mc:AlternateContent>
+      </w:r>
+      <w:r>
+        <w:rPr>
+          <w:noProof/>
+        </w:rPr>
+        <mc:AlternateContent>
+          <mc:Choice Requires="wpi">
+            <w:drawing>
+              <wp:anchor distT="0" distB="0" distL="114300" distR="114300" simplePos="0" relativeHeight="251765760" behindDoc="0" locked="0" layoutInCell="1" allowOverlap="1" wp14:anchorId="34544633" wp14:editId="217CAF73">
+                <wp:simplePos x="0" y="0"/>
+                <wp:positionH relativeFrom="column">
+                  <wp:posOffset>809664</wp:posOffset>
+                </wp:positionH>
+                <wp:positionV relativeFrom="paragraph">
+                  <wp:posOffset>2457438</wp:posOffset>
+                </wp:positionV>
+                <wp:extent cx="4733280" cy="690120"/>
+                <wp:effectExtent l="38100" t="38100" r="48895" b="53340"/>
+                <wp:wrapNone/>
+                <wp:docPr id="1186922129" name="Ink 32"/>
+                <wp:cNvGraphicFramePr/>
+                <a:graphic xmlns:a="http://schemas.openxmlformats.org/drawingml/2006/main">
+                  <a:graphicData uri="http://schemas.microsoft.com/office/word/2010/wordprocessingInk">
+                    <w14:contentPart bwMode="auto" r:id="rId9">
+                      <w14:nvContentPartPr>
+                        <w14:cNvContentPartPr/>
+                      </w14:nvContentPartPr>
+                      <w14:xfrm>
+                        <a:off x="0" y="0"/>
+                        <a:ext cx="4733280" cy="690120"/>
+                      </w14:xfrm>
+                    </w14:contentPart>
+                  </a:graphicData>
+                </a:graphic>
+              </wp:anchor>
+            </w:drawing>
+          </mc:Choice>
+          <mc:Fallback>
+            <w:pict>
+              <v:shape w14:anchorId="5C9BFE6B" id="Ink 32" o:spid="_x0000_s1026" type="#_x0000_t75" style="position:absolute;margin-left:63.25pt;margin-top:193pt;width:373.7pt;height:55.35pt;z-index:251765760;visibility:visible;mso-wrap-style:square;mso-wrap-distance-left:9pt;mso-wrap-distance-top:0;mso-wrap-distance-right:9pt;mso-wrap-distance-bottom:0;mso-position-horizontal:absolute;mso-position-horizontal-relative:text;mso-position-vertical:absolute;mso-position-vertical-relative:text" o:gfxdata="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">
+                <v:imagedata r:id="rId10" o:title=""/>
+              </v:shape>
+            </w:pict>
+          </mc:Fallback>
+        </mc:AlternateContent>
+      </w:r>
+      <w:r>
+        <w:rPr>
+          <w:noProof/>
+        </w:rPr>
+        <mc:AlternateContent>
+          <mc:Choice Requires="wpi">
+            <w:drawing>
+              <wp:anchor distT="0" distB="0" distL="114300" distR="114300" simplePos="0" relativeHeight="251764736" behindDoc="0" locked="0" layoutInCell="1" allowOverlap="1" wp14:anchorId="30263DC8" wp14:editId="01AE6510">
+                <wp:simplePos x="0" y="0"/>
+                <wp:positionH relativeFrom="column">
+                  <wp:posOffset>926465</wp:posOffset>
+                </wp:positionH>
+                <wp:positionV relativeFrom="paragraph">
+                  <wp:posOffset>2305050</wp:posOffset>
+                </wp:positionV>
+                <wp:extent cx="156210" cy="297180"/>
+                <wp:effectExtent l="38100" t="38100" r="53340" b="45720"/>
+                <wp:wrapNone/>
+                <wp:docPr id="1065211756" name="Ink 31"/>
+                <wp:cNvGraphicFramePr/>
+                <a:graphic xmlns:a="http://schemas.openxmlformats.org/drawingml/2006/main">
+                  <a:graphicData uri="http://schemas.microsoft.com/office/word/2010/wordprocessingInk">
+                    <w14:contentPart bwMode="auto" r:id="rId11">
+                      <w14:nvContentPartPr>
+                        <w14:cNvContentPartPr/>
+                      </w14:nvContentPartPr>
+                      <w14:xfrm>
+                        <a:off x="0" y="0"/>
+                        <a:ext cx="156210" cy="297180"/>
+                      </w14:xfrm>
+                    </w14:contentPart>
+                  </a:graphicData>
+                </a:graphic>
+              </wp:anchor>
+            </w:drawing>
+          </mc:Choice>
+          <mc:Fallback>
+            <w:pict>
+              <v:shape w14:anchorId="0926E97C" id="Ink 31" o:spid="_x0000_s1026" type="#_x0000_t75" style="position:absolute;margin-left:72.45pt;margin-top:181pt;width:13.25pt;height:24.35pt;z-index:251764736;visibility:visible;mso-wrap-style:square;mso-wrap-distance-left:9pt;mso-wrap-distance-top:0;mso-wrap-distance-right:9pt;mso-wrap-distance-bottom:0;mso-position-horizontal:absolute;mso-position-horizontal-relative:text;mso-position-vertical:absolute;mso-position-vertical-relative:text" o:gfxdata="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">
+                <v:imagedata r:id="rId12" o:title=""/>
+              </v:shape>
+            </w:pict>
+          </mc:Fallback>
+        </mc:AlternateContent>
+      </w:r>
+      <w:r>
+        <w:rPr>
+          <w:noProof/>
+        </w:rPr>
+        <mc:AlternateContent>
+          <mc:Choice Requires="wpi">
+            <w:drawing>
+              <wp:anchor distT="0" distB="0" distL="114300" distR="114300" simplePos="0" relativeHeight="251755520" behindDoc="0" locked="0" layoutInCell="1" allowOverlap="1" wp14:anchorId="6914370D" wp14:editId="55397424">
+                <wp:simplePos x="0" y="0"/>
+                <wp:positionH relativeFrom="column">
+                  <wp:posOffset>970584</wp:posOffset>
+                </wp:positionH>
+                <wp:positionV relativeFrom="paragraph">
+                  <wp:posOffset>2313438</wp:posOffset>
+                </wp:positionV>
+                <wp:extent cx="20160" cy="81000"/>
+                <wp:effectExtent l="38100" t="38100" r="37465" b="52705"/>
+                <wp:wrapNone/>
+                <wp:docPr id="1724540776" name="Ink 20"/>
+                <wp:cNvGraphicFramePr/>
+                <a:graphic xmlns:a="http://schemas.openxmlformats.org/drawingml/2006/main">
+                  <a:graphicData uri="http://schemas.microsoft.com/office/word/2010/wordprocessingInk">
+                    <w14:contentPart bwMode="auto" r:id="rId13">
+                      <w14:nvContentPartPr>
+                        <w14:cNvContentPartPr/>
+                      </w14:nvContentPartPr>
+                      <w14:xfrm>
+                        <a:off x="0" y="0"/>
+                        <a:ext cx="20160" cy="81000"/>
+                      </w14:xfrm>
+                    </w14:contentPart>
+                  </a:graphicData>
+                </a:graphic>
+              </wp:anchor>
+            </w:drawing>
+          </mc:Choice>
+          <mc:Fallback>
+            <w:pict>
+              <v:shape w14:anchorId="3617DA03" id="Ink 20" o:spid="_x0000_s1026" type="#_x0000_t75" style="position:absolute;margin-left:75.9pt;margin-top:181.65pt;width:2.6pt;height:7.4pt;z-index:251755520;visibility:visible;mso-wrap-style:square;mso-wrap-distance-left:9pt;mso-wrap-distance-top:0;mso-wrap-distance-right:9pt;mso-wrap-distance-bottom:0;mso-position-horizontal:absolute;mso-position-horizontal-relative:text;mso-position-vertical:absolute;mso-position-vertical-relative:text" o:gfxdata="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">
+                <v:imagedata r:id="rId14" o:title=""/>
+              </v:shape>
+            </w:pict>
+          </mc:Fallback>
+        </mc:AlternateContent>
+      </w:r>
+      <w:r>
+        <w:rPr>
+          <w:noProof/>
+        </w:rPr>
+        <mc:AlternateContent>
+          <mc:Choice Requires="wpi">
+            <w:drawing>
+              <wp:anchor distT="0" distB="0" distL="114300" distR="114300" simplePos="0" relativeHeight="251754496" behindDoc="0" locked="0" layoutInCell="1" allowOverlap="1" wp14:anchorId="728A4ED8" wp14:editId="5612F62D">
+                <wp:simplePos x="0" y="0"/>
+                <wp:positionH relativeFrom="column">
+                  <wp:posOffset>7323144</wp:posOffset>
+                </wp:positionH>
+                <wp:positionV relativeFrom="paragraph">
+                  <wp:posOffset>2344398</wp:posOffset>
+                </wp:positionV>
+                <wp:extent cx="13680" cy="105120"/>
+                <wp:effectExtent l="38100" t="38100" r="43815" b="47625"/>
+                <wp:wrapNone/>
+                <wp:docPr id="973671105" name="Ink 19"/>
+                <wp:cNvGraphicFramePr/>
+                <a:graphic xmlns:a="http://schemas.openxmlformats.org/drawingml/2006/main">
+                  <a:graphicData uri="http://schemas.microsoft.com/office/word/2010/wordprocessingInk">
+                    <w14:contentPart bwMode="auto" r:id="rId15">
+                      <w14:nvContentPartPr>
+                        <w14:cNvContentPartPr/>
+                      </w14:nvContentPartPr>
+                      <w14:xfrm>
+                        <a:off x="0" y="0"/>
+                        <a:ext cx="13680" cy="105120"/>
+                      </w14:xfrm>
+                    </w14:contentPart>
+                  </a:graphicData>
+                </a:graphic>
+              </wp:anchor>
+            </w:drawing>
+          </mc:Choice>
+          <mc:Fallback>
+            <w:pict>
+              <v:shape w14:anchorId="1FD013A6" id="Ink 19" o:spid="_x0000_s1026" type="#_x0000_t75" style="position:absolute;margin-left:576.15pt;margin-top:184.1pt;width:2.1pt;height:9.3pt;z-index:251754496;visibility:visible;mso-wrap-style:square;mso-wrap-distance-left:9pt;mso-wrap-distance-top:0;mso-wrap-distance-right:9pt;mso-wrap-distance-bottom:0;mso-position-horizontal:absolute;mso-position-horizontal-relative:text;mso-position-vertical:absolute;mso-position-vertical-relative:text" o:gfxdata="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">
+                <v:imagedata r:id="rId16" o:title=""/>
+              </v:shape>
+            </w:pict>
+          </mc:Fallback>
+        </mc:AlternateContent>
+      </w:r>
+      <w:r>
+        <w:rPr>
+          <w:noProof/>
+        </w:rPr>
+        <mc:AlternateContent>
+          <mc:Choice Requires="wpi">
+            <w:drawing>
+              <wp:anchor distT="0" distB="0" distL="114300" distR="114300" simplePos="0" relativeHeight="251753472" behindDoc="0" locked="0" layoutInCell="1" allowOverlap="1" wp14:anchorId="7F5E982A" wp14:editId="78C3C375">
+                <wp:simplePos x="0" y="0"/>
+                <wp:positionH relativeFrom="column">
+                  <wp:posOffset>7219824</wp:posOffset>
+                </wp:positionH>
+                <wp:positionV relativeFrom="paragraph">
+                  <wp:posOffset>2396238</wp:posOffset>
+                </wp:positionV>
+                <wp:extent cx="82800" cy="13680"/>
+                <wp:effectExtent l="76200" t="57150" r="69850" b="62865"/>
+                <wp:wrapNone/>
+                <wp:docPr id="500918030" name="Ink 18"/>
+                <wp:cNvGraphicFramePr/>
+                <a:graphic xmlns:a="http://schemas.openxmlformats.org/drawingml/2006/main">
+                  <a:graphicData uri="http://schemas.microsoft.com/office/word/2010/wordprocessingInk">
+                    <w14:contentPart bwMode="auto" r:id="rId17">
+                      <w14:nvContentPartPr>
+                        <w14:cNvContentPartPr/>
+                      </w14:nvContentPartPr>
+                      <w14:xfrm>
+                        <a:off x="0" y="0"/>
+                        <a:ext cx="82800" cy="13680"/>
+                      </w14:xfrm>
+                    </w14:contentPart>
+                  </a:graphicData>
+                </a:graphic>
+              </wp:anchor>
+            </w:drawing>
+          </mc:Choice>
+          <mc:Fallback>
+            <w:pict>
+              <v:shape w14:anchorId="21D95A02" id="Ink 18" o:spid="_x0000_s1026" type="#_x0000_t75" style="position:absolute;margin-left:567.1pt;margin-top:187.3pt;width:9.35pt;height:3.95pt;z-index:251753472;visibility:visible;mso-wrap-style:square;mso-wrap-distance-left:9pt;mso-wrap-distance-top:0;mso-wrap-distance-right:9pt;mso-wrap-distance-bottom:0;mso-position-horizontal:absolute;mso-position-horizontal-relative:text;mso-position-vertical:absolute;mso-position-vertical-relative:text" o:gfxdata="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">
+                <v:imagedata r:id="rId18" o:title=""/>
+              </v:shape>
+            </w:pict>
+          </mc:Fallback>
+        </mc:AlternateContent>
+      </w:r>
+      <w:r>
+        <w:rPr>
+          <w:noProof/>
+        </w:rPr>
+        <mc:AlternateContent>
+          <mc:Choice Requires="wpi">
+            <w:drawing>
+              <wp:anchor distT="0" distB="0" distL="114300" distR="114300" simplePos="0" relativeHeight="251752448" behindDoc="0" locked="0" layoutInCell="1" allowOverlap="1" wp14:anchorId="68AB6E25" wp14:editId="72D9A616">
+                <wp:simplePos x="0" y="0"/>
+                <wp:positionH relativeFrom="column">
+                  <wp:posOffset>957624</wp:posOffset>
+                </wp:positionH>
+                <wp:positionV relativeFrom="paragraph">
+                  <wp:posOffset>2287878</wp:posOffset>
+                </wp:positionV>
+                <wp:extent cx="78840" cy="34920"/>
+                <wp:effectExtent l="76200" t="57150" r="54610" b="60960"/>
+                <wp:wrapNone/>
+                <wp:docPr id="1919787550" name="Ink 17"/>
+                <wp:cNvGraphicFramePr/>
+                <a:graphic xmlns:a="http://schemas.openxmlformats.org/drawingml/2006/main">
+                  <a:graphicData uri="http://schemas.microsoft.com/office/word/2010/wordprocessingInk">
+                    <w14:contentPart bwMode="auto" r:id="rId19">
+                      <w14:nvContentPartPr>
+                        <w14:cNvContentPartPr/>
+                      </w14:nvContentPartPr>
+                      <w14:xfrm>
+                        <a:off x="0" y="0"/>
+                        <a:ext cx="78840" cy="34920"/>
+                      </w14:xfrm>
+                    </w14:contentPart>
+                  </a:graphicData>
+                </a:graphic>
+              </wp:anchor>
+            </w:drawing>
+          </mc:Choice>
+          <mc:Fallback>
+            <w:pict>
+              <v:shape w14:anchorId="75F640D6" id="Ink 17" o:spid="_x0000_s1026" type="#_x0000_t75" style="position:absolute;margin-left:74pt;margin-top:178.75pt;width:9pt;height:5.6pt;z-index:251752448;visibility:visible;mso-wrap-style:square;mso-wrap-distance-left:9pt;mso-wrap-distance-top:0;mso-wrap-distance-right:9pt;mso-wrap-distance-bottom:0;mso-position-horizontal:absolute;mso-position-horizontal-relative:text;mso-position-vertical:absolute;mso-position-vertical-relative:text" o:gfxdata="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">
+                <v:imagedata r:id="rId20" o:title=""/>
+              </v:shape>
+            </w:pict>
+          </mc:Fallback>
+        </mc:AlternateContent>
+      </w:r>
+      <w:r>
+        <w:rPr>
+          <w:noProof/>
+        </w:rPr>
+        <mc:AlternateContent>
+          <mc:Choice Requires="wpi">
+            <w:drawing>
+              <wp:anchor distT="0" distB="0" distL="114300" distR="114300" simplePos="0" relativeHeight="251751424" behindDoc="0" locked="0" layoutInCell="1" allowOverlap="1" wp14:anchorId="1DA2B4AA" wp14:editId="32ADC603">
+                <wp:simplePos x="0" y="0"/>
+                <wp:positionH relativeFrom="column">
+                  <wp:posOffset>943944</wp:posOffset>
+                </wp:positionH>
+                <wp:positionV relativeFrom="paragraph">
+                  <wp:posOffset>2170158</wp:posOffset>
+                </wp:positionV>
+                <wp:extent cx="44640" cy="83160"/>
+                <wp:effectExtent l="38100" t="38100" r="50800" b="50800"/>
+                <wp:wrapNone/>
+                <wp:docPr id="1153659113" name="Ink 16"/>
+                <wp:cNvGraphicFramePr/>
+                <a:graphic xmlns:a="http://schemas.openxmlformats.org/drawingml/2006/main">
+                  <a:graphicData uri="http://schemas.microsoft.com/office/word/2010/wordprocessingInk">
+                    <w14:contentPart bwMode="auto" r:id="rId21">
+                      <w14:nvContentPartPr>
+                        <w14:cNvContentPartPr/>
+                      </w14:nvContentPartPr>
+                      <w14:xfrm>
+                        <a:off x="0" y="0"/>
+                        <a:ext cx="44640" cy="83160"/>
+                      </w14:xfrm>
+                    </w14:contentPart>
+                  </a:graphicData>
+                </a:graphic>
+              </wp:anchor>
+            </w:drawing>
+          </mc:Choice>
+          <mc:Fallback>
+            <w:pict>
+              <v:shape w14:anchorId="4DCEE958" id="Ink 16" o:spid="_x0000_s1026" type="#_x0000_t75" style="position:absolute;margin-left:73.85pt;margin-top:170.4pt;width:4.5pt;height:7.55pt;z-index:251751424;visibility:visible;mso-wrap-style:square;mso-wrap-distance-left:9pt;mso-wrap-distance-top:0;mso-wrap-distance-right:9pt;mso-wrap-distance-bottom:0;mso-position-horizontal:absolute;mso-position-horizontal-relative:text;mso-position-vertical:absolute;mso-position-vertical-relative:text" o:gfxdata="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">
+                <v:imagedata r:id="rId22" o:title=""/>
+              </v:shape>
+            </w:pict>
+          </mc:Fallback>
+        </mc:AlternateContent>
+      </w:r>
+      <w:r>
+        <w:rPr>
+          <w:noProof/>
+        </w:rPr>
+        <mc:AlternateContent>
+          <mc:Choice Requires="wpi">
+            <w:drawing>
+              <wp:anchor distT="0" distB="0" distL="114300" distR="114300" simplePos="0" relativeHeight="251750400" behindDoc="0" locked="0" layoutInCell="1" allowOverlap="1" wp14:anchorId="4E4C8C2A" wp14:editId="4FADC1C5">
+                <wp:simplePos x="0" y="0"/>
+                <wp:positionH relativeFrom="column">
+                  <wp:posOffset>1016304</wp:posOffset>
+                </wp:positionH>
+                <wp:positionV relativeFrom="paragraph">
+                  <wp:posOffset>2187078</wp:posOffset>
+                </wp:positionV>
+                <wp:extent cx="2520" cy="78840"/>
+                <wp:effectExtent l="38100" t="38100" r="36195" b="35560"/>
+                <wp:wrapNone/>
+                <wp:docPr id="22803548" name="Ink 11"/>
+                <wp:cNvGraphicFramePr/>
+                <a:graphic xmlns:a="http://schemas.openxmlformats.org/drawingml/2006/main">
+                  <a:graphicData uri="http://schemas.microsoft.com/office/word/2010/wordprocessingInk">
+                    <w14:contentPart bwMode="auto" r:id="rId23">
+                      <w14:nvContentPartPr>
+                        <w14:cNvContentPartPr/>
+                      </w14:nvContentPartPr>
+                      <w14:xfrm>
+                        <a:off x="0" y="0"/>
+                        <a:ext cx="2520" cy="78840"/>
+                      </w14:xfrm>
+                    </w14:contentPart>
+                  </a:graphicData>
+                </a:graphic>
+              </wp:anchor>
+            </w:drawing>
+          </mc:Choice>
+          <mc:Fallback>
+            <w:pict>
+              <v:shape w14:anchorId="05B5E925" id="Ink 11" o:spid="_x0000_s1026" type="#_x0000_t75" style="position:absolute;margin-left:79.5pt;margin-top:171.7pt;width:1.2pt;height:7.15pt;z-index:251750400;visibility:visible;mso-wrap-style:square;mso-wrap-distance-left:9pt;mso-wrap-distance-top:0;mso-wrap-distance-right:9pt;mso-wrap-distance-bottom:0;mso-position-horizontal:absolute;mso-position-horizontal-relative:text;mso-position-vertical:absolute;mso-position-vertical-relative:text" o:gfxdata="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">
+                <v:imagedata r:id="rId24" o:title=""/>
+              </v:shape>
+            </w:pict>
+          </mc:Fallback>
+        </mc:AlternateContent>
+      </w:r>
+      <w:r>
+        <w:rPr>
+          <w:noProof/>
+        </w:rPr>
+        <mc:AlternateContent>
+          <mc:Choice Requires="wpi">
+            <w:drawing>
+              <wp:anchor distT="0" distB="0" distL="114300" distR="114300" simplePos="0" relativeHeight="251749376" behindDoc="0" locked="0" layoutInCell="1" allowOverlap="1" wp14:anchorId="57598AF0" wp14:editId="483923DF">
+                <wp:simplePos x="0" y="0"/>
+                <wp:positionH relativeFrom="column">
+                  <wp:posOffset>960504</wp:posOffset>
+                </wp:positionH>
+                <wp:positionV relativeFrom="paragraph">
+                  <wp:posOffset>2176998</wp:posOffset>
+                </wp:positionV>
+                <wp:extent cx="31320" cy="97200"/>
+                <wp:effectExtent l="57150" t="76200" r="64135" b="74295"/>
+                <wp:wrapNone/>
+                <wp:docPr id="1342400250" name="Ink 10"/>
+                <wp:cNvGraphicFramePr/>
+                <a:graphic xmlns:a="http://schemas.openxmlformats.org/drawingml/2006/main">
+                  <a:graphicData uri="http://schemas.microsoft.com/office/word/2010/wordprocessingInk">
+                    <w14:contentPart bwMode="auto" r:id="rId25">
+                      <w14:nvContentPartPr>
+                        <w14:cNvContentPartPr/>
+                      </w14:nvContentPartPr>
+                      <w14:xfrm>
+                        <a:off x="0" y="0"/>
+                        <a:ext cx="31320" cy="97200"/>
+                      </w14:xfrm>
+                    </w14:contentPart>
+                  </a:graphicData>
+                </a:graphic>
+              </wp:anchor>
+            </w:drawing>
+          </mc:Choice>
+          <mc:Fallback>
+            <w:pict>
+              <v:shape w14:anchorId="44D5B91A" id="Ink 10" o:spid="_x0000_s1026" type="#_x0000_t75" style="position:absolute;margin-left:74.25pt;margin-top:170pt;width:5.25pt;height:10.45pt;z-index:251749376;visibility:visible;mso-wrap-style:square;mso-wrap-distance-left:9pt;mso-wrap-distance-top:0;mso-wrap-distance-right:9pt;mso-wrap-distance-bottom:0;mso-position-horizontal:absolute;mso-position-horizontal-relative:text;mso-position-vertical:absolute;mso-position-vertical-relative:text" o:gfxdata="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">
+                <v:imagedata r:id="rId26" o:title=""/>
+              </v:shape>
+            </w:pict>
+          </mc:Fallback>
+        </mc:AlternateContent>
+      </w:r>
+      <w:r>
+        <w:rPr>
+          <w:noProof/>
+        </w:rPr>
+        <mc:AlternateContent>
+          <mc:Choice Requires="wpi">
+            <w:drawing>
+              <wp:anchor distT="0" distB="0" distL="114300" distR="114300" simplePos="0" relativeHeight="251748352" behindDoc="0" locked="0" layoutInCell="1" allowOverlap="1" wp14:anchorId="6E40FB90" wp14:editId="4300D79D">
+                <wp:simplePos x="0" y="0"/>
+                <wp:positionH relativeFrom="column">
+                  <wp:posOffset>-1399296</wp:posOffset>
+                </wp:positionH>
+                <wp:positionV relativeFrom="paragraph">
+                  <wp:posOffset>1800078</wp:posOffset>
+                </wp:positionV>
+                <wp:extent cx="360" cy="360"/>
+                <wp:effectExtent l="57150" t="76200" r="57150" b="76200"/>
+                <wp:wrapNone/>
+                <wp:docPr id="1018784695" name="Ink 9"/>
+                <wp:cNvGraphicFramePr/>
+                <a:graphic xmlns:a="http://schemas.openxmlformats.org/drawingml/2006/main">
+                  <a:graphicData uri="http://schemas.microsoft.com/office/word/2010/wordprocessingInk">
+                    <w14:contentPart bwMode="auto" r:id="rId27">
+                      <w14:nvContentPartPr>
+                        <w14:cNvContentPartPr/>
+                      </w14:nvContentPartPr>
+                      <w14:xfrm>
+                        <a:off x="0" y="0"/>
+                        <a:ext cx="360" cy="360"/>
+                      </w14:xfrm>
+                    </w14:contentPart>
+                  </a:graphicData>
+                </a:graphic>
+              </wp:anchor>
+            </w:drawing>
+          </mc:Choice>
+          <mc:Fallback>
+            <w:pict>
+              <v:shape w14:anchorId="73E4AFFE" id="Ink 9" o:spid="_x0000_s1026" type="#_x0000_t75" style="position:absolute;margin-left:-111.6pt;margin-top:140.35pt;width:2.9pt;height:2.9pt;z-index:251748352;visibility:visible;mso-wrap-style:square;mso-wrap-distance-left:9pt;mso-wrap-distance-top:0;mso-wrap-distance-right:9pt;mso-wrap-distance-bottom:0;mso-position-horizontal:absolute;mso-position-horizontal-relative:text;mso-position-vertical:absolute;mso-position-vertical-relative:text" o:gfxdata="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">
+                <v:imagedata r:id="rId28" o:title=""/>
+              </v:shape>
+            </w:pict>
+          </mc:Fallback>
+        </mc:AlternateContent>
+      </w:r>
+      <w:r>
+        <w:rPr>
+          <w:noProof/>
+        </w:rPr>
+        <mc:AlternateContent>
+          <mc:Choice Requires="wpi">
+            <w:drawing>
+              <wp:anchor distT="0" distB="0" distL="114300" distR="114300" simplePos="0" relativeHeight="251747328" behindDoc="0" locked="0" layoutInCell="1" allowOverlap="1" wp14:anchorId="4F407068" wp14:editId="661AEC82">
+                <wp:simplePos x="0" y="0"/>
+                <wp:positionH relativeFrom="column">
+                  <wp:posOffset>1008744</wp:posOffset>
+                </wp:positionH>
+                <wp:positionV relativeFrom="paragraph">
+                  <wp:posOffset>2068998</wp:posOffset>
+                </wp:positionV>
+                <wp:extent cx="44640" cy="66960"/>
+                <wp:effectExtent l="38100" t="38100" r="50800" b="47625"/>
+                <wp:wrapNone/>
+                <wp:docPr id="1993676623" name="Ink 8"/>
+                <wp:cNvGraphicFramePr/>
+                <a:graphic xmlns:a="http://schemas.openxmlformats.org/drawingml/2006/main">
+                  <a:graphicData uri="http://schemas.microsoft.com/office/word/2010/wordprocessingInk">
+                    <w14:contentPart bwMode="auto" r:id="rId29">
+                      <w14:nvContentPartPr>
+                        <w14:cNvContentPartPr/>
+                      </w14:nvContentPartPr>
+                      <w14:xfrm>
+                        <a:off x="0" y="0"/>
+                        <a:ext cx="44640" cy="66960"/>
+                      </w14:xfrm>
+                    </w14:contentPart>
+                  </a:graphicData>
+                </a:graphic>
+              </wp:anchor>
+            </w:drawing>
+          </mc:Choice>
+          <mc:Fallback>
+            <w:pict>
+              <v:shape w14:anchorId="1705B750" id="Ink 8" o:spid="_x0000_s1026" type="#_x0000_t75" style="position:absolute;margin-left:78.95pt;margin-top:162.4pt;width:4.5pt;height:6.25pt;z-index:251747328;visibility:visible;mso-wrap-style:square;mso-wrap-distance-left:9pt;mso-wrap-distance-top:0;mso-wrap-distance-right:9pt;mso-wrap-distance-bottom:0;mso-position-horizontal:absolute;mso-position-horizontal-relative:text;mso-position-vertical:absolute;mso-position-vertical-relative:text" o:gfxdata="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">
+                <v:imagedata r:id="rId30" o:title=""/>
+              </v:shape>
+            </w:pict>
+          </mc:Fallback>
+        </mc:AlternateContent>
+      </w:r>
+      <w:r>
+        <w:rPr>
+          <w:noProof/>
+        </w:rPr>
+        <mc:AlternateContent>
+          <mc:Choice Requires="wpi">
+            <w:drawing>
+              <wp:anchor distT="0" distB="0" distL="114300" distR="114300" simplePos="0" relativeHeight="251746304" behindDoc="0" locked="0" layoutInCell="1" allowOverlap="1" wp14:anchorId="3BBBED11" wp14:editId="3BBE67B1">
+                <wp:simplePos x="0" y="0"/>
+                <wp:positionH relativeFrom="column">
+                  <wp:posOffset>-1407936</wp:posOffset>
+                </wp:positionH>
+                <wp:positionV relativeFrom="paragraph">
+                  <wp:posOffset>2728518</wp:posOffset>
                 </wp:positionV>
                 <wp:extent cx="360" cy="360"/>
                 <wp:effectExtent l="38100" t="38100" r="38100" b="38100"/>
                 <wp:wrapNone/>
+                <wp:docPr id="389627899" name="Ink 7"/>
+                <wp:cNvGraphicFramePr/>
+                <a:graphic xmlns:a="http://schemas.openxmlformats.org/drawingml/2006/main">
+                  <a:graphicData uri="http://schemas.microsoft.com/office/word/2010/wordprocessingInk">
+                    <w14:contentPart bwMode="auto" r:id="rId31">
+                      <w14:nvContentPartPr>
+                        <w14:cNvContentPartPr/>
+                      </w14:nvContentPartPr>
+                      <w14:xfrm>
+                        <a:off x="0" y="0"/>
+                        <a:ext cx="360" cy="360"/>
+                      </w14:xfrm>
+                    </w14:contentPart>
+                  </a:graphicData>
+                </a:graphic>
+              </wp:anchor>
+            </w:drawing>
+          </mc:Choice>
+          <mc:Fallback>
+            <w:pict>
+              <v:shape w14:anchorId="6E32EDC4" id="Ink 7" o:spid="_x0000_s1026" type="#_x0000_t75" style="position:absolute;margin-left:-111.35pt;margin-top:214.35pt;width:1.05pt;height:1.05pt;z-index:251746304;visibility:visible;mso-wrap-style:square;mso-wrap-distance-left:9pt;mso-wrap-distance-top:0;mso-wrap-distance-right:9pt;mso-wrap-distance-bottom:0;mso-position-horizontal:absolute;mso-position-horizontal-relative:text;mso-position-vertical:absolute;mso-position-vertical-relative:text" o:gfxdata="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">
+                <v:imagedata r:id="rId32" o:title=""/>
+              </v:shape>
+            </w:pict>
+          </mc:Fallback>
+        </mc:AlternateContent>
+      </w:r>
+      <w:r>
+        <w:rPr>
+          <w:noProof/>
+        </w:rPr>
+        <mc:AlternateContent>
+          <mc:Choice Requires="wpi">
+            <w:drawing>
+              <wp:anchor distT="0" distB="0" distL="114300" distR="114300" simplePos="0" relativeHeight="251745280" behindDoc="0" locked="0" layoutInCell="1" allowOverlap="1" wp14:anchorId="133A1129" wp14:editId="52C829AA">
+                <wp:simplePos x="0" y="0"/>
+                <wp:positionH relativeFrom="column">
+                  <wp:posOffset>5525304</wp:posOffset>
+                </wp:positionH>
+                <wp:positionV relativeFrom="paragraph">
+                  <wp:posOffset>2279238</wp:posOffset>
+                </wp:positionV>
+                <wp:extent cx="4680" cy="243360"/>
+                <wp:effectExtent l="38100" t="38100" r="52705" b="42545"/>
+                <wp:wrapNone/>
+                <wp:docPr id="1092462218" name="Ink 5"/>
+                <wp:cNvGraphicFramePr/>
+                <a:graphic xmlns:a="http://schemas.openxmlformats.org/drawingml/2006/main">
+                  <a:graphicData uri="http://schemas.microsoft.com/office/word/2010/wordprocessingInk">
+                    <w14:contentPart bwMode="auto" r:id="rId33">
+                      <w14:nvContentPartPr>
+                        <w14:cNvContentPartPr/>
+                      </w14:nvContentPartPr>
+                      <w14:xfrm>
+                        <a:off x="0" y="0"/>
+                        <a:ext cx="4680" cy="243360"/>
+                      </w14:xfrm>
+                    </w14:contentPart>
+                  </a:graphicData>
+                </a:graphic>
+              </wp:anchor>
+            </w:drawing>
+          </mc:Choice>
+          <mc:Fallback>
+            <w:pict>
+              <v:shape w14:anchorId="501D16CD" id="Ink 5" o:spid="_x0000_s1026" type="#_x0000_t75" style="position:absolute;margin-left:434.55pt;margin-top:178.95pt;width:1.35pt;height:20.15pt;z-index:251745280;visibility:visible;mso-wrap-style:square;mso-wrap-distance-left:9pt;mso-wrap-distance-top:0;mso-wrap-distance-right:9pt;mso-wrap-distance-bottom:0;mso-position-horizontal:absolute;mso-position-horizontal-relative:text;mso-position-vertical:absolute;mso-position-vertical-relative:text" o:gfxdata="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">
+                <v:imagedata r:id="rId34" o:title=""/>
+              </v:shape>
+            </w:pict>
+          </mc:Fallback>
+        </mc:AlternateContent>
+      </w:r>
+      <w:r>
+        <w:rPr>
+          <w:noProof/>
+        </w:rPr>
+        <mc:AlternateContent>
+          <mc:Choice Requires="wpi">
+            <w:drawing>
+              <wp:anchor distT="0" distB="0" distL="114300" distR="114300" simplePos="0" relativeHeight="251743232" behindDoc="0" locked="0" layoutInCell="1" allowOverlap="1" wp14:anchorId="70F2CD34" wp14:editId="35BD6C2C">
+                <wp:simplePos x="0" y="0"/>
+                <wp:positionH relativeFrom="column">
+                  <wp:posOffset>-1460496</wp:posOffset>
+                </wp:positionH>
+                <wp:positionV relativeFrom="paragraph">
+                  <wp:posOffset>3154758</wp:posOffset>
+                </wp:positionV>
+                <wp:extent cx="360" cy="360"/>
+                <wp:effectExtent l="38100" t="38100" r="38100" b="38100"/>
+                <wp:wrapNone/>
+                <wp:docPr id="1206636107" name="Ink 2"/>
+                <wp:cNvGraphicFramePr/>
+                <a:graphic xmlns:a="http://schemas.openxmlformats.org/drawingml/2006/main">
+                  <a:graphicData uri="http://schemas.microsoft.com/office/word/2010/wordprocessingInk">
+                    <w14:contentPart bwMode="auto" r:id="rId35">
+                      <w14:nvContentPartPr>
+                        <w14:cNvContentPartPr/>
+                      </w14:nvContentPartPr>
+                      <w14:xfrm>
+                        <a:off x="0" y="0"/>
+                        <a:ext cx="360" cy="360"/>
+                      </w14:xfrm>
+                    </w14:contentPart>
+                  </a:graphicData>
+                </a:graphic>
+              </wp:anchor>
+            </w:drawing>
+          </mc:Choice>
+          <mc:Fallback>
+            <w:pict>
+              <v:shape w14:anchorId="36585BF8" id="Ink 2" o:spid="_x0000_s1026" type="#_x0000_t75" style="position:absolute;margin-left:-115.5pt;margin-top:247.9pt;width:1.05pt;height:1.05pt;z-index:251743232;visibility:visible;mso-wrap-style:square;mso-wrap-distance-left:9pt;mso-wrap-distance-top:0;mso-wrap-distance-right:9pt;mso-wrap-distance-bottom:0;mso-position-horizontal:absolute;mso-position-horizontal-relative:text;mso-position-vertical:absolute;mso-position-vertical-relative:text" o:gfxdata="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">
+                <v:imagedata r:id="rId32" o:title=""/>
+              </v:shape>
+            </w:pict>
+          </mc:Fallback>
+        </mc:AlternateContent>
+      </w:r>
+      <w:r>
+        <w:rPr>
+          <w:noProof/>
+        </w:rPr>
+        <mc:AlternateContent>
+          <mc:Choice Requires="wpi">
+            <w:drawing>
+              <wp:anchor distT="0" distB="0" distL="114300" distR="114300" simplePos="0" relativeHeight="251686912" behindDoc="0" locked="0" layoutInCell="1" allowOverlap="1" wp14:anchorId="4EA99690" wp14:editId="26F8195C">
+                <wp:simplePos x="0" y="0"/>
+                <wp:positionH relativeFrom="column">
+                  <wp:posOffset>-1447958</wp:posOffset>
+                </wp:positionH>
+                <wp:positionV relativeFrom="paragraph">
+                  <wp:posOffset>1928775</wp:posOffset>
+                </wp:positionV>
+                <wp:extent cx="360" cy="360"/>
+                <wp:effectExtent l="38100" t="38100" r="38100" b="38100"/>
+                <wp:wrapNone/>
                 <wp:docPr id="116081725" name="Ink 12"/>
                 <wp:cNvGraphicFramePr/>
                 <a:graphic xmlns:a="http://schemas.openxmlformats.org/drawingml/2006/main">
                   <a:graphicData uri="http://schemas.microsoft.com/office/word/2010/wordprocessingInk">
-                    <w14:contentPart bwMode="auto" r:id="rId7">
+                    <w14:contentPart bwMode="auto" r:id="rId36">
                       <w14:nvContentPartPr>
                         <w14:cNvContentPartPr/>
                       </w14:nvContentPartPr>
@@ -61,7 +755,7 @@
                 <o:lock v:ext="edit" aspectratio="t"/>
               </v:shapetype>
               <v:shape id="Ink 12" o:spid="_x0000_s1026" type="#_x0000_t75" style="position:absolute;margin-left:-114.5pt;margin-top:151.35pt;width:1.05pt;height:1.05pt;z-index:251686912;visibility:visible;mso-wrap-style:square;mso-wrap-distance-left:9pt;mso-wrap-distance-top:0;mso-wrap-distance-right:9pt;mso-wrap-distance-bottom:0;mso-position-horizontal:absolute;mso-position-horizontal-relative:text;mso-position-vertical:absolute;mso-position-vertical-relative:text" o:gfxdata="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">
-                <v:imagedata r:id="rId8" o:title=""/>
+                <v:imagedata r:id="rId37" o:title=""/>
               </v:shape>
             </w:pict>
           </mc:Fallback>
@@ -74,7 +768,7 @@
         <mc:AlternateContent>
           <mc:Choice Requires="wpi">
             <w:drawing>
-              <wp:anchor distT="0" distB="0" distL="114300" distR="114300" simplePos="0" relativeHeight="251685888" behindDoc="0" locked="0" layoutInCell="1" allowOverlap="1" wp14:anchorId="54F95388" wp14:editId="517CFC2A">
+              <wp:anchor distT="0" distB="0" distL="114300" distR="114300" simplePos="0" relativeHeight="251685888" behindDoc="0" locked="0" layoutInCell="1" allowOverlap="1" wp14:anchorId="54F95388" wp14:editId="3FA70A09">
                 <wp:simplePos x="0" y="0"/>
                 <wp:positionH relativeFrom="column">
                   <wp:posOffset>3819525</wp:posOffset>
@@ -82,20 +776,20 @@
                 <wp:positionV relativeFrom="paragraph">
                   <wp:posOffset>1279525</wp:posOffset>
                 </wp:positionV>
-                <wp:extent cx="392195" cy="78840"/>
+                <wp:extent cx="392040" cy="78480"/>
                 <wp:effectExtent l="38100" t="38100" r="46355" b="35560"/>
                 <wp:wrapNone/>
                 <wp:docPr id="524522235" name="Ink 11"/>
                 <wp:cNvGraphicFramePr/>
                 <a:graphic xmlns:a="http://schemas.openxmlformats.org/drawingml/2006/main">
                   <a:graphicData uri="http://schemas.microsoft.com/office/word/2010/wordprocessingInk">
-                    <w14:contentPart bwMode="auto" r:id="rId9">
+                    <w14:contentPart bwMode="auto" r:id="rId38">
                       <w14:nvContentPartPr>
                         <w14:cNvContentPartPr/>
                       </w14:nvContentPartPr>
                       <w14:xfrm>
                         <a:off x="0" y="0"/>
-                        <a:ext cx="392195" cy="78840"/>
+                        <a:ext cx="392040" cy="78480"/>
                       </w14:xfrm>
                     </w14:contentPart>
                   </a:graphicData>
@@ -105,8 +799,8 @@
           </mc:Choice>
           <mc:Fallback>
             <w:pict>
-              <v:shape w14:anchorId="1E6C6459" id="Ink 11" o:spid="_x0000_s1026" type="#_x0000_t75" style="position:absolute;margin-left:300.25pt;margin-top:100.25pt;width:31.9pt;height:7.15pt;z-index:251685888;visibility:visible;mso-wrap-style:square;mso-wrap-distance-left:9pt;mso-wrap-distance-top:0;mso-wrap-distance-right:9pt;mso-wrap-distance-bottom:0;mso-position-horizontal:absolute;mso-position-horizontal-relative:text;mso-position-vertical:absolute;mso-position-vertical-relative:text" o:gfxdata="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">
-                <v:imagedata r:id="rId10" o:title=""/>
+              <v:shape w14:anchorId="3E518ADF" id="Ink 11" o:spid="_x0000_s1026" type="#_x0000_t75" style="position:absolute;margin-left:300.25pt;margin-top:100.25pt;width:31.85pt;height:7.2pt;z-index:251685888;visibility:visible;mso-wrap-style:square;mso-wrap-distance-left:9pt;mso-wrap-distance-top:0;mso-wrap-distance-right:9pt;mso-wrap-distance-bottom:0;mso-position-horizontal:absolute;mso-position-horizontal-relative:text;mso-position-vertical:absolute;mso-position-vertical-relative:text" o:gfxdata="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">
+                <v:imagedata r:id="rId39" o:title=""/>
               </v:shape>
             </w:pict>
           </mc:Fallback>
@@ -119,7 +813,7 @@
         <mc:AlternateContent>
           <mc:Choice Requires="wps">
             <w:drawing>
-              <wp:anchor distT="0" distB="0" distL="114300" distR="114300" simplePos="0" relativeHeight="251678720" behindDoc="0" locked="0" layoutInCell="1" allowOverlap="1" wp14:anchorId="5A147CBC" wp14:editId="4AE2C394">
+              <wp:anchor distT="0" distB="0" distL="114300" distR="114300" simplePos="0" relativeHeight="251678720" behindDoc="0" locked="0" layoutInCell="1" allowOverlap="1" wp14:anchorId="5A147CBC" wp14:editId="0638CF0B">
                 <wp:simplePos x="0" y="0"/>
                 <wp:positionH relativeFrom="column">
                   <wp:posOffset>-565785</wp:posOffset>
@@ -240,7 +934,7 @@
           <w:color w:val="FF0000"/>
         </w:rPr>
         <w:drawing>
-          <wp:anchor distT="0" distB="0" distL="114300" distR="114300" simplePos="0" relativeHeight="251660288" behindDoc="0" locked="0" layoutInCell="1" allowOverlap="1" wp14:anchorId="44B61E9D" wp14:editId="43EC281C">
+          <wp:anchor distT="0" distB="0" distL="114300" distR="114300" simplePos="0" relativeHeight="251660288" behindDoc="0" locked="0" layoutInCell="1" allowOverlap="1" wp14:anchorId="44B61E9D" wp14:editId="4C6B8F52">
             <wp:simplePos x="0" y="0"/>
             <wp:positionH relativeFrom="margin">
               <wp:posOffset>-565785</wp:posOffset>
@@ -265,7 +959,7 @@
                     </pic:cNvPicPr>
                   </pic:nvPicPr>
                   <pic:blipFill>
-                    <a:blip r:embed="rId11">
+                    <a:blip r:embed="rId40">
                       <a:extLst>
                         <a:ext uri="{28A0092B-C50C-407E-A947-70E740481C1C}">
                           <a14:useLocalDpi xmlns:a14="http://schemas.microsoft.com/office/drawing/2010/main" val="0"/>
@@ -298,7 +992,7 @@
         <mc:AlternateContent>
           <mc:Choice Requires="wpi">
             <w:drawing>
-              <wp:anchor distT="0" distB="0" distL="114300" distR="114300" simplePos="0" relativeHeight="251676672" behindDoc="0" locked="0" layoutInCell="1" allowOverlap="1" wp14:anchorId="26C03170" wp14:editId="6025B3A2">
+              <wp:anchor distT="0" distB="0" distL="114300" distR="114300" simplePos="0" relativeHeight="251676672" behindDoc="0" locked="0" layoutInCell="1" allowOverlap="1" wp14:anchorId="26C03170" wp14:editId="55660AB7">
                 <wp:simplePos x="0" y="0"/>
                 <wp:positionH relativeFrom="column">
                   <wp:posOffset>2224405</wp:posOffset>
@@ -313,7 +1007,7 @@
                 <wp:cNvGraphicFramePr/>
                 <a:graphic xmlns:a="http://schemas.openxmlformats.org/drawingml/2006/main">
                   <a:graphicData uri="http://schemas.microsoft.com/office/word/2010/wordprocessingInk">
-                    <w14:contentPart bwMode="auto" r:id="rId12">
+                    <w14:contentPart bwMode="auto" r:id="rId41">
                       <w14:nvContentPartPr>
                         <w14:cNvContentPartPr/>
                       </w14:nvContentPartPr>
@@ -329,8 +1023,8 @@
           </mc:Choice>
           <mc:Fallback>
             <w:pict>
-              <v:shape w14:anchorId="7B373B40" id="Ink 156" o:spid="_x0000_s1026" type="#_x0000_t75" style="position:absolute;margin-left:174.45pt;margin-top:167.8pt;width:3.3pt;height:3.5pt;z-index:251676672;visibility:visible;mso-wrap-style:square;mso-wrap-distance-left:9pt;mso-wrap-distance-top:0;mso-wrap-distance-right:9pt;mso-wrap-distance-bottom:0;mso-position-horizontal:absolute;mso-position-horizontal-relative:text;mso-position-vertical:absolute;mso-position-vertical-relative:text" o:gfxdata="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">
-                <v:imagedata r:id="rId13" o:title=""/>
+              <v:shape w14:anchorId="4D4B384A" id="Ink 156" o:spid="_x0000_s1026" type="#_x0000_t75" style="position:absolute;margin-left:174.45pt;margin-top:167.8pt;width:3.3pt;height:3.5pt;z-index:251676672;visibility:visible;mso-wrap-style:square;mso-wrap-distance-left:9pt;mso-wrap-distance-top:0;mso-wrap-distance-right:9pt;mso-wrap-distance-bottom:0;mso-position-horizontal:absolute;mso-position-horizontal-relative:text;mso-position-vertical:absolute;mso-position-vertical-relative:text" o:gfxdata="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">
+                <v:imagedata r:id="rId42" o:title=""/>
               </v:shape>
             </w:pict>
           </mc:Fallback>
@@ -341,9 +1035,9 @@
           <w:noProof/>
         </w:rPr>
         <mc:AlternateContent>
-          <mc:Choice Requires="wps">
-            <w:drawing>
-              <wp:anchor distT="0" distB="0" distL="114300" distR="114300" simplePos="0" relativeHeight="251675648" behindDoc="0" locked="0" layoutInCell="1" allowOverlap="1" wp14:anchorId="370DAD5E" wp14:editId="7432710E">
+          <mc:Choice Requires="wpi">
+            <w:drawing>
+              <wp:anchor distT="0" distB="0" distL="114300" distR="114300" simplePos="0" relativeHeight="251675648" behindDoc="0" locked="0" layoutInCell="1" allowOverlap="1" wp14:anchorId="370DAD5E" wp14:editId="46B5E4B9">
                 <wp:simplePos x="0" y="0"/>
                 <wp:positionH relativeFrom="column">
                   <wp:posOffset>1694180</wp:posOffset>
@@ -358,7 +1052,7 @@
                 <wp:cNvGraphicFramePr/>
                 <a:graphic xmlns:a="http://schemas.openxmlformats.org/drawingml/2006/main">
                   <a:graphicData uri="http://schemas.microsoft.com/office/word/2010/wordprocessingInk">
-                    <w14:contentPart bwMode="auto" r:id="rId14">
+                    <w14:contentPart bwMode="auto" r:id="rId43">
                       <w14:nvContentPartPr>
                         <w14:cNvContentPartPr/>
                       </w14:nvContentPartPr>
@@ -372,11 +1066,10 @@
               </wp:anchor>
             </w:drawing>
           </mc:Choice>
-          <mc:Fallback xmlns:wpsCustomData="http://www.wps.cn/officeDocument/2013/wpsCustomData">
+          <mc:Fallback>
             <w:pict>
-              <v:shape id="_x0000_s1026" o:spid="_x0000_s1026" o:spt="75" style="position:absolute;left:0pt;margin-left:133.4pt;margin-top:176.6pt;height:1.6pt;width:2.4pt;z-index:251675648;mso-width-relative:page;mso-height-relative:page;" coordsize="21600,21600" o:gfxdata="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">
-                <v:imagedata r:id="rId15" o:title=""/>
-                <o:lock v:ext="edit"/>
+              <v:shape w14:anchorId="0FBE93BF" id="Ink 155" o:spid="_x0000_s1026" type="#_x0000_t75" style="position:absolute;margin-left:132.7pt;margin-top:175.9pt;width:3.75pt;height:3pt;z-index:251675648;visibility:visible;mso-wrap-style:square;mso-wrap-distance-left:9pt;mso-wrap-distance-top:0;mso-wrap-distance-right:9pt;mso-wrap-distance-bottom:0;mso-position-horizontal:absolute;mso-position-horizontal-relative:text;mso-position-vertical:absolute;mso-position-vertical-relative:text" o:gfxdata="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">
+                <v:imagedata r:id="rId44" o:title=""/>
               </v:shape>
             </w:pict>
           </mc:Fallback>
@@ -389,7 +1082,7 @@
         <mc:AlternateContent>
           <mc:Choice Requires="wpi">
             <w:drawing>
-              <wp:anchor distT="0" distB="0" distL="114300" distR="114300" simplePos="0" relativeHeight="251674624" behindDoc="0" locked="0" layoutInCell="1" allowOverlap="1" wp14:anchorId="586449A9" wp14:editId="7ED90DD3">
+              <wp:anchor distT="0" distB="0" distL="114300" distR="114300" simplePos="0" relativeHeight="251674624" behindDoc="0" locked="0" layoutInCell="1" allowOverlap="1" wp14:anchorId="586449A9" wp14:editId="4B1469AB">
                 <wp:simplePos x="0" y="0"/>
                 <wp:positionH relativeFrom="column">
                   <wp:posOffset>3988435</wp:posOffset>
@@ -404,7 +1097,7 @@
                 <wp:cNvGraphicFramePr/>
                 <a:graphic xmlns:a="http://schemas.openxmlformats.org/drawingml/2006/main">
                   <a:graphicData uri="http://schemas.microsoft.com/office/word/2010/wordprocessingInk">
-                    <w14:contentPart bwMode="auto" r:id="rId16">
+                    <w14:contentPart bwMode="auto" r:id="rId45">
                       <w14:nvContentPartPr>
                         <w14:cNvContentPartPr/>
                       </w14:nvContentPartPr>
@@ -420,8 +1113,8 @@
           </mc:Choice>
           <mc:Fallback>
             <w:pict>
-              <v:shape w14:anchorId="34AEE61E" id="Ink 124" o:spid="_x0000_s1026" type="#_x0000_t75" style="position:absolute;margin-left:313.35pt;margin-top:262.05pt;width:230.55pt;height:48.9pt;z-index:251674624;visibility:visible;mso-wrap-style:square;mso-wrap-distance-left:9pt;mso-wrap-distance-top:0;mso-wrap-distance-right:9pt;mso-wrap-distance-bottom:0;mso-position-horizontal:absolute;mso-position-horizontal-relative:text;mso-position-vertical:absolute;mso-position-vertical-relative:text" o:gfxdata="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">
-                <v:imagedata r:id="rId17" o:title=""/>
+              <v:shape w14:anchorId="0646D2B8" id="Ink 124" o:spid="_x0000_s1026" type="#_x0000_t75" style="position:absolute;margin-left:313.35pt;margin-top:262.05pt;width:230.55pt;height:48.9pt;z-index:251674624;visibility:visible;mso-wrap-style:square;mso-wrap-distance-left:9pt;mso-wrap-distance-top:0;mso-wrap-distance-right:9pt;mso-wrap-distance-bottom:0;mso-position-horizontal:absolute;mso-position-horizontal-relative:text;mso-position-vertical:absolute;mso-position-vertical-relative:text" o:gfxdata="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">
+                <v:imagedata r:id="rId46" o:title=""/>
               </v:shape>
             </w:pict>
           </mc:Fallback>
@@ -432,9 +1125,9 @@
           <w:noProof/>
         </w:rPr>
         <mc:AlternateContent>
-          <mc:Choice Requires="wps">
-            <w:drawing>
-              <wp:anchor distT="0" distB="0" distL="114300" distR="114300" simplePos="0" relativeHeight="251673600" behindDoc="0" locked="0" layoutInCell="1" allowOverlap="1" wp14:anchorId="0A7B1704" wp14:editId="2F2EA5E8">
+          <mc:Choice Requires="wpi">
+            <w:drawing>
+              <wp:anchor distT="0" distB="0" distL="114300" distR="114300" simplePos="0" relativeHeight="251673600" behindDoc="0" locked="0" layoutInCell="1" allowOverlap="1" wp14:anchorId="0A7B1704" wp14:editId="6926A481">
                 <wp:simplePos x="0" y="0"/>
                 <wp:positionH relativeFrom="column">
                   <wp:posOffset>6841490</wp:posOffset>
@@ -449,7 +1142,7 @@
                 <wp:cNvGraphicFramePr/>
                 <a:graphic xmlns:a="http://schemas.openxmlformats.org/drawingml/2006/main">
                   <a:graphicData uri="http://schemas.microsoft.com/office/word/2010/wordprocessingInk">
-                    <w14:contentPart bwMode="auto" r:id="rId18">
+                    <w14:contentPart bwMode="auto" r:id="rId47">
                       <w14:nvContentPartPr>
                         <w14:cNvContentPartPr/>
                       </w14:nvContentPartPr>
@@ -463,11 +1156,10 @@
               </wp:anchor>
             </w:drawing>
           </mc:Choice>
-          <mc:Fallback xmlns:wpsCustomData="http://www.wps.cn/officeDocument/2013/wpsCustomData">
+          <mc:Fallback>
             <w:pict>
-              <v:shape id="_x0000_s1026" o:spid="_x0000_s1026" o:spt="75" style="position:absolute;left:0pt;margin-left:538.7pt;margin-top:197.5pt;height:76.35pt;width:27.8pt;z-index:251673600;mso-width-relative:page;mso-height-relative:page;" coordsize="21600,21600" o:gfxdata="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">
-                <v:imagedata r:id="rId19" o:title=""/>
-                <o:lock v:ext="edit"/>
+              <v:shape w14:anchorId="69299824" id="Ink 121" o:spid="_x0000_s1026" type="#_x0000_t75" style="position:absolute;margin-left:538pt;margin-top:196.8pt;width:29.2pt;height:77.75pt;z-index:251673600;visibility:visible;mso-wrap-style:square;mso-wrap-distance-left:9pt;mso-wrap-distance-top:0;mso-wrap-distance-right:9pt;mso-wrap-distance-bottom:0;mso-position-horizontal:absolute;mso-position-horizontal-relative:text;mso-position-vertical:absolute;mso-position-vertical-relative:text" o:gfxdata="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">
+                <v:imagedata r:id="rId48" o:title=""/>
               </v:shape>
             </w:pict>
           </mc:Fallback>
@@ -478,9 +1170,9 @@
           <w:noProof/>
         </w:rPr>
         <mc:AlternateContent>
-          <mc:Choice Requires="wps">
-            <w:drawing>
-              <wp:anchor distT="0" distB="0" distL="114300" distR="114300" simplePos="0" relativeHeight="251672576" behindDoc="0" locked="0" layoutInCell="1" allowOverlap="1" wp14:anchorId="2B9F8AA0" wp14:editId="2295F1B2">
+          <mc:Choice Requires="wpi">
+            <w:drawing>
+              <wp:anchor distT="0" distB="0" distL="114300" distR="114300" simplePos="0" relativeHeight="251672576" behindDoc="0" locked="0" layoutInCell="1" allowOverlap="1" wp14:anchorId="2B9F8AA0" wp14:editId="0A81CB79">
                 <wp:simplePos x="0" y="0"/>
                 <wp:positionH relativeFrom="column">
                   <wp:posOffset>7213600</wp:posOffset>
@@ -495,7 +1187,7 @@
                 <wp:cNvGraphicFramePr/>
                 <a:graphic xmlns:a="http://schemas.openxmlformats.org/drawingml/2006/main">
                   <a:graphicData uri="http://schemas.microsoft.com/office/word/2010/wordprocessingInk">
-                    <w14:contentPart bwMode="auto" r:id="rId20">
+                    <w14:contentPart bwMode="auto" r:id="rId49">
                       <w14:nvContentPartPr>
                         <w14:cNvContentPartPr/>
                       </w14:nvContentPartPr>
@@ -509,11 +1201,10 @@
               </wp:anchor>
             </w:drawing>
           </mc:Choice>
-          <mc:Fallback xmlns:wpsCustomData="http://www.wps.cn/officeDocument/2013/wpsCustomData">
+          <mc:Fallback>
             <w:pict>
-              <v:shape id="_x0000_s1026" o:spid="_x0000_s1026" o:spt="75" style="position:absolute;left:0pt;margin-left:568pt;margin-top:192.4pt;height:1.05pt;width:0.15pt;z-index:251672576;mso-width-relative:page;mso-height-relative:page;" coordsize="21600,21600" o:gfxdata="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">
-                <v:imagedata r:id="rId21" o:title=""/>
-                <o:lock v:ext="edit"/>
+              <v:shape w14:anchorId="0B40DD61" id="Ink 120" o:spid="_x0000_s1026" type="#_x0000_t75" style="position:absolute;margin-left:567.3pt;margin-top:191.7pt;width:1.55pt;height:2.45pt;z-index:251672576;visibility:visible;mso-wrap-style:square;mso-wrap-distance-left:9pt;mso-wrap-distance-top:0;mso-wrap-distance-right:9pt;mso-wrap-distance-bottom:0;mso-position-horizontal:absolute;mso-position-horizontal-relative:text;mso-position-vertical:absolute;mso-position-vertical-relative:text" o:gfxdata="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">
+                <v:imagedata r:id="rId50" o:title=""/>
               </v:shape>
             </w:pict>
           </mc:Fallback>
@@ -524,9 +1215,9 @@
           <w:noProof/>
         </w:rPr>
         <mc:AlternateContent>
-          <mc:Choice Requires="wps">
-            <w:drawing>
-              <wp:anchor distT="0" distB="0" distL="114300" distR="114300" simplePos="0" relativeHeight="251671552" behindDoc="0" locked="0" layoutInCell="1" allowOverlap="1" wp14:anchorId="6D65FDC5" wp14:editId="7CC57309">
+          <mc:Choice Requires="wpi">
+            <w:drawing>
+              <wp:anchor distT="0" distB="0" distL="114300" distR="114300" simplePos="0" relativeHeight="251671552" behindDoc="0" locked="0" layoutInCell="1" allowOverlap="1" wp14:anchorId="6D65FDC5" wp14:editId="306795EF">
                 <wp:simplePos x="0" y="0"/>
                 <wp:positionH relativeFrom="column">
                   <wp:posOffset>7171690</wp:posOffset>
@@ -541,7 +1232,7 @@
                 <wp:cNvGraphicFramePr/>
                 <a:graphic xmlns:a="http://schemas.openxmlformats.org/drawingml/2006/main">
                   <a:graphicData uri="http://schemas.microsoft.com/office/word/2010/wordprocessingInk">
-                    <w14:contentPart bwMode="auto" r:id="rId22">
+                    <w14:contentPart bwMode="auto" r:id="rId51">
                       <w14:nvContentPartPr>
                         <w14:cNvContentPartPr/>
                       </w14:nvContentPartPr>
@@ -555,11 +1246,10 @@
               </wp:anchor>
             </w:drawing>
           </mc:Choice>
-          <mc:Fallback xmlns:wpsCustomData="http://www.wps.cn/officeDocument/2013/wpsCustomData">
+          <mc:Fallback>
             <w:pict>
-              <v:shape id="_x0000_s1026" o:spid="_x0000_s1026" o:spt="75" style="position:absolute;left:0pt;margin-left:564.7pt;margin-top:186.1pt;height:15.85pt;width:11.1pt;z-index:251671552;mso-width-relative:page;mso-height-relative:page;" coordsize="21600,21600" o:gfxdata="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">
-                <v:imagedata r:id="rId23" o:title=""/>
-                <o:lock v:ext="edit"/>
+              <v:shape w14:anchorId="4A3A1F5B" id="Ink 119" o:spid="_x0000_s1026" type="#_x0000_t75" style="position:absolute;margin-left:564pt;margin-top:185.4pt;width:12.5pt;height:17.25pt;z-index:251671552;visibility:visible;mso-wrap-style:square;mso-wrap-distance-left:9pt;mso-wrap-distance-top:0;mso-wrap-distance-right:9pt;mso-wrap-distance-bottom:0;mso-position-horizontal:absolute;mso-position-horizontal-relative:text;mso-position-vertical:absolute;mso-position-vertical-relative:text" o:gfxdata="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">
+                <v:imagedata r:id="rId52" o:title=""/>
               </v:shape>
             </w:pict>
           </mc:Fallback>
@@ -570,30 +1260,30 @@
           <w:noProof/>
         </w:rPr>
         <mc:AlternateContent>
-          <mc:Choice Requires="wps">
-            <w:drawing>
-              <wp:anchor distT="0" distB="0" distL="114300" distR="114300" simplePos="0" relativeHeight="251670528" behindDoc="0" locked="0" layoutInCell="1" allowOverlap="1" wp14:anchorId="3DDB25DE" wp14:editId="1B488A65">
-                <wp:simplePos x="0" y="0"/>
-                <wp:positionH relativeFrom="column">
-                  <wp:posOffset>5080000</wp:posOffset>
-                </wp:positionH>
-                <wp:positionV relativeFrom="paragraph">
-                  <wp:posOffset>1332865</wp:posOffset>
-                </wp:positionV>
-                <wp:extent cx="192405" cy="144145"/>
-                <wp:effectExtent l="38100" t="38100" r="55245" b="46355"/>
-                <wp:wrapNone/>
-                <wp:docPr id="107" name="Ink 107"/>
+          <mc:Choice Requires="wpi">
+            <w:drawing>
+              <wp:anchor distT="0" distB="0" distL="114300" distR="114300" simplePos="0" relativeHeight="251662336" behindDoc="0" locked="0" layoutInCell="1" allowOverlap="1" wp14:anchorId="60BA579B" wp14:editId="6BCE6D79">
+                <wp:simplePos x="0" y="0"/>
+                <wp:positionH relativeFrom="column">
+                  <wp:posOffset>5509895</wp:posOffset>
+                </wp:positionH>
+                <wp:positionV relativeFrom="paragraph">
+                  <wp:posOffset>1516380</wp:posOffset>
+                </wp:positionV>
+                <wp:extent cx="3175" cy="9525"/>
+                <wp:effectExtent l="38100" t="38100" r="53975" b="48260"/>
+                <wp:wrapNone/>
+                <wp:docPr id="45" name="Ink 45"/>
                 <wp:cNvGraphicFramePr/>
                 <a:graphic xmlns:a="http://schemas.openxmlformats.org/drawingml/2006/main">
                   <a:graphicData uri="http://schemas.microsoft.com/office/word/2010/wordprocessingInk">
-                    <w14:contentPart bwMode="auto" r:id="rId24">
+                    <w14:contentPart bwMode="auto" r:id="rId53">
                       <w14:nvContentPartPr>
                         <w14:cNvContentPartPr/>
                       </w14:nvContentPartPr>
                       <w14:xfrm>
                         <a:off x="0" y="0"/>
-                        <a:ext cx="192405" cy="144145"/>
+                        <a:ext cx="3240" cy="9360"/>
                       </w14:xfrm>
                     </w14:contentPart>
                   </a:graphicData>
@@ -601,11 +1291,10 @@
               </wp:anchor>
             </w:drawing>
           </mc:Choice>
-          <mc:Fallback xmlns:wpsCustomData="http://www.wps.cn/officeDocument/2013/wpsCustomData">
+          <mc:Fallback>
             <w:pict>
-              <v:shape id="_x0000_s1026" o:spid="_x0000_s1026" o:spt="75" style="position:absolute;left:0pt;margin-left:400pt;margin-top:104.95pt;height:11.35pt;width:15.15pt;z-index:251670528;mso-width-relative:page;mso-height-relative:page;" coordsize="21600,21600" o:gfxdata="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">
-                <v:imagedata r:id="rId25" o:title=""/>
-                <o:lock v:ext="edit"/>
+              <v:shape w14:anchorId="72AD1B2F" id="Ink 45" o:spid="_x0000_s1026" type="#_x0000_t75" style="position:absolute;margin-left:433.15pt;margin-top:118.7pt;width:1.65pt;height:2.15pt;z-index:251662336;visibility:visible;mso-wrap-style:square;mso-wrap-distance-left:9pt;mso-wrap-distance-top:0;mso-wrap-distance-right:9pt;mso-wrap-distance-bottom:0;mso-position-horizontal:absolute;mso-position-horizontal-relative:text;mso-position-vertical:absolute;mso-position-vertical-relative:text" o:gfxdata="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">
+                <v:imagedata r:id="rId54" o:title=""/>
               </v:shape>
             </w:pict>
           </mc:Fallback>
@@ -616,30 +1305,30 @@
           <w:noProof/>
         </w:rPr>
         <mc:AlternateContent>
-          <mc:Choice Requires="wps">
-            <w:drawing>
-              <wp:anchor distT="0" distB="0" distL="114300" distR="114300" simplePos="0" relativeHeight="251669504" behindDoc="0" locked="0" layoutInCell="1" allowOverlap="1" wp14:anchorId="48F208E0" wp14:editId="084B5E75">
-                <wp:simplePos x="0" y="0"/>
-                <wp:positionH relativeFrom="column">
-                  <wp:posOffset>4829810</wp:posOffset>
-                </wp:positionH>
-                <wp:positionV relativeFrom="paragraph">
-                  <wp:posOffset>1338580</wp:posOffset>
-                </wp:positionV>
-                <wp:extent cx="227965" cy="92710"/>
-                <wp:effectExtent l="19050" t="38100" r="58420" b="41275"/>
-                <wp:wrapNone/>
-                <wp:docPr id="104" name="Ink 104"/>
+          <mc:Choice Requires="wpi">
+            <w:drawing>
+              <wp:anchor distT="0" distB="0" distL="114300" distR="114300" simplePos="0" relativeHeight="251661312" behindDoc="0" locked="0" layoutInCell="1" allowOverlap="1" wp14:anchorId="44D0BB60" wp14:editId="038DF9B4">
+                <wp:simplePos x="0" y="0"/>
+                <wp:positionH relativeFrom="column">
+                  <wp:posOffset>-81280</wp:posOffset>
+                </wp:positionH>
+                <wp:positionV relativeFrom="paragraph">
+                  <wp:posOffset>785495</wp:posOffset>
+                </wp:positionV>
+                <wp:extent cx="5080" cy="3175"/>
+                <wp:effectExtent l="38100" t="38100" r="52705" b="53975"/>
+                <wp:wrapNone/>
+                <wp:docPr id="32" name="Ink 32"/>
                 <wp:cNvGraphicFramePr/>
                 <a:graphic xmlns:a="http://schemas.openxmlformats.org/drawingml/2006/main">
                   <a:graphicData uri="http://schemas.microsoft.com/office/word/2010/wordprocessingInk">
-                    <w14:contentPart bwMode="auto" r:id="rId26">
+                    <w14:contentPart bwMode="auto" r:id="rId55">
                       <w14:nvContentPartPr>
                         <w14:cNvContentPartPr/>
                       </w14:nvContentPartPr>
                       <w14:xfrm>
                         <a:off x="0" y="0"/>
-                        <a:ext cx="227755" cy="92500"/>
+                        <a:ext cx="5040" cy="3240"/>
                       </w14:xfrm>
                     </w14:contentPart>
                   </a:graphicData>
@@ -647,11 +1336,10 @@
               </wp:anchor>
             </w:drawing>
           </mc:Choice>
-          <mc:Fallback xmlns:wpsCustomData="http://www.wps.cn/officeDocument/2013/wpsCustomData">
+          <mc:Fallback>
             <w:pict>
-              <v:shape id="_x0000_s1026" o:spid="_x0000_s1026" o:spt="75" style="position:absolute;left:0pt;margin-left:380.3pt;margin-top:105.4pt;height:7.3pt;width:17.95pt;z-index:251669504;mso-width-relative:page;mso-height-relative:page;" coordsize="21600,21600" o:gfxdata="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">
-                <v:imagedata r:id="rId27" o:title=""/>
-                <o:lock v:ext="edit"/>
+              <v:shape w14:anchorId="58199117" id="Ink 32" o:spid="_x0000_s1026" type="#_x0000_t75" style="position:absolute;margin-left:-7.1pt;margin-top:61.15pt;width:1.8pt;height:1.65pt;z-index:251661312;visibility:visible;mso-wrap-style:square;mso-wrap-distance-left:9pt;mso-wrap-distance-top:0;mso-wrap-distance-right:9pt;mso-wrap-distance-bottom:0;mso-position-horizontal:absolute;mso-position-horizontal-relative:text;mso-position-vertical:absolute;mso-position-vertical-relative:text" o:gfxdata="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">
+                <v:imagedata r:id="rId56" o:title=""/>
               </v:shape>
             </w:pict>
           </mc:Fallback>
@@ -662,254 +1350,24 @@
           <w:noProof/>
         </w:rPr>
         <mc:AlternateContent>
-          <mc:Choice Requires="wps">
-            <w:drawing>
-              <wp:anchor distT="0" distB="0" distL="114300" distR="114300" simplePos="0" relativeHeight="251668480" behindDoc="0" locked="0" layoutInCell="1" allowOverlap="1" wp14:anchorId="4E736341" wp14:editId="3BB389A8">
-                <wp:simplePos x="0" y="0"/>
-                <wp:positionH relativeFrom="column">
-                  <wp:posOffset>4683760</wp:posOffset>
-                </wp:positionH>
-                <wp:positionV relativeFrom="paragraph">
-                  <wp:posOffset>3201035</wp:posOffset>
-                </wp:positionV>
-                <wp:extent cx="45085" cy="179070"/>
-                <wp:effectExtent l="57150" t="38100" r="50800" b="50165"/>
-                <wp:wrapNone/>
-                <wp:docPr id="97" name="Ink 97"/>
-                <wp:cNvGraphicFramePr/>
-                <a:graphic xmlns:a="http://schemas.openxmlformats.org/drawingml/2006/main">
-                  <a:graphicData uri="http://schemas.microsoft.com/office/word/2010/wordprocessingInk">
-                    <w14:contentPart bwMode="auto" r:id="rId28">
-                      <w14:nvContentPartPr>
-                        <w14:cNvContentPartPr/>
-                      </w14:nvContentPartPr>
-                      <w14:xfrm>
-                        <a:off x="0" y="0"/>
-                        <a:ext cx="44975" cy="178905"/>
-                      </w14:xfrm>
-                    </w14:contentPart>
-                  </a:graphicData>
-                </a:graphic>
-              </wp:anchor>
-            </w:drawing>
-          </mc:Choice>
-          <mc:Fallback xmlns:wpsCustomData="http://www.wps.cn/officeDocument/2013/wpsCustomData">
-            <w:pict>
-              <v:shape id="_x0000_s1026" o:spid="_x0000_s1026" o:spt="75" style="position:absolute;left:0pt;margin-left:368.8pt;margin-top:252.05pt;height:14.1pt;width:3.55pt;z-index:251668480;mso-width-relative:page;mso-height-relative:page;" coordsize="21600,21600" o:gfxdata="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">
-                <v:imagedata r:id="rId29" o:title=""/>
-                <o:lock v:ext="edit"/>
-              </v:shape>
-            </w:pict>
-          </mc:Fallback>
-        </mc:AlternateContent>
-      </w:r>
-      <w:r>
-        <w:rPr>
-          <w:noProof/>
-        </w:rPr>
-        <mc:AlternateContent>
-          <mc:Choice Requires="wps">
-            <w:drawing>
-              <wp:anchor distT="0" distB="0" distL="114300" distR="114300" simplePos="0" relativeHeight="251667456" behindDoc="0" locked="0" layoutInCell="1" allowOverlap="1" wp14:anchorId="71B4D216" wp14:editId="40EC90F3">
-                <wp:simplePos x="0" y="0"/>
-                <wp:positionH relativeFrom="column">
-                  <wp:posOffset>3469005</wp:posOffset>
-                </wp:positionH>
-                <wp:positionV relativeFrom="paragraph">
-                  <wp:posOffset>1415415</wp:posOffset>
-                </wp:positionV>
-                <wp:extent cx="1381760" cy="1740535"/>
-                <wp:effectExtent l="57150" t="38100" r="46990" b="50165"/>
-                <wp:wrapNone/>
-                <wp:docPr id="79" name="Ink 79"/>
-                <wp:cNvGraphicFramePr/>
-                <a:graphic xmlns:a="http://schemas.openxmlformats.org/drawingml/2006/main">
-                  <a:graphicData uri="http://schemas.microsoft.com/office/word/2010/wordprocessingInk">
-                    <w14:contentPart bwMode="auto" r:id="rId30">
-                      <w14:nvContentPartPr>
-                        <w14:cNvContentPartPr/>
-                      </w14:nvContentPartPr>
-                      <w14:xfrm>
-                        <a:off x="0" y="0"/>
-                        <a:ext cx="1382040" cy="1740600"/>
-                      </w14:xfrm>
-                    </w14:contentPart>
-                  </a:graphicData>
-                </a:graphic>
-              </wp:anchor>
-            </w:drawing>
-          </mc:Choice>
-          <mc:Fallback xmlns:wpsCustomData="http://www.wps.cn/officeDocument/2013/wpsCustomData">
-            <w:pict>
-              <v:shape id="_x0000_s1026" o:spid="_x0000_s1026" o:spt="75" style="position:absolute;left:0pt;margin-left:273.15pt;margin-top:111.45pt;height:137.05pt;width:108.8pt;z-index:251667456;mso-width-relative:page;mso-height-relative:page;" coordsize="21600,21600" o:gfxdata="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">
-                <v:imagedata r:id="rId31" o:title=""/>
-                <o:lock v:ext="edit"/>
-              </v:shape>
-            </w:pict>
-          </mc:Fallback>
-        </mc:AlternateContent>
-      </w:r>
-      <w:r>
-        <w:rPr>
-          <w:noProof/>
-        </w:rPr>
-        <mc:AlternateContent>
-          <mc:Choice Requires="wps">
-            <w:drawing>
-              <wp:anchor distT="0" distB="0" distL="114300" distR="114300" simplePos="0" relativeHeight="251666432" behindDoc="0" locked="0" layoutInCell="1" allowOverlap="1" wp14:anchorId="4E8196F7" wp14:editId="5C894FA8">
-                <wp:simplePos x="0" y="0"/>
-                <wp:positionH relativeFrom="column">
-                  <wp:posOffset>4237990</wp:posOffset>
-                </wp:positionH>
-                <wp:positionV relativeFrom="paragraph">
-                  <wp:posOffset>2083435</wp:posOffset>
-                </wp:positionV>
-                <wp:extent cx="447675" cy="1114425"/>
-                <wp:effectExtent l="38100" t="38100" r="47625" b="48260"/>
-                <wp:wrapNone/>
-                <wp:docPr id="76" name="Ink 76"/>
-                <wp:cNvGraphicFramePr/>
-                <a:graphic xmlns:a="http://schemas.openxmlformats.org/drawingml/2006/main">
-                  <a:graphicData uri="http://schemas.microsoft.com/office/word/2010/wordprocessingInk">
-                    <w14:contentPart bwMode="auto" r:id="rId32">
-                      <w14:nvContentPartPr>
-                        <w14:cNvContentPartPr/>
-                      </w14:nvContentPartPr>
-                      <w14:xfrm>
-                        <a:off x="0" y="0"/>
-                        <a:ext cx="447840" cy="1114200"/>
-                      </w14:xfrm>
-                    </w14:contentPart>
-                  </a:graphicData>
-                </a:graphic>
-              </wp:anchor>
-            </w:drawing>
-          </mc:Choice>
-          <mc:Fallback xmlns:wpsCustomData="http://www.wps.cn/officeDocument/2013/wpsCustomData">
-            <w:pict>
-              <v:shape id="_x0000_s1026" o:spid="_x0000_s1026" o:spt="75" style="position:absolute;left:0pt;margin-left:333.7pt;margin-top:164.05pt;height:87.75pt;width:35.25pt;z-index:251666432;mso-width-relative:page;mso-height-relative:page;" coordsize="21600,21600" o:gfxdata="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">
-                <v:imagedata r:id="rId33" o:title=""/>
-                <o:lock v:ext="edit"/>
-              </v:shape>
-            </w:pict>
-          </mc:Fallback>
-        </mc:AlternateContent>
-      </w:r>
-      <w:r>
-        <w:rPr>
-          <w:noProof/>
-        </w:rPr>
-        <mc:AlternateContent>
-          <mc:Choice Requires="wps">
-            <w:drawing>
-              <wp:anchor distT="0" distB="0" distL="114300" distR="114300" simplePos="0" relativeHeight="251665408" behindDoc="0" locked="0" layoutInCell="1" allowOverlap="1" wp14:anchorId="1AC1B647" wp14:editId="147A77E5">
-                <wp:simplePos x="0" y="0"/>
-                <wp:positionH relativeFrom="column">
-                  <wp:posOffset>4618355</wp:posOffset>
-                </wp:positionH>
-                <wp:positionV relativeFrom="paragraph">
-                  <wp:posOffset>3319145</wp:posOffset>
-                </wp:positionV>
-                <wp:extent cx="50165" cy="33020"/>
-                <wp:effectExtent l="38100" t="38100" r="45720" b="43815"/>
-                <wp:wrapNone/>
-                <wp:docPr id="72" name="Ink 72"/>
-                <wp:cNvGraphicFramePr/>
-                <a:graphic xmlns:a="http://schemas.openxmlformats.org/drawingml/2006/main">
-                  <a:graphicData uri="http://schemas.microsoft.com/office/word/2010/wordprocessingInk">
-                    <w14:contentPart bwMode="auto" r:id="rId34">
-                      <w14:nvContentPartPr>
-                        <w14:cNvContentPartPr/>
-                      </w14:nvContentPartPr>
-                      <w14:xfrm>
-                        <a:off x="0" y="0"/>
-                        <a:ext cx="50040" cy="32760"/>
-                      </w14:xfrm>
-                    </w14:contentPart>
-                  </a:graphicData>
-                </a:graphic>
-              </wp:anchor>
-            </w:drawing>
-          </mc:Choice>
-          <mc:Fallback xmlns:wpsCustomData="http://www.wps.cn/officeDocument/2013/wpsCustomData">
-            <w:pict>
-              <v:shape id="_x0000_s1026" o:spid="_x0000_s1026" o:spt="75" style="position:absolute;left:0pt;margin-left:363.65pt;margin-top:261.35pt;height:2.6pt;width:3.95pt;z-index:251665408;mso-width-relative:page;mso-height-relative:page;" coordsize="21600,21600" o:gfxdata="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">
-                <v:imagedata r:id="rId35" o:title=""/>
-                <o:lock v:ext="edit"/>
-              </v:shape>
-            </w:pict>
-          </mc:Fallback>
-        </mc:AlternateContent>
-      </w:r>
-      <w:r>
-        <w:rPr>
-          <w:noProof/>
-        </w:rPr>
-        <mc:AlternateContent>
-          <mc:Choice Requires="wps">
-            <w:drawing>
-              <wp:anchor distT="0" distB="0" distL="114300" distR="114300" simplePos="0" relativeHeight="251664384" behindDoc="0" locked="0" layoutInCell="1" allowOverlap="1" wp14:anchorId="39564536" wp14:editId="3DAA0B39">
-                <wp:simplePos x="0" y="0"/>
-                <wp:positionH relativeFrom="column">
-                  <wp:posOffset>4636135</wp:posOffset>
-                </wp:positionH>
-                <wp:positionV relativeFrom="paragraph">
-                  <wp:posOffset>3100070</wp:posOffset>
-                </wp:positionV>
-                <wp:extent cx="132715" cy="369570"/>
-                <wp:effectExtent l="38100" t="38100" r="58420" b="49530"/>
-                <wp:wrapNone/>
-                <wp:docPr id="71" name="Ink 71"/>
-                <wp:cNvGraphicFramePr/>
-                <a:graphic xmlns:a="http://schemas.openxmlformats.org/drawingml/2006/main">
-                  <a:graphicData uri="http://schemas.microsoft.com/office/word/2010/wordprocessingInk">
-                    <w14:contentPart bwMode="auto" r:id="rId36">
-                      <w14:nvContentPartPr>
-                        <w14:cNvContentPartPr/>
-                      </w14:nvContentPartPr>
-                      <w14:xfrm>
-                        <a:off x="0" y="0"/>
-                        <a:ext cx="132585" cy="369720"/>
-                      </w14:xfrm>
-                    </w14:contentPart>
-                  </a:graphicData>
-                </a:graphic>
-              </wp:anchor>
-            </w:drawing>
-          </mc:Choice>
-          <mc:Fallback xmlns:wpsCustomData="http://www.wps.cn/officeDocument/2013/wpsCustomData">
-            <w:pict>
-              <v:shape id="_x0000_s1026" o:spid="_x0000_s1026" o:spt="75" style="position:absolute;left:0pt;margin-left:365.05pt;margin-top:244.1pt;height:29.1pt;width:10.45pt;z-index:251664384;mso-width-relative:page;mso-height-relative:page;" coordsize="21600,21600" o:gfxdata="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">
-                <v:imagedata r:id="rId37" o:title=""/>
-                <o:lock v:ext="edit"/>
-              </v:shape>
-            </w:pict>
-          </mc:Fallback>
-        </mc:AlternateContent>
-      </w:r>
-      <w:r>
-        <w:rPr>
-          <w:noProof/>
-        </w:rPr>
-        <mc:AlternateContent>
-          <mc:Choice Requires="wps">
-            <w:drawing>
-              <wp:anchor distT="0" distB="0" distL="114300" distR="114300" simplePos="0" relativeHeight="251663360" behindDoc="0" locked="0" layoutInCell="1" allowOverlap="1" wp14:anchorId="3F7D650C" wp14:editId="489A40F2">
-                <wp:simplePos x="0" y="0"/>
-                <wp:positionH relativeFrom="column">
-                  <wp:posOffset>3641725</wp:posOffset>
-                </wp:positionH>
-                <wp:positionV relativeFrom="paragraph">
-                  <wp:posOffset>1671955</wp:posOffset>
+          <mc:Choice Requires="wpi">
+            <w:drawing>
+              <wp:anchor distT="0" distB="0" distL="114300" distR="114300" simplePos="0" relativeHeight="251659264" behindDoc="0" locked="0" layoutInCell="1" allowOverlap="1" wp14:anchorId="254E8402" wp14:editId="78B11DE5">
+                <wp:simplePos x="0" y="0"/>
+                <wp:positionH relativeFrom="column">
+                  <wp:posOffset>3923665</wp:posOffset>
+                </wp:positionH>
+                <wp:positionV relativeFrom="paragraph">
+                  <wp:posOffset>3594735</wp:posOffset>
                 </wp:positionV>
                 <wp:extent cx="635" cy="635"/>
                 <wp:effectExtent l="38100" t="19050" r="57150" b="57150"/>
                 <wp:wrapNone/>
-                <wp:docPr id="48" name="Ink 48"/>
+                <wp:docPr id="2" name="Ink 2"/>
                 <wp:cNvGraphicFramePr/>
                 <a:graphic xmlns:a="http://schemas.openxmlformats.org/drawingml/2006/main">
                   <a:graphicData uri="http://schemas.microsoft.com/office/word/2010/wordprocessingInk">
-                    <w14:contentPart bwMode="auto" r:id="rId38">
+                    <w14:contentPart bwMode="auto" r:id="rId57">
                       <w14:nvContentPartPr>
                         <w14:cNvContentPartPr/>
                       </w14:nvContentPartPr>
@@ -923,149 +1381,10 @@
               </wp:anchor>
             </w:drawing>
           </mc:Choice>
-          <mc:Fallback xmlns:wpsCustomData="http://www.wps.cn/officeDocument/2013/wpsCustomData">
+          <mc:Fallback>
             <w:pict>
-              <v:shape id="_x0000_s1026" o:spid="_x0000_s1026" o:spt="75" style="position:absolute;left:0pt;margin-left:286.75pt;margin-top:131.65pt;height:0.05pt;width:0.05pt;z-index:251663360;mso-width-relative:page;mso-height-relative:page;" coordsize="21600,21600" o:gfxdata="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">
-                <v:imagedata r:id="rId39" o:title=""/>
-                <o:lock v:ext="edit"/>
-              </v:shape>
-            </w:pict>
-          </mc:Fallback>
-        </mc:AlternateContent>
-      </w:r>
-      <w:r>
-        <w:rPr>
-          <w:noProof/>
-        </w:rPr>
-        <mc:AlternateContent>
-          <mc:Choice Requires="wps">
-            <w:drawing>
-              <wp:anchor distT="0" distB="0" distL="114300" distR="114300" simplePos="0" relativeHeight="251662336" behindDoc="0" locked="0" layoutInCell="1" allowOverlap="1" wp14:anchorId="60BA579B" wp14:editId="67BFD163">
-                <wp:simplePos x="0" y="0"/>
-                <wp:positionH relativeFrom="column">
-                  <wp:posOffset>5509895</wp:posOffset>
-                </wp:positionH>
-                <wp:positionV relativeFrom="paragraph">
-                  <wp:posOffset>1516380</wp:posOffset>
-                </wp:positionV>
-                <wp:extent cx="3175" cy="9525"/>
-                <wp:effectExtent l="38100" t="38100" r="53975" b="48260"/>
-                <wp:wrapNone/>
-                <wp:docPr id="45" name="Ink 45"/>
-                <wp:cNvGraphicFramePr/>
-                <a:graphic xmlns:a="http://schemas.openxmlformats.org/drawingml/2006/main">
-                  <a:graphicData uri="http://schemas.microsoft.com/office/word/2010/wordprocessingInk">
-                    <w14:contentPart bwMode="auto" r:id="rId40">
-                      <w14:nvContentPartPr>
-                        <w14:cNvContentPartPr/>
-                      </w14:nvContentPartPr>
-                      <w14:xfrm>
-                        <a:off x="0" y="0"/>
-                        <a:ext cx="3240" cy="9360"/>
-                      </w14:xfrm>
-                    </w14:contentPart>
-                  </a:graphicData>
-                </a:graphic>
-              </wp:anchor>
-            </w:drawing>
-          </mc:Choice>
-          <mc:Fallback xmlns:wpsCustomData="http://www.wps.cn/officeDocument/2013/wpsCustomData">
-            <w:pict>
-              <v:shape id="_x0000_s1026" o:spid="_x0000_s1026" o:spt="75" style="position:absolute;left:0pt;margin-left:433.85pt;margin-top:119.4pt;height:0.75pt;width:0.25pt;z-index:251662336;mso-width-relative:page;mso-height-relative:page;" coordsize="21600,21600" o:gfxdata="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">
-                <v:imagedata r:id="rId41" o:title=""/>
-                <o:lock v:ext="edit"/>
-              </v:shape>
-            </w:pict>
-          </mc:Fallback>
-        </mc:AlternateContent>
-      </w:r>
-      <w:r>
-        <w:rPr>
-          <w:noProof/>
-        </w:rPr>
-        <mc:AlternateContent>
-          <mc:Choice Requires="wps">
-            <w:drawing>
-              <wp:anchor distT="0" distB="0" distL="114300" distR="114300" simplePos="0" relativeHeight="251661312" behindDoc="0" locked="0" layoutInCell="1" allowOverlap="1" wp14:anchorId="44D0BB60" wp14:editId="16B127BF">
-                <wp:simplePos x="0" y="0"/>
-                <wp:positionH relativeFrom="column">
-                  <wp:posOffset>-81280</wp:posOffset>
-                </wp:positionH>
-                <wp:positionV relativeFrom="paragraph">
-                  <wp:posOffset>785495</wp:posOffset>
-                </wp:positionV>
-                <wp:extent cx="5080" cy="3175"/>
-                <wp:effectExtent l="38100" t="38100" r="52705" b="53975"/>
-                <wp:wrapNone/>
-                <wp:docPr id="32" name="Ink 32"/>
-                <wp:cNvGraphicFramePr/>
-                <a:graphic xmlns:a="http://schemas.openxmlformats.org/drawingml/2006/main">
-                  <a:graphicData uri="http://schemas.microsoft.com/office/word/2010/wordprocessingInk">
-                    <w14:contentPart bwMode="auto" r:id="rId42">
-                      <w14:nvContentPartPr>
-                        <w14:cNvContentPartPr/>
-                      </w14:nvContentPartPr>
-                      <w14:xfrm>
-                        <a:off x="0" y="0"/>
-                        <a:ext cx="5040" cy="3240"/>
-                      </w14:xfrm>
-                    </w14:contentPart>
-                  </a:graphicData>
-                </a:graphic>
-              </wp:anchor>
-            </w:drawing>
-          </mc:Choice>
-          <mc:Fallback xmlns:wpsCustomData="http://www.wps.cn/officeDocument/2013/wpsCustomData">
-            <w:pict>
-              <v:shape id="_x0000_s1026" o:spid="_x0000_s1026" o:spt="75" style="position:absolute;left:0pt;margin-left:-6.4pt;margin-top:61.85pt;height:0.25pt;width:0.4pt;z-index:251661312;mso-width-relative:page;mso-height-relative:page;" coordsize="21600,21600" o:gfxdata="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">
-                <v:imagedata r:id="rId43" o:title=""/>
-                <o:lock v:ext="edit"/>
-              </v:shape>
-            </w:pict>
-          </mc:Fallback>
-        </mc:AlternateContent>
-      </w:r>
-      <w:r>
-        <w:rPr>
-          <w:noProof/>
-        </w:rPr>
-        <mc:AlternateContent>
-          <mc:Choice Requires="wps">
-            <w:drawing>
-              <wp:anchor distT="0" distB="0" distL="114300" distR="114300" simplePos="0" relativeHeight="251659264" behindDoc="0" locked="0" layoutInCell="1" allowOverlap="1" wp14:anchorId="254E8402" wp14:editId="502B0E5A">
-                <wp:simplePos x="0" y="0"/>
-                <wp:positionH relativeFrom="column">
-                  <wp:posOffset>3923665</wp:posOffset>
-                </wp:positionH>
-                <wp:positionV relativeFrom="paragraph">
-                  <wp:posOffset>3594735</wp:posOffset>
-                </wp:positionV>
-                <wp:extent cx="635" cy="635"/>
-                <wp:effectExtent l="38100" t="19050" r="57150" b="57150"/>
-                <wp:wrapNone/>
-                <wp:docPr id="2" name="Ink 2"/>
-                <wp:cNvGraphicFramePr/>
-                <a:graphic xmlns:a="http://schemas.openxmlformats.org/drawingml/2006/main">
-                  <a:graphicData uri="http://schemas.microsoft.com/office/word/2010/wordprocessingInk">
-                    <w14:contentPart bwMode="auto" r:id="rId44">
-                      <w14:nvContentPartPr>
-                        <w14:cNvContentPartPr/>
-                      </w14:nvContentPartPr>
-                      <w14:xfrm>
-                        <a:off x="0" y="0"/>
-                        <a:ext cx="360" cy="360"/>
-                      </w14:xfrm>
-                    </w14:contentPart>
-                  </a:graphicData>
-                </a:graphic>
-              </wp:anchor>
-            </w:drawing>
-          </mc:Choice>
-          <mc:Fallback xmlns:wpsCustomData="http://www.wps.cn/officeDocument/2013/wpsCustomData">
-            <w:pict>
-              <v:shape id="_x0000_s1026" o:spid="_x0000_s1026" o:spt="75" style="position:absolute;left:0pt;margin-left:308.95pt;margin-top:283.05pt;height:0.05pt;width:0.05pt;z-index:251659264;mso-width-relative:page;mso-height-relative:page;" coordsize="21600,21600" o:gfxdata="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">
-                <v:imagedata r:id="rId45" o:title=""/>
-                <o:lock v:ext="edit"/>
+              <v:shape w14:anchorId="0EFA1C15" id="Ink 2" o:spid="_x0000_s1026" type="#_x0000_t75" style="position:absolute;margin-left:308.25pt;margin-top:282.35pt;width:1.4pt;height:1.4pt;z-index:251659264;visibility:visible;mso-wrap-style:square;mso-wrap-distance-left:9pt;mso-wrap-distance-top:0;mso-wrap-distance-right:9pt;mso-wrap-distance-bottom:0;mso-position-horizontal:absolute;mso-position-horizontal-relative:text;mso-position-vertical:absolute;mso-position-vertical-relative:text" o:gfxdata="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">
+                <v:imagedata r:id="rId58" o:title=""/>
               </v:shape>
             </w:pict>
           </mc:Fallback>
@@ -1113,7 +1432,7 @@
                     <pic:cNvPicPr/>
                   </pic:nvPicPr>
                   <pic:blipFill>
-                    <a:blip r:embed="rId46"/>
+                    <a:blip r:embed="rId59"/>
                     <a:stretch>
                       <a:fillRect/>
                     </a:stretch>
@@ -1205,7 +1524,7 @@
                 <wp:cNvGraphicFramePr/>
                 <a:graphic xmlns:a="http://schemas.openxmlformats.org/drawingml/2006/main">
                   <a:graphicData uri="http://schemas.microsoft.com/office/word/2010/wordprocessingInk">
-                    <w14:contentPart bwMode="auto" r:id="rId47">
+                    <w14:contentPart bwMode="auto" r:id="rId60">
                       <w14:nvContentPartPr>
                         <w14:cNvContentPartPr/>
                       </w14:nvContentPartPr>
@@ -1222,7 +1541,7 @@
           <mc:Fallback>
             <w:pict>
               <v:shape w14:anchorId="462D02EB" id="Ink 23" o:spid="_x0000_s1026" type="#_x0000_t75" style="position:absolute;margin-left:-140.7pt;margin-top:121.35pt;width:9.95pt;height:9.95pt;z-index:251696128;visibility:visible;mso-wrap-style:square;mso-wrap-distance-left:9pt;mso-wrap-distance-top:0;mso-wrap-distance-right:9pt;mso-wrap-distance-bottom:0;mso-position-horizontal:absolute;mso-position-horizontal-relative:text;mso-position-vertical:absolute;mso-position-vertical-relative:text" o:gfxdata="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">
-                <v:imagedata r:id="rId48" o:title=""/>
+                <v:imagedata r:id="rId61" o:title=""/>
               </v:shape>
             </w:pict>
           </mc:Fallback>
@@ -1250,7 +1569,7 @@
                 <wp:cNvGraphicFramePr/>
                 <a:graphic xmlns:a="http://schemas.openxmlformats.org/drawingml/2006/main">
                   <a:graphicData uri="http://schemas.microsoft.com/office/word/2010/wordprocessingInk">
-                    <w14:contentPart bwMode="auto" r:id="rId49">
+                    <w14:contentPart bwMode="auto" r:id="rId62">
                       <w14:nvContentPartPr>
                         <w14:cNvContentPartPr/>
                       </w14:nvContentPartPr>
@@ -1267,7 +1586,7 @@
           <mc:Fallback>
             <w:pict>
               <v:shape w14:anchorId="563E0A9B" id="Ink 22" o:spid="_x0000_s1026" type="#_x0000_t75" style="position:absolute;margin-left:21.4pt;margin-top:18.6pt;width:49.95pt;height:26.75pt;z-index:251695104;visibility:visible;mso-wrap-style:square;mso-wrap-distance-left:9pt;mso-wrap-distance-top:0;mso-wrap-distance-right:9pt;mso-wrap-distance-bottom:0;mso-position-horizontal:absolute;mso-position-horizontal-relative:text;mso-position-vertical:absolute;mso-position-vertical-relative:text" o:gfxdata="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">
-                <v:imagedata r:id="rId50" o:title=""/>
+                <v:imagedata r:id="rId63" o:title=""/>
               </v:shape>
             </w:pict>
           </mc:Fallback>
@@ -1295,7 +1614,7 @@
                 <wp:cNvGraphicFramePr/>
                 <a:graphic xmlns:a="http://schemas.openxmlformats.org/drawingml/2006/main">
                   <a:graphicData uri="http://schemas.microsoft.com/office/word/2010/wordprocessingInk">
-                    <w14:contentPart bwMode="auto" r:id="rId51">
+                    <w14:contentPart bwMode="auto" r:id="rId64">
                       <w14:nvContentPartPr>
                         <w14:cNvContentPartPr/>
                       </w14:nvContentPartPr>
@@ -1312,7 +1631,7 @@
           <mc:Fallback>
             <w:pict>
               <v:shape w14:anchorId="41FEB275" id="Ink 18" o:spid="_x0000_s1026" type="#_x0000_t75" style="position:absolute;margin-left:-5.7pt;margin-top:203.5pt;width:18pt;height:18pt;z-index:251692032;visibility:visible;mso-wrap-style:square;mso-wrap-distance-left:9pt;mso-wrap-distance-top:0;mso-wrap-distance-right:9pt;mso-wrap-distance-bottom:0;mso-position-horizontal:absolute;mso-position-horizontal-relative:text;mso-position-vertical:absolute;mso-position-vertical-relative:text" o:gfxdata="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">
-                <v:imagedata r:id="rId52" o:title=""/>
+                <v:imagedata r:id="rId65" o:title=""/>
               </v:shape>
             </w:pict>
           </mc:Fallback>
@@ -1340,7 +1659,7 @@
                 <wp:cNvGraphicFramePr/>
                 <a:graphic xmlns:a="http://schemas.openxmlformats.org/drawingml/2006/main">
                   <a:graphicData uri="http://schemas.microsoft.com/office/word/2010/wordprocessingInk">
-                    <w14:contentPart bwMode="auto" r:id="rId53">
+                    <w14:contentPart bwMode="auto" r:id="rId66">
                       <w14:nvContentPartPr>
                         <w14:cNvContentPartPr/>
                       </w14:nvContentPartPr>
@@ -1357,7 +1676,7 @@
           <mc:Fallback>
             <w:pict>
               <v:shape w14:anchorId="491D81A1" id="Ink 17" o:spid="_x0000_s1026" type="#_x0000_t75" style="position:absolute;margin-left:-144.45pt;margin-top:198.6pt;width:9.95pt;height:9.95pt;z-index:251691008;visibility:visible;mso-wrap-style:square;mso-wrap-distance-left:9pt;mso-wrap-distance-top:0;mso-wrap-distance-right:9pt;mso-wrap-distance-bottom:0;mso-position-horizontal:absolute;mso-position-horizontal-relative:text;mso-position-vertical:absolute;mso-position-vertical-relative:text" o:gfxdata="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">
-                <v:imagedata r:id="rId54" o:title=""/>
+                <v:imagedata r:id="rId67" o:title=""/>
               </v:shape>
             </w:pict>
           </mc:Fallback>
@@ -1385,7 +1704,7 @@
                 <wp:cNvGraphicFramePr/>
                 <a:graphic xmlns:a="http://schemas.openxmlformats.org/drawingml/2006/main">
                   <a:graphicData uri="http://schemas.microsoft.com/office/word/2010/wordprocessingInk">
-                    <w14:contentPart bwMode="auto" r:id="rId55">
+                    <w14:contentPart bwMode="auto" r:id="rId68">
                       <w14:nvContentPartPr>
                         <w14:cNvContentPartPr/>
                       </w14:nvContentPartPr>
@@ -1402,7 +1721,7 @@
           <mc:Fallback>
             <w:pict>
               <v:shape w14:anchorId="6A5C2B1F" id="Ink 15" o:spid="_x0000_s1026" type="#_x0000_t75" style="position:absolute;margin-left:-104.75pt;margin-top:135.95pt;width:1.05pt;height:1.05pt;z-index:251688960;visibility:visible;mso-wrap-style:square;mso-wrap-distance-left:9pt;mso-wrap-distance-top:0;mso-wrap-distance-right:9pt;mso-wrap-distance-bottom:0;mso-position-horizontal:absolute;mso-position-horizontal-relative:text;mso-position-vertical:absolute;mso-position-vertical-relative:text" o:gfxdata="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">
-                <v:imagedata r:id="rId56" o:title=""/>
+                <v:imagedata r:id="rId69" o:title=""/>
               </v:shape>
             </w:pict>
           </mc:Fallback>
@@ -1435,7 +1754,7 @@
                 <wp:cNvGraphicFramePr/>
                 <a:graphic xmlns:a="http://schemas.openxmlformats.org/drawingml/2006/main">
                   <a:graphicData uri="http://schemas.microsoft.com/office/word/2010/wordprocessingInk">
-                    <w14:contentPart bwMode="auto" r:id="rId57">
+                    <w14:contentPart bwMode="auto" r:id="rId70">
                       <w14:nvContentPartPr>
                         <w14:cNvContentPartPr/>
                       </w14:nvContentPartPr>
@@ -1452,7 +1771,7 @@
           <mc:Fallback>
             <w:pict>
               <v:shape w14:anchorId="4159A942" id="Ink 16" o:spid="_x0000_s1026" type="#_x0000_t75" style="position:absolute;margin-left:13.35pt;margin-top:201.95pt;width:2.5pt;height:11.75pt;z-index:251689984;visibility:visible;mso-wrap-style:square;mso-wrap-distance-left:9pt;mso-wrap-distance-top:0;mso-wrap-distance-right:9pt;mso-wrap-distance-bottom:0;mso-position-horizontal:absolute;mso-position-horizontal-relative:text;mso-position-vertical:absolute;mso-position-vertical-relative:text" o:gfxdata="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">
-                <v:imagedata r:id="rId58" o:title=""/>
+                <v:imagedata r:id="rId71" o:title=""/>
               </v:shape>
             </w:pict>
           </mc:Fallback>
@@ -1480,7 +1799,7 @@
                 <wp:cNvGraphicFramePr/>
                 <a:graphic xmlns:a="http://schemas.openxmlformats.org/drawingml/2006/main">
                   <a:graphicData uri="http://schemas.microsoft.com/office/word/2010/wordprocessingInk">
-                    <w14:contentPart bwMode="auto" r:id="rId59">
+                    <w14:contentPart bwMode="auto" r:id="rId72">
                       <w14:nvContentPartPr>
                         <w14:cNvContentPartPr/>
                       </w14:nvContentPartPr>
@@ -1497,7 +1816,7 @@
           <mc:Fallback>
             <w:pict>
               <v:shape w14:anchorId="53973BF5" id="Ink 13" o:spid="_x0000_s1026" type="#_x0000_t75" style="position:absolute;margin-left:-18.5pt;margin-top:178.05pt;width:52.15pt;height:37.2pt;z-index:251687936;visibility:visible;mso-wrap-style:square;mso-wrap-distance-left:9pt;mso-wrap-distance-top:0;mso-wrap-distance-right:9pt;mso-wrap-distance-bottom:0;mso-position-horizontal:absolute;mso-position-horizontal-relative:text;mso-position-vertical:absolute;mso-position-vertical-relative:text" o:gfxdata="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">
-                <v:imagedata r:id="rId60" o:title=""/>
+                <v:imagedata r:id="rId73" o:title=""/>
               </v:shape>
             </w:pict>
           </mc:Fallback>
@@ -1531,7 +1850,7 @@
                     <pic:cNvPicPr/>
                   </pic:nvPicPr>
                   <pic:blipFill>
-                    <a:blip r:embed="rId61">
+                    <a:blip r:embed="rId74">
                       <a:extLst>
                         <a:ext uri="{28A0092B-C50C-407E-A947-70E740481C1C}">
                           <a14:useLocalDpi xmlns:a14="http://schemas.microsoft.com/office/drawing/2010/main" val="0"/>
@@ -1620,7 +1939,7 @@
                 <wp:cNvGraphicFramePr/>
                 <a:graphic xmlns:a="http://schemas.openxmlformats.org/drawingml/2006/main">
                   <a:graphicData uri="http://schemas.microsoft.com/office/word/2010/wordprocessingInk">
-                    <w14:contentPart bwMode="auto" r:id="rId62">
+                    <w14:contentPart bwMode="auto" r:id="rId75">
                       <w14:nvContentPartPr>
                         <w14:cNvContentPartPr/>
                       </w14:nvContentPartPr>
@@ -1637,7 +1956,7 @@
           <mc:Fallback>
             <w:pict>
               <v:shape w14:anchorId="48EA2368" id="Ink 110" o:spid="_x0000_s1026" type="#_x0000_t75" style="position:absolute;margin-left:588.95pt;margin-top:140.05pt;width:27.75pt;height:26.25pt;z-index:251742208;visibility:visible;mso-wrap-style:square;mso-wrap-distance-left:9pt;mso-wrap-distance-top:0;mso-wrap-distance-right:9pt;mso-wrap-distance-bottom:0;mso-position-horizontal:absolute;mso-position-horizontal-relative:text;mso-position-vertical:absolute;mso-position-vertical-relative:text" o:gfxdata="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">
-                <v:imagedata r:id="rId63" o:title=""/>
+                <v:imagedata r:id="rId76" o:title=""/>
               </v:shape>
             </w:pict>
           </mc:Fallback>
@@ -1666,7 +1985,7 @@
                 <wp:cNvGraphicFramePr/>
                 <a:graphic xmlns:a="http://schemas.openxmlformats.org/drawingml/2006/main">
                   <a:graphicData uri="http://schemas.microsoft.com/office/word/2010/wordprocessingInk">
-                    <w14:contentPart bwMode="auto" r:id="rId64">
+                    <w14:contentPart bwMode="auto" r:id="rId77">
                       <w14:nvContentPartPr>
                         <w14:cNvContentPartPr/>
                       </w14:nvContentPartPr>
@@ -1683,7 +2002,7 @@
           <mc:Fallback>
             <w:pict>
               <v:shape w14:anchorId="5BABD4A4" id="Ink 101" o:spid="_x0000_s1026" type="#_x0000_t75" style="position:absolute;margin-left:572.55pt;margin-top:142.1pt;width:11.15pt;height:21.65pt;z-index:251735040;visibility:visible;mso-wrap-style:square;mso-wrap-distance-left:9pt;mso-wrap-distance-top:0;mso-wrap-distance-right:9pt;mso-wrap-distance-bottom:0;mso-position-horizontal:absolute;mso-position-horizontal-relative:text;mso-position-vertical:absolute;mso-position-vertical-relative:text" o:gfxdata="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">
-                <v:imagedata r:id="rId65" o:title=""/>
+                <v:imagedata r:id="rId78" o:title=""/>
               </v:shape>
             </w:pict>
           </mc:Fallback>
@@ -1712,7 +2031,7 @@
                 <wp:cNvGraphicFramePr/>
                 <a:graphic xmlns:a="http://schemas.openxmlformats.org/drawingml/2006/main">
                   <a:graphicData uri="http://schemas.microsoft.com/office/word/2010/wordprocessingInk">
-                    <w14:contentPart bwMode="auto" r:id="rId66">
+                    <w14:contentPart bwMode="auto" r:id="rId79">
                       <w14:nvContentPartPr>
                         <w14:cNvContentPartPr/>
                       </w14:nvContentPartPr>
@@ -1729,7 +2048,7 @@
           <mc:Fallback>
             <w:pict>
               <v:shape w14:anchorId="3322B9A1" id="Ink 99" o:spid="_x0000_s1026" type="#_x0000_t75" style="position:absolute;margin-left:560.35pt;margin-top:141.6pt;width:6.15pt;height:22.35pt;z-index:251734016;visibility:visible;mso-wrap-style:square;mso-wrap-distance-left:9pt;mso-wrap-distance-top:0;mso-wrap-distance-right:9pt;mso-wrap-distance-bottom:0;mso-position-horizontal:absolute;mso-position-horizontal-relative:text;mso-position-vertical:absolute;mso-position-vertical-relative:text" o:gfxdata="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">
-                <v:imagedata r:id="rId67" o:title=""/>
+                <v:imagedata r:id="rId80" o:title=""/>
               </v:shape>
             </w:pict>
           </mc:Fallback>
@@ -1758,7 +2077,7 @@
                 <wp:cNvGraphicFramePr/>
                 <a:graphic xmlns:a="http://schemas.openxmlformats.org/drawingml/2006/main">
                   <a:graphicData uri="http://schemas.microsoft.com/office/word/2010/wordprocessingInk">
-                    <w14:contentPart bwMode="auto" r:id="rId68">
+                    <w14:contentPart bwMode="auto" r:id="rId81">
                       <w14:nvContentPartPr>
                         <w14:cNvContentPartPr/>
                       </w14:nvContentPartPr>
@@ -1775,7 +2094,7 @@
           <mc:Fallback>
             <w:pict>
               <v:shape w14:anchorId="407DBC5E" id="Ink 98" o:spid="_x0000_s1026" type="#_x0000_t75" style="position:absolute;margin-left:512.1pt;margin-top:142.7pt;width:24.3pt;height:24.25pt;z-index:251732992;visibility:visible;mso-wrap-style:square;mso-wrap-distance-left:9pt;mso-wrap-distance-top:0;mso-wrap-distance-right:9pt;mso-wrap-distance-bottom:0;mso-position-horizontal:absolute;mso-position-horizontal-relative:text;mso-position-vertical:absolute;mso-position-vertical-relative:text" o:gfxdata="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">
-                <v:imagedata r:id="rId69" o:title=""/>
+                <v:imagedata r:id="rId82" o:title=""/>
               </v:shape>
             </w:pict>
           </mc:Fallback>
@@ -1804,7 +2123,7 @@
                 <wp:cNvGraphicFramePr/>
                 <a:graphic xmlns:a="http://schemas.openxmlformats.org/drawingml/2006/main">
                   <a:graphicData uri="http://schemas.microsoft.com/office/word/2010/wordprocessingInk">
-                    <w14:contentPart bwMode="auto" r:id="rId70">
+                    <w14:contentPart bwMode="auto" r:id="rId83">
                       <w14:nvContentPartPr>
                         <w14:cNvContentPartPr/>
                       </w14:nvContentPartPr>
@@ -1824,7 +2143,7 @@
           <mc:Fallback>
             <w:pict>
               <v:shape w14:anchorId="29C2EAEA" id="Ink 94" o:spid="_x0000_s1026" type="#_x0000_t75" style="position:absolute;margin-left:457.7pt;margin-top:162.05pt;width:40.35pt;height:4.2pt;z-index:251728896;visibility:visible;mso-wrap-style:square;mso-width-percent:0;mso-wrap-distance-left:9pt;mso-wrap-distance-top:0;mso-wrap-distance-right:9pt;mso-wrap-distance-bottom:0;mso-position-horizontal:absolute;mso-position-horizontal-relative:text;mso-position-vertical:absolute;mso-position-vertical-relative:text;mso-width-percent:0;mso-width-relative:margin" o:gfxdata="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">
-                <v:imagedata r:id="rId71" o:title=""/>
+                <v:imagedata r:id="rId84" o:title=""/>
               </v:shape>
             </w:pict>
           </mc:Fallback>
@@ -1853,7 +2172,7 @@
                 <wp:cNvGraphicFramePr/>
                 <a:graphic xmlns:a="http://schemas.openxmlformats.org/drawingml/2006/main">
                   <a:graphicData uri="http://schemas.microsoft.com/office/word/2010/wordprocessingInk">
-                    <w14:contentPart bwMode="auto" r:id="rId72">
+                    <w14:contentPart bwMode="auto" r:id="rId85">
                       <w14:nvContentPartPr>
                         <w14:cNvContentPartPr/>
                       </w14:nvContentPartPr>
@@ -1890,7 +2209,7 @@
                         <pic:cNvPicPr/>
                       </pic:nvPicPr>
                       <pic:blipFill>
-                        <a:blip r:embed="rId73"/>
+                        <a:blip r:embed="rId86"/>
                         <a:stretch>
                           <a:fillRect/>
                         </a:stretch>
@@ -1935,7 +2254,7 @@
                 <wp:cNvGraphicFramePr/>
                 <a:graphic xmlns:a="http://schemas.openxmlformats.org/drawingml/2006/main">
                   <a:graphicData uri="http://schemas.microsoft.com/office/word/2010/wordprocessingInk">
-                    <w14:contentPart bwMode="auto" r:id="rId74">
+                    <w14:contentPart bwMode="auto" r:id="rId87">
                       <w14:nvContentPartPr>
                         <w14:cNvContentPartPr/>
                       </w14:nvContentPartPr>
@@ -1972,7 +2291,7 @@
                         <pic:cNvPicPr/>
                       </pic:nvPicPr>
                       <pic:blipFill>
-                        <a:blip r:embed="rId75"/>
+                        <a:blip r:embed="rId88"/>
                         <a:stretch>
                           <a:fillRect/>
                         </a:stretch>
@@ -2017,7 +2336,7 @@
                 <wp:cNvGraphicFramePr/>
                 <a:graphic xmlns:a="http://schemas.openxmlformats.org/drawingml/2006/main">
                   <a:graphicData uri="http://schemas.microsoft.com/office/word/2010/wordprocessingInk">
-                    <w14:contentPart bwMode="auto" r:id="rId76">
+                    <w14:contentPart bwMode="auto" r:id="rId89">
                       <w14:nvContentPartPr>
                         <w14:cNvContentPartPr/>
                       </w14:nvContentPartPr>
@@ -2054,7 +2373,7 @@
                         <pic:cNvPicPr/>
                       </pic:nvPicPr>
                       <pic:blipFill>
-                        <a:blip r:embed="rId77"/>
+                        <a:blip r:embed="rId90"/>
                         <a:stretch>
                           <a:fillRect/>
                         </a:stretch>
@@ -2099,7 +2418,7 @@
                 <wp:cNvGraphicFramePr/>
                 <a:graphic xmlns:a="http://schemas.openxmlformats.org/drawingml/2006/main">
                   <a:graphicData uri="http://schemas.microsoft.com/office/word/2010/wordprocessingInk">
-                    <w14:contentPart bwMode="auto" r:id="rId78">
+                    <w14:contentPart bwMode="auto" r:id="rId91">
                       <w14:nvContentPartPr>
                         <w14:cNvContentPartPr/>
                       </w14:nvContentPartPr>
@@ -2142,7 +2461,7 @@
                         <pic:cNvPicPr/>
                       </pic:nvPicPr>
                       <pic:blipFill>
-                        <a:blip r:embed="rId79"/>
+                        <a:blip r:embed="rId92"/>
                         <a:stretch>
                           <a:fillRect/>
                         </a:stretch>
@@ -2193,7 +2512,7 @@
                 <wp:cNvGraphicFramePr/>
                 <a:graphic xmlns:a="http://schemas.openxmlformats.org/drawingml/2006/main">
                   <a:graphicData uri="http://schemas.microsoft.com/office/word/2010/wordprocessingInk">
-                    <w14:contentPart bwMode="auto" r:id="rId80">
+                    <w14:contentPart bwMode="auto" r:id="rId93">
                       <w14:nvContentPartPr>
                         <w14:cNvContentPartPr/>
                       </w14:nvContentPartPr>
@@ -2230,7 +2549,7 @@
                         <pic:cNvPicPr/>
                       </pic:nvPicPr>
                       <pic:blipFill>
-                        <a:blip r:embed="rId81"/>
+                        <a:blip r:embed="rId94"/>
                         <a:stretch>
                           <a:fillRect/>
                         </a:stretch>
@@ -2275,7 +2594,7 @@
                 <wp:cNvGraphicFramePr/>
                 <a:graphic xmlns:a="http://schemas.openxmlformats.org/drawingml/2006/main">
                   <a:graphicData uri="http://schemas.microsoft.com/office/word/2010/wordprocessingInk">
-                    <w14:contentPart bwMode="auto" r:id="rId82">
+                    <w14:contentPart bwMode="auto" r:id="rId95">
                       <w14:nvContentPartPr>
                         <w14:cNvContentPartPr/>
                       </w14:nvContentPartPr>
@@ -2292,7 +2611,7 @@
           <mc:Fallback>
             <w:pict>
               <v:shape w14:anchorId="5111C69E" id="Ink 72" o:spid="_x0000_s1026" type="#_x0000_t75" style="position:absolute;margin-left:270.25pt;margin-top:153.1pt;width:54.3pt;height:17.05pt;z-index:251715584;visibility:visible;mso-wrap-style:square;mso-wrap-distance-left:9pt;mso-wrap-distance-top:0;mso-wrap-distance-right:9pt;mso-wrap-distance-bottom:0;mso-position-horizontal:absolute;mso-position-horizontal-relative:text;mso-position-vertical:absolute;mso-position-vertical-relative:text" o:gfxdata="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">
-                <v:imagedata r:id="rId83" o:title=""/>
+                <v:imagedata r:id="rId96" o:title=""/>
               </v:shape>
             </w:pict>
           </mc:Fallback>
@@ -2321,7 +2640,7 @@
                 <wp:cNvGraphicFramePr/>
                 <a:graphic xmlns:a="http://schemas.openxmlformats.org/drawingml/2006/main">
                   <a:graphicData uri="http://schemas.microsoft.com/office/word/2010/wordprocessingInk">
-                    <w14:contentPart bwMode="auto" r:id="rId84">
+                    <w14:contentPart bwMode="auto" r:id="rId97">
                       <w14:nvContentPartPr>
                         <w14:cNvContentPartPr/>
                       </w14:nvContentPartPr>
@@ -2358,7 +2677,7 @@
                         <pic:cNvPicPr/>
                       </pic:nvPicPr>
                       <pic:blipFill>
-                        <a:blip r:embed="rId85"/>
+                        <a:blip r:embed="rId98"/>
                         <a:stretch>
                           <a:fillRect/>
                         </a:stretch>
@@ -2403,7 +2722,7 @@
                 <wp:cNvGraphicFramePr/>
                 <a:graphic xmlns:a="http://schemas.openxmlformats.org/drawingml/2006/main">
                   <a:graphicData uri="http://schemas.microsoft.com/office/word/2010/wordprocessingInk">
-                    <w14:contentPart bwMode="auto" r:id="rId86">
+                    <w14:contentPart bwMode="auto" r:id="rId99">
                       <w14:nvContentPartPr>
                         <w14:cNvContentPartPr/>
                       </w14:nvContentPartPr>
@@ -2440,7 +2759,7 @@
                         <pic:cNvPicPr/>
                       </pic:nvPicPr>
                       <pic:blipFill>
-                        <a:blip r:embed="rId87"/>
+                        <a:blip r:embed="rId100"/>
                         <a:stretch>
                           <a:fillRect/>
                         </a:stretch>
@@ -2485,7 +2804,7 @@
                 <wp:cNvGraphicFramePr/>
                 <a:graphic xmlns:a="http://schemas.openxmlformats.org/drawingml/2006/main">
                   <a:graphicData uri="http://schemas.microsoft.com/office/word/2010/wordprocessingInk">
-                    <w14:contentPart bwMode="auto" r:id="rId88">
+                    <w14:contentPart bwMode="auto" r:id="rId101">
                       <w14:nvContentPartPr>
                         <w14:cNvContentPartPr/>
                       </w14:nvContentPartPr>
@@ -2528,7 +2847,7 @@
                         <pic:cNvPicPr/>
                       </pic:nvPicPr>
                       <pic:blipFill>
-                        <a:blip r:embed="rId89"/>
+                        <a:blip r:embed="rId102"/>
                         <a:stretch>
                           <a:fillRect/>
                         </a:stretch>
@@ -2579,7 +2898,7 @@
                 <wp:cNvGraphicFramePr/>
                 <a:graphic xmlns:a="http://schemas.openxmlformats.org/drawingml/2006/main">
                   <a:graphicData uri="http://schemas.microsoft.com/office/word/2010/wordprocessingInk">
-                    <w14:contentPart bwMode="auto" r:id="rId90">
+                    <w14:contentPart bwMode="auto" r:id="rId103">
                       <w14:nvContentPartPr>
                         <w14:cNvContentPartPr/>
                       </w14:nvContentPartPr>
@@ -2616,7 +2935,7 @@
                         <pic:cNvPicPr/>
                       </pic:nvPicPr>
                       <pic:blipFill>
-                        <a:blip r:embed="rId91"/>
+                        <a:blip r:embed="rId104"/>
                         <a:stretch>
                           <a:fillRect/>
                         </a:stretch>
@@ -2661,7 +2980,7 @@
                 <wp:cNvGraphicFramePr/>
                 <a:graphic xmlns:a="http://schemas.openxmlformats.org/drawingml/2006/main">
                   <a:graphicData uri="http://schemas.microsoft.com/office/word/2010/wordprocessingInk">
-                    <w14:contentPart bwMode="auto" r:id="rId92">
+                    <w14:contentPart bwMode="auto" r:id="rId105">
                       <w14:nvContentPartPr>
                         <w14:cNvContentPartPr/>
                       </w14:nvContentPartPr>
@@ -2698,7 +3017,7 @@
                         <pic:cNvPicPr/>
                       </pic:nvPicPr>
                       <pic:blipFill>
-                        <a:blip r:embed="rId93"/>
+                        <a:blip r:embed="rId106"/>
                         <a:stretch>
                           <a:fillRect/>
                         </a:stretch>
@@ -2743,7 +3062,7 @@
                 <wp:cNvGraphicFramePr/>
                 <a:graphic xmlns:a="http://schemas.openxmlformats.org/drawingml/2006/main">
                   <a:graphicData uri="http://schemas.microsoft.com/office/word/2010/wordprocessingInk">
-                    <w14:contentPart bwMode="auto" r:id="rId94">
+                    <w14:contentPart bwMode="auto" r:id="rId107">
                       <w14:nvContentPartPr>
                         <w14:cNvContentPartPr/>
                       </w14:nvContentPartPr>
@@ -2783,7 +3102,7 @@
                         <pic:cNvPicPr/>
                       </pic:nvPicPr>
                       <pic:blipFill>
-                        <a:blip r:embed="rId95"/>
+                        <a:blip r:embed="rId108"/>
                         <a:stretch>
                           <a:fillRect/>
                         </a:stretch>
@@ -2831,7 +3150,7 @@
                 <wp:cNvGraphicFramePr/>
                 <a:graphic xmlns:a="http://schemas.openxmlformats.org/drawingml/2006/main">
                   <a:graphicData uri="http://schemas.microsoft.com/office/word/2010/wordprocessingInk">
-                    <w14:contentPart bwMode="auto" r:id="rId96">
+                    <w14:contentPart bwMode="auto" r:id="rId109">
                       <w14:nvContentPartPr>
                         <w14:cNvContentPartPr/>
                       </w14:nvContentPartPr>
@@ -2868,7 +3187,7 @@
                         <pic:cNvPicPr/>
                       </pic:nvPicPr>
                       <pic:blipFill>
-                        <a:blip r:embed="rId97"/>
+                        <a:blip r:embed="rId110"/>
                         <a:stretch>
                           <a:fillRect/>
                         </a:stretch>
@@ -2913,7 +3232,7 @@
                 <wp:cNvGraphicFramePr/>
                 <a:graphic xmlns:a="http://schemas.openxmlformats.org/drawingml/2006/main">
                   <a:graphicData uri="http://schemas.microsoft.com/office/word/2010/wordprocessingInk">
-                    <w14:contentPart bwMode="auto" r:id="rId98">
+                    <w14:contentPart bwMode="auto" r:id="rId111">
                       <w14:nvContentPartPr>
                         <w14:cNvContentPartPr/>
                       </w14:nvContentPartPr>
@@ -2956,7 +3275,7 @@
                         <pic:cNvPicPr/>
                       </pic:nvPicPr>
                       <pic:blipFill>
-                        <a:blip r:embed="rId99"/>
+                        <a:blip r:embed="rId112"/>
                         <a:stretch>
                           <a:fillRect/>
                         </a:stretch>
@@ -3007,7 +3326,7 @@
                 <wp:cNvGraphicFramePr/>
                 <a:graphic xmlns:a="http://schemas.openxmlformats.org/drawingml/2006/main">
                   <a:graphicData uri="http://schemas.microsoft.com/office/word/2010/wordprocessingInk">
-                    <w14:contentPart bwMode="auto" r:id="rId100">
+                    <w14:contentPart bwMode="auto" r:id="rId113">
                       <w14:nvContentPartPr>
                         <w14:cNvContentPartPr/>
                       </w14:nvContentPartPr>
@@ -3044,7 +3363,7 @@
                         <pic:cNvPicPr/>
                       </pic:nvPicPr>
                       <pic:blipFill>
-                        <a:blip r:embed="rId101"/>
+                        <a:blip r:embed="rId114"/>
                         <a:stretch>
                           <a:fillRect/>
                         </a:stretch>
@@ -3089,7 +3408,7 @@
                 <wp:cNvGraphicFramePr/>
                 <a:graphic xmlns:a="http://schemas.openxmlformats.org/drawingml/2006/main">
                   <a:graphicData uri="http://schemas.microsoft.com/office/word/2010/wordprocessingInk">
-                    <w14:contentPart bwMode="auto" r:id="rId102">
+                    <w14:contentPart bwMode="auto" r:id="rId115">
                       <w14:nvContentPartPr>
                         <w14:cNvContentPartPr/>
                       </w14:nvContentPartPr>
@@ -3126,7 +3445,7 @@
                         <pic:cNvPicPr/>
                       </pic:nvPicPr>
                       <pic:blipFill>
-                        <a:blip r:embed="rId103"/>
+                        <a:blip r:embed="rId116"/>
                         <a:stretch>
                           <a:fillRect/>
                         </a:stretch>
@@ -3171,7 +3490,7 @@
                 <wp:cNvGraphicFramePr/>
                 <a:graphic xmlns:a="http://schemas.openxmlformats.org/drawingml/2006/main">
                   <a:graphicData uri="http://schemas.microsoft.com/office/word/2010/wordprocessingInk">
-                    <w14:contentPart bwMode="auto" r:id="rId104">
+                    <w14:contentPart bwMode="auto" r:id="rId117">
                       <w14:nvContentPartPr>
                         <w14:cNvContentPartPr/>
                       </w14:nvContentPartPr>
@@ -3214,7 +3533,7 @@
                         <pic:cNvPicPr/>
                       </pic:nvPicPr>
                       <pic:blipFill>
-                        <a:blip r:embed="rId105"/>
+                        <a:blip r:embed="rId118"/>
                         <a:stretch>
                           <a:fillRect/>
                         </a:stretch>
@@ -3250,6 +3569,7 @@
       </w:r>
       <w:r>
         <w:rPr>
+          <w:noProof/>
           <w:lang w:bidi="fa-IR"/>
         </w:rPr>
         <w:drawing>
@@ -3268,7 +3588,7 @@
                     <pic:cNvPicPr/>
                   </pic:nvPicPr>
                   <pic:blipFill>
-                    <a:blip r:embed="rId106"/>
+                    <a:blip r:embed="rId119"/>
                     <a:stretch>
                       <a:fillRect/>
                     </a:stretch>
@@ -3326,6 +3646,9 @@
         <w:br/>
       </w:r>
       <w:r>
+        <w:rPr>
+          <w:noProof/>
+        </w:rPr>
         <w:drawing>
           <wp:inline distT="0" distB="0" distL="0" distR="0" wp14:anchorId="4899F0A4" wp14:editId="54B1A7E8">
             <wp:extent cx="4124901" cy="5287113"/>
@@ -3342,7 +3665,7 @@
                     <pic:cNvPicPr/>
                   </pic:nvPicPr>
                   <pic:blipFill>
-                    <a:blip r:embed="rId107"/>
+                    <a:blip r:embed="rId120"/>
                     <a:stretch>
                       <a:fillRect/>
                     </a:stretch>
@@ -3411,6 +3734,9 @@
         <w:br/>
       </w:r>
       <w:r>
+        <w:rPr>
+          <w:noProof/>
+        </w:rPr>
         <w:drawing>
           <wp:inline distT="0" distB="0" distL="0" distR="0" wp14:anchorId="0BFD296F" wp14:editId="0A2B3CE7">
             <wp:extent cx="2429214" cy="3820058"/>
@@ -3427,7 +3753,7 @@
                     <pic:cNvPicPr/>
                   </pic:nvPicPr>
                   <pic:blipFill>
-                    <a:blip r:embed="rId108"/>
+                    <a:blip r:embed="rId121"/>
                     <a:stretch>
                       <a:fillRect/>
                     </a:stretch>
@@ -3481,6 +3807,7 @@
       </w:pPr>
       <w:r>
         <w:rPr>
+          <w:noProof/>
           <w:lang w:bidi="fa-IR"/>
         </w:rPr>
         <w:lastRenderedPageBreak/>
@@ -3500,7 +3827,7 @@
                     <pic:cNvPicPr/>
                   </pic:nvPicPr>
                   <pic:blipFill>
-                    <a:blip r:embed="rId109"/>
+                    <a:blip r:embed="rId122"/>
                     <a:stretch>
                       <a:fillRect/>
                     </a:stretch>
@@ -3549,6 +3876,7 @@
       </w:pPr>
       <w:r>
         <w:rPr>
+          <w:noProof/>
           <w:lang w:bidi="fa-IR"/>
         </w:rPr>
         <w:drawing>
@@ -3567,7 +3895,7 @@
                     <pic:cNvPicPr/>
                   </pic:nvPicPr>
                   <pic:blipFill>
-                    <a:blip r:embed="rId110"/>
+                    <a:blip r:embed="rId123"/>
                     <a:stretch>
                       <a:fillRect/>
                     </a:stretch>
@@ -4140,6 +4468,202 @@
           <inkml:channelProperty channel="F" name="resolution" value="0" units="1/dev"/>
         </inkml:channelProperties>
       </inkml:inkSource>
+      <inkml:timestamp xml:id="ts0" timeString="2025-05-11T16:39:52.651"/>
+    </inkml:context>
+    <inkml:brush xml:id="br0">
+      <inkml:brushProperty name="width" value="0.035" units="cm"/>
+      <inkml:brushProperty name="height" value="0.035" units="cm"/>
+      <inkml:brushProperty name="color" value="#66CC00"/>
+    </inkml:brush>
+  </inkml:definitions>
+  <inkml:trace contextRef="#ctx0" brushRef="#br0">46 95 24575,'-2'-1'0,"0"0"0,0-1 0,-1 1 0,1 0 0,0-1 0,0 1 0,0-1 0,0 1 0,0-1 0,-2-3 0,0 0 0,2 4 0,1 0 0,-1 0 0,1-1 0,0 1 0,0-1 0,0 1 0,0-1 0,0 1 0,0-1 0,0 0 0,0 1 0,1-1 0,-1 0 0,0 0 0,1 1 0,0-1 0,-1 0 0,1 0 0,0 0 0,0 0 0,0 0 0,0 1 0,0-1 0,1 0 0,0-2 0,-1 2 0,1 0 0,0 1 0,0-1 0,0 1 0,0-1 0,1 1 0,-1-1 0,0 1 0,1 0 0,-1 0 0,1-1 0,-1 1 0,1 0 0,-1 0 0,1 1 0,0-1 0,-1 0 0,1 0 0,0 1 0,0-1 0,0 1 0,-1 0 0,1-1 0,4 1 0,-5 0 0,0 0 0,1 0 0,-1 0 0,0 1 0,0-1 0,1 0 0,-1 1 0,0-1 0,0 0 0,0 1 0,1 0 0,-1-1 0,0 1 0,0 0 0,0-1 0,0 1 0,0 0 0,0 0 0,0 0 0,0 0 0,-1 0 0,1 0 0,0 0 0,0 0 0,-1 0 0,1 1 0,-1-1 0,1 0 0,-1 0 0,0 1 0,1-1 0,-1 0 0,0 2 0,1 0 0,-1 1 0,1 0 0,-1-1 0,0 1 0,0 0 0,0-1 0,-1 1 0,1 0 0,-1-1 0,-2 8 0,3-11 0,0 1 0,-1 0 0,1-1 0,0 1 0,-1 0 0,1-1 0,0 1 0,-1 0 0,1-1 0,-1 1 0,1-1 0,-1 1 0,1-1 0,-1 1 0,1-1 0,-1 1 0,0-1 0,1 1 0,-1-1 0,-1 1 0,2-1 0,-1 0 0,1 0 0,-1 0 0,1 0 0,-1-1 0,1 1 0,-1 0 0,1 0 0,-1 0 0,1 0 0,-1-1 0,1 1 0,-1 0 0,1 0 0,-1-1 0,1 1 0,-1 0 0,1-1 0,0 1 0,-1-1 0,1 0 0,-2 0 0,1-1 0,-1-1 0,1 1 0,0 0 0,0 0 0,0 0 0,0-1 0,0 1 0,0 0 0,1-1 0,-1-2 0,1 4 0,0 0 0,0 0 0,0 0 0,0 0 0,0 0 0,0 0 0,0 0 0,0 0 0,0 0 0,1 0 0,-1 0 0,0 0 0,1 0 0,-1 0 0,1 0 0,-1 0 0,1 0 0,0 0 0,-1 1 0,1-1 0,0 0 0,-1 0 0,1 1 0,0-1 0,0 0 0,0 1 0,0-1 0,0 1 0,-1-1 0,1 1 0,0-1 0,0 1 0,0 0 0,0-1 0,0 1 0,1 0 0,-1 0 0,0 0 0,0 0 0,0 0 0,0 0 0,0 0 0,0 0 0,0 0 0,0 1 0,0-1 0,0 0 0,0 1 0,0-1 0,0 0 0,0 1 0,0 0 0,0-1 0,-1 1 0,1-1 0,0 1 0,0 0 0,0 0 0,-1-1 0,2 3 0,2 3-247,0 1-1,-1 0 0,0 0 1,2 9-1,-4-15 121,2 11-6699</inkml:trace>
+</inkml:ink>
+</file>
+
+<file path=word/ink/ink10.xml><?xml version="1.0" encoding="utf-8"?>
+<inkml:ink xmlns:inkml="http://www.w3.org/2003/InkML">
+  <inkml:definitions>
+    <inkml:context xml:id="ctx0">
+      <inkml:inkSource xml:id="inkSrc0">
+        <inkml:traceFormat>
+          <inkml:channel name="X" type="integer" min="-2.14748E9" max="2.14748E9" units="cm"/>
+          <inkml:channel name="Y" type="integer" min="-2.14748E9" max="2.14748E9" units="cm"/>
+          <inkml:channel name="F" type="integer" max="32767" units="dev"/>
+        </inkml:traceFormat>
+        <inkml:channelProperties>
+          <inkml:channelProperty channel="X" name="resolution" value="1000" units="1/cm"/>
+          <inkml:channelProperty channel="Y" name="resolution" value="1000" units="1/cm"/>
+          <inkml:channelProperty channel="F" name="resolution" value="0" units="1/dev"/>
+        </inkml:channelProperties>
+      </inkml:inkSource>
+      <inkml:timestamp xml:id="ts0" timeString="2025-05-11T16:38:29.505"/>
+    </inkml:context>
+    <inkml:brush xml:id="br0">
+      <inkml:brushProperty name="width" value="0.1" units="cm"/>
+      <inkml:brushProperty name="height" value="0.1" units="cm"/>
+      <inkml:brushProperty name="color" value="#FFFFFF"/>
+    </inkml:brush>
+  </inkml:definitions>
+  <inkml:trace contextRef="#ctx0" brushRef="#br0">37 147 24575,'1'0'0,"0"0"0,0 0 0,0 0 0,0 1 0,0-1 0,0 0 0,0 1 0,0-1 0,-1 1 0,1-1 0,0 1 0,0 0 0,0-1 0,0 1 0,-1 0 0,1 0 0,0-1 0,-1 1 0,1 0 0,0 0 0,-1 0 0,1 0 0,-1 0 0,1 0 0,-1 0 0,0 0 0,1 0 0,-1 0 0,0 0 0,0 1 0,1 6 0,0-1 0,0 0 0,-1 9 0,0-10 0,3 25 0,-3-30 0,0 1 0,1-1 0,-1 1 0,0-1 0,1 1 0,-1-1 0,1 0 0,0 1 0,-1-1 0,1 0 0,0 1 0,0-1 0,0 0 0,0 0 0,0 0 0,0 0 0,0 0 0,2 1 0,-3-2 0,0 0 0,1 0 0,-1 0 0,0 0 0,1 0 0,-1 0 0,0-1 0,0 1 0,1 0 0,-1 0 0,0 0 0,0 0 0,1-1 0,-1 1 0,0 0 0,0 0 0,0-1 0,1 1 0,-1 0 0,0 0 0,0-1 0,0 1 0,0 0 0,0-1 0,1 1 0,-1 0 0,0 0 0,0-1 0,0 1 0,0 0 0,0-1 0,0 1 0,0 0 0,0-1 0,0 1 0,0-1 0,1-14 0,-1 14 0,0-4 0,0-1 0,0 1 0,0 0 0,0 0 0,-1 0 0,0-1 0,0 1 0,0 0 0,-1 0 0,0 0 0,0 0 0,0 1 0,0-1 0,-6-7 0,5 6 0,-1 1 0,1-1 0,0 0 0,1-1 0,0 1 0,0 0 0,0-1 0,-1-9 0,2 8 0,-1 0 0,0 1 0,0-1 0,-1 1 0,-6-13 0,-12-18-1365</inkml:trace>
+</inkml:ink>
+</file>
+
+<file path=word/ink/ink11.xml><?xml version="1.0" encoding="utf-8"?>
+<inkml:ink xmlns:inkml="http://www.w3.org/2003/InkML">
+  <inkml:definitions>
+    <inkml:context xml:id="ctx0">
+      <inkml:inkSource xml:id="inkSrc0">
+        <inkml:traceFormat>
+          <inkml:channel name="X" type="integer" min="-2.14748E9" max="2.14748E9" units="cm"/>
+          <inkml:channel name="Y" type="integer" min="-2.14748E9" max="2.14748E9" units="cm"/>
+          <inkml:channel name="F" type="integer" max="32767" units="dev"/>
+        </inkml:traceFormat>
+        <inkml:channelProperties>
+          <inkml:channelProperty channel="X" name="resolution" value="1000" units="1/cm"/>
+          <inkml:channelProperty channel="Y" name="resolution" value="1000" units="1/cm"/>
+          <inkml:channelProperty channel="F" name="resolution" value="0" units="1/dev"/>
+        </inkml:channelProperties>
+      </inkml:inkSource>
+      <inkml:timestamp xml:id="ts0" timeString="2025-05-11T16:38:25.501"/>
+    </inkml:context>
+    <inkml:brush xml:id="br0">
+      <inkml:brushProperty name="width" value="0.1" units="cm"/>
+      <inkml:brushProperty name="height" value="0.1" units="cm"/>
+      <inkml:brushProperty name="color" value="#FFFFFF"/>
+    </inkml:brush>
+  </inkml:definitions>
+  <inkml:trace contextRef="#ctx0" brushRef="#br0">0 0 24575,'0'0'-8191</inkml:trace>
+</inkml:ink>
+</file>
+
+<file path=word/ink/ink12.xml><?xml version="1.0" encoding="utf-8"?>
+<inkml:ink xmlns:inkml="http://www.w3.org/2003/InkML">
+  <inkml:definitions>
+    <inkml:context xml:id="ctx0">
+      <inkml:inkSource xml:id="inkSrc0">
+        <inkml:traceFormat>
+          <inkml:channel name="X" type="integer" min="-2.14748E9" max="2.14748E9" units="cm"/>
+          <inkml:channel name="Y" type="integer" min="-2.14748E9" max="2.14748E9" units="cm"/>
+          <inkml:channel name="F" type="integer" max="32767" units="dev"/>
+        </inkml:traceFormat>
+        <inkml:channelProperties>
+          <inkml:channelProperty channel="X" name="resolution" value="1000" units="1/cm"/>
+          <inkml:channelProperty channel="Y" name="resolution" value="1000" units="1/cm"/>
+          <inkml:channelProperty channel="F" name="resolution" value="0" units="1/dev"/>
+        </inkml:channelProperties>
+      </inkml:inkSource>
+      <inkml:timestamp xml:id="ts0" timeString="2025-05-11T16:38:12.040"/>
+    </inkml:context>
+    <inkml:brush xml:id="br0">
+      <inkml:brushProperty name="width" value="0.035" units="cm"/>
+      <inkml:brushProperty name="height" value="0.035" units="cm"/>
+      <inkml:brushProperty name="color" value="#66CC00"/>
+    </inkml:brush>
+  </inkml:definitions>
+  <inkml:trace contextRef="#ctx0" brushRef="#br0">23 49 24575,'-1'30'0,"0"-13"0,1 0 0,3 17 0,-3-31 0,1-1 0,-1 0 0,1 0 0,0-1 0,0 1 0,0 0 0,0 0 0,1 0 0,-1-1 0,0 1 0,1 0 0,-1-1 0,1 1 0,0-1 0,-1 0 0,1 0 0,0 1 0,0-1 0,0 0 0,-1-1 0,1 1 0,0 0 0,1 0 0,-1-1 0,0 1 0,0-1 0,3 0 0,-3 1 0,0-1 0,0 0 0,0 0 0,-1 1 0,1-1 0,0-1 0,0 1 0,0 0 0,0 0 0,-1-1 0,1 1 0,0-1 0,0 0 0,-1 1 0,1-1 0,0 0 0,-1 0 0,1 0 0,-1 0 0,1 0 0,-1 0 0,0-1 0,1 1 0,-1 0 0,0-1 0,0 1 0,0-1 0,0 1 0,0-1 0,0 0 0,1-2 0,0-5 0,-1 1 0,0-1 0,0 0 0,-2-13 0,1 17 0,0-1 0,-1 1 0,0 0 0,0-1 0,0 1 0,-1 0 0,0 0 0,-3-7 0,3 9 0,0 1 0,0 0 0,0-1 0,0 1 0,-1 0 0,1 0 0,-1 1 0,1-1 0,-1 0 0,0 1 0,-3-2 0,-34-11 0,40 14 0,-26-5-1365,15 4-5461</inkml:trace>
+</inkml:ink>
+</file>
+
+<file path=word/ink/ink13.xml><?xml version="1.0" encoding="utf-8"?>
+<inkml:ink xmlns:inkml="http://www.w3.org/2003/InkML">
+  <inkml:definitions>
+    <inkml:context xml:id="ctx0">
+      <inkml:inkSource xml:id="inkSrc0">
+        <inkml:traceFormat>
+          <inkml:channel name="X" type="integer" min="-2.14748E9" max="2.14748E9" units="cm"/>
+          <inkml:channel name="Y" type="integer" min="-2.14748E9" max="2.14748E9" units="cm"/>
+          <inkml:channel name="F" type="integer" max="32767" units="dev"/>
+        </inkml:traceFormat>
+        <inkml:channelProperties>
+          <inkml:channelProperty channel="X" name="resolution" value="1000" units="1/cm"/>
+          <inkml:channelProperty channel="Y" name="resolution" value="1000" units="1/cm"/>
+          <inkml:channelProperty channel="F" name="resolution" value="0" units="1/dev"/>
+        </inkml:channelProperties>
+      </inkml:inkSource>
+      <inkml:timestamp xml:id="ts0" timeString="2025-05-11T16:37:52.683"/>
+    </inkml:context>
+    <inkml:brush xml:id="br0">
+      <inkml:brushProperty name="width" value="0.035" units="cm"/>
+      <inkml:brushProperty name="height" value="0.035" units="cm"/>
+      <inkml:brushProperty name="color" value="#66CC00"/>
+    </inkml:brush>
+  </inkml:definitions>
+  <inkml:trace contextRef="#ctx0" brushRef="#br0">0 0 24575,'0'0'-8191</inkml:trace>
+</inkml:ink>
+</file>
+
+<file path=word/ink/ink14.xml><?xml version="1.0" encoding="utf-8"?>
+<inkml:ink xmlns:inkml="http://www.w3.org/2003/InkML">
+  <inkml:definitions>
+    <inkml:context xml:id="ctx0">
+      <inkml:inkSource xml:id="inkSrc0">
+        <inkml:traceFormat>
+          <inkml:channel name="X" type="integer" min="-2.14748E9" max="2.14748E9" units="cm"/>
+          <inkml:channel name="Y" type="integer" min="-2.14748E9" max="2.14748E9" units="cm"/>
+          <inkml:channel name="F" type="integer" max="32767" units="dev"/>
+        </inkml:traceFormat>
+        <inkml:channelProperties>
+          <inkml:channelProperty channel="X" name="resolution" value="1000" units="1/cm"/>
+          <inkml:channelProperty channel="Y" name="resolution" value="1000" units="1/cm"/>
+          <inkml:channelProperty channel="F" name="resolution" value="0" units="1/dev"/>
+        </inkml:channelProperties>
+      </inkml:inkSource>
+      <inkml:timestamp xml:id="ts0" timeString="2025-05-11T16:36:48.406"/>
+    </inkml:context>
+    <inkml:brush xml:id="br0">
+      <inkml:brushProperty name="width" value="0.035" units="cm"/>
+      <inkml:brushProperty name="height" value="0.035" units="cm"/>
+      <inkml:brushProperty name="color" value="#66CC00"/>
+    </inkml:brush>
+  </inkml:definitions>
+  <inkml:trace contextRef="#ctx0" brushRef="#br0">0 1 22685,'12'674'0</inkml:trace>
+</inkml:ink>
+</file>
+
+<file path=word/ink/ink15.xml><?xml version="1.0" encoding="utf-8"?>
+<inkml:ink xmlns:inkml="http://www.w3.org/2003/InkML">
+  <inkml:definitions>
+    <inkml:context xml:id="ctx0">
+      <inkml:inkSource xml:id="inkSrc0">
+        <inkml:traceFormat>
+          <inkml:channel name="X" type="integer" min="-2.14748E9" max="2.14748E9" units="cm"/>
+          <inkml:channel name="Y" type="integer" min="-2.14748E9" max="2.14748E9" units="cm"/>
+          <inkml:channel name="F" type="integer" max="32767" units="dev"/>
+        </inkml:traceFormat>
+        <inkml:channelProperties>
+          <inkml:channelProperty channel="X" name="resolution" value="1000" units="1/cm"/>
+          <inkml:channelProperty channel="Y" name="resolution" value="1000" units="1/cm"/>
+          <inkml:channelProperty channel="F" name="resolution" value="0" units="1/dev"/>
+        </inkml:channelProperties>
+      </inkml:inkSource>
+      <inkml:timestamp xml:id="ts0" timeString="2025-05-11T16:36:01.176"/>
+    </inkml:context>
+    <inkml:brush xml:id="br0">
+      <inkml:brushProperty name="width" value="0.035" units="cm"/>
+      <inkml:brushProperty name="height" value="0.035" units="cm"/>
+      <inkml:brushProperty name="color" value="#66CC00"/>
+    </inkml:brush>
+  </inkml:definitions>
+  <inkml:trace contextRef="#ctx0" brushRef="#br0">0 0 24575,'0'0'-8191</inkml:trace>
+</inkml:ink>
+</file>
+
+<file path=word/ink/ink16.xml><?xml version="1.0" encoding="utf-8"?>
+<inkml:ink xmlns:inkml="http://www.w3.org/2003/InkML">
+  <inkml:definitions>
+    <inkml:context xml:id="ctx0">
+      <inkml:inkSource xml:id="inkSrc0">
+        <inkml:traceFormat>
+          <inkml:channel name="X" type="integer" min="-2.14748E9" max="2.14748E9" units="cm"/>
+          <inkml:channel name="Y" type="integer" min="-2.14748E9" max="2.14748E9" units="cm"/>
+          <inkml:channel name="F" type="integer" max="32767" units="dev"/>
+        </inkml:traceFormat>
+        <inkml:channelProperties>
+          <inkml:channelProperty channel="X" name="resolution" value="1000" units="1/cm"/>
+          <inkml:channelProperty channel="Y" name="resolution" value="1000" units="1/cm"/>
+          <inkml:channelProperty channel="F" name="resolution" value="0" units="1/dev"/>
+        </inkml:channelProperties>
+      </inkml:inkSource>
       <inkml:timestamp xml:id="ts0" timeString="2025-05-10T14:41:03.122"/>
     </inkml:context>
     <inkml:brush xml:id="br0">
@@ -4152,7 +4676,37 @@
 </inkml:ink>
 </file>
 
-<file path=word/ink/ink10.xml><?xml version="1.0" encoding="utf-8"?>
+<file path=word/ink/ink17.xml><?xml version="1.0" encoding="utf-8"?>
+<inkml:ink xmlns:inkml="http://www.w3.org/2003/InkML">
+  <inkml:definitions>
+    <inkml:context xml:id="ctx0">
+      <inkml:inkSource xml:id="inkSrc0">
+        <inkml:traceFormat>
+          <inkml:channel name="X" type="integer" min="-2.14748E9" max="2.14748E9" units="cm"/>
+          <inkml:channel name="Y" type="integer" min="-2.14748E9" max="2.14748E9" units="cm"/>
+          <inkml:channel name="F" type="integer" max="32767" units="dev"/>
+        </inkml:traceFormat>
+        <inkml:channelProperties>
+          <inkml:channelProperty channel="X" name="resolution" value="1000" units="1/cm"/>
+          <inkml:channelProperty channel="Y" name="resolution" value="1000" units="1/cm"/>
+          <inkml:channelProperty channel="F" name="resolution" value="0" units="1/dev"/>
+        </inkml:channelProperties>
+      </inkml:inkSource>
+      <inkml:timestamp xml:id="ts0" timeString="2025-05-10T14:40:38.372"/>
+    </inkml:context>
+    <inkml:brush xml:id="br0">
+      <inkml:brushProperty name="width" value="0.035" units="cm"/>
+      <inkml:brushProperty name="height" value="0.035" units="cm"/>
+      <inkml:brushProperty name="color" value="#E71224"/>
+    </inkml:brush>
+  </inkml:definitions>
+  <inkml:trace contextRef="#ctx0" brushRef="#br0">435 163 24575,'-423'0'-1365,"411"0"-5461</inkml:trace>
+  <inkml:trace contextRef="#ctx0" brushRef="#br0" timeOffset="2931.51">567 136 24575,'0'-8'0,"0"1"0,0 0 0,0 0 0,0 0 0,1 0 0,3-10 0,-3 15 0,-1 1 0,0 0 0,1 0 0,0 0 0,-1-1 0,1 1 0,0 0 0,-1 0 0,1 0 0,0 0 0,0 0 0,0 0 0,0 1 0,0-1 0,0 0 0,0 0 0,0 1 0,0-1 0,0 0 0,1 1 0,-1 0 0,0-1 0,0 1 0,1-1 0,-1 1 0,0 0 0,0 0 0,1 0 0,-1 0 0,0 0 0,1 0 0,-1 0 0,0 0 0,0 1 0,1-1 0,-1 0 0,2 1 0,-3-1 0,1 0 0,-1 1 0,1-1 0,-1 0 0,1 0 0,-1 0 0,1 1 0,-1-1 0,1 0 0,-1 1 0,1-1 0,-1 0 0,1 1 0,-1-1 0,0 1 0,1-1 0,-1 0 0,0 1 0,1-1 0,-1 1 0,0-1 0,1 1 0,-1-1 0,0 1 0,0 0 0,0-1 0,0 1 0,0-1 0,1 1 0,-1 0 0,0 1 0,-1 0 0,1 0 0,0 0 0,-1 0 0,1 0 0,-1 0 0,0 0 0,-2 4 0,-2 3 0,-1 0 0,-9 12 0,14-20 0,-56 65 0,56-66 0,1 0 0,-1 1 0,1-1 0,0 1 0,-1-1 0,1 1 0,0-1 0,-1 1 0,1-1 0,0 1 0,0-1 0,0 1 0,-1 0 0,1-1 0,0 1 0,0-1 0,0 1 0,0 0 0,0-1 0,0 1 0,0-1 0,0 1 0,0 0 0,1 0 0,-1-1 0,0 1 0,1-1 0,-1 1 0,1-1 0,-1 0 0,1 1 0,-1-1 0,1 0 0,-1 1 0,1-1 0,-1 0 0,1 0 0,0 1 0,-1-1 0,1 0 0,-1 0 0,2 0 0,4 1 0,1-1 0,0 1 0,9-2 0,-9 0 0,25 1-107,0-1-522,60-7 0,-79 5-6197</inkml:trace>
+  <inkml:trace contextRef="#ctx0" brushRef="#br0" timeOffset="6336.9">977 71 24575,'-1'29'0,"0"20"0,1-44 0,1-1 0,-1 1 0,1 0 0,0-1 0,0 1 0,1-1 0,2 7 0,-3-9 0,0 0 0,1 0 0,-1 0 0,0-1 0,1 1 0,0 0 0,-1-1 0,1 0 0,0 1 0,0-1 0,0 0 0,-1 0 0,1 0 0,1 0 0,-1 0 0,0 0 0,0 0 0,0-1 0,0 1 0,0-1 0,1 0 0,-1 0 0,0 0 0,0 0 0,1 0 0,2 0 0,-2-1 0,-1 1 0,0 0 0,0-1 0,0 0 0,0 1 0,0-1 0,0 0 0,0 0 0,0 0 0,0 0 0,0 0 0,0-1 0,-1 1 0,1-1 0,0 1 0,-1-1 0,1 1 0,-1-1 0,0 0 0,1 0 0,-1 0 0,0 0 0,0 0 0,0 0 0,-1 0 0,2-4 0,0-9 0,-1-1 0,0 0 0,-4-28 0,1-1 0,2 43 9,0 0 1,0 0-1,0 0 0,0 0 0,-1 0 1,1 0-1,-1 0 0,1 0 0,-1 0 0,0 0 1,0 1-1,-1-3 0,1 3-96,0 0-1,0 0 1,0 0 0,0 0-1,0 0 1,-1 0 0,1 0-1,0 0 1,-1 1-1,1-1 1,0 0 0,-1 1-1,1 0 1,-1-1 0,1 1-1,-3-1 1,-9 0-6739</inkml:trace>
+</inkml:ink>
+</file>
+
+<file path=word/ink/ink18.xml><?xml version="1.0" encoding="utf-8"?>
 <inkml:ink xmlns:inkml="http://www.w3.org/2003/InkML">
   <inkml:definitions>
     <inkml:context xml:id="ctx0">
@@ -4172,7 +4726,7 @@
           <inkml:channelProperty channel="OE" name="resolution" value="1000" units="1/deg"/>
         </inkml:channelProperties>
       </inkml:inkSource>
-      <inkml:timestamp xml:id="ts0" timeString="2025-05-05T05:04:52"/>
+      <inkml:timestamp xml:id="ts0" timeString="2025-05-05T05:24:16"/>
     </inkml:context>
     <inkml:brush xml:id="br0">
       <inkml:brushProperty name="width" value="0.05" units="cm"/>
@@ -4180,14 +4734,11 @@
       <inkml:brushProperty name="color" value="#66CC00"/>
     </inkml:brush>
   </inkml:definitions>
-  <inkml:trace contextRef="#ctx0" brushRef="#br0">122 1 292 0 0,'0'0'4633'0'0,"1"49"-3324"0"0,11 2-1094 0 0,-11-50-209 0 0,1 33 2 0 0,-1-25 17 0 0,-1-1-22 0 0,1-3-3 0 0,-1 2 7 0 0,0-2 6 0 0,-2 3 3 0 0,1 4 9 0 0,1-10-20 0 0,0 1 1 0 0,0-1 0 0 0,0 0-1 0 0,0 1 1 0 0,-1-1-1 0 0,1 0 1 0 0,0 0-1 0 0,-1 1 1 0 0,0-1-1 0 0,1 0 1 0 0,-1 0 0 0 0,0 0-1 0 0,0 1 1 0 0,0-1-1 0 0,-1 0 1 0 0,1 0-1 0 0,-2 2 1 0 0,2-3 39 0 0,0-1-14 0 0,-18 9 18 0 0,18-9-37 0 0,-38 4 156 0 0,36-5-148 0 0,0 1 1 0 0,0 0 0 0 0,0-1 0 0 0,1 1 0 0 0,-1-1 0 0 0,0 0 0 0 0,0 0-1 0 0,0 0 1 0 0,1 0 0 0 0,-1-1 0 0 0,0 1 0 0 0,1-1 0 0 0,-1 0-1 0 0,1 1 1 0 0,0-1 0 0 0,-1 0 0 0 0,1 0 0 0 0,0-1 0 0 0,0 1-1 0 0,1 0 1 0 0,-1-1 0 0 0,-2-3 0 0 0,3 4-86 0 0,1 0 1 0 0,-1 0-1 0 0,0 0 1 0 0,1 0-1 0 0,0-1 1 0 0,-1 1-1 0 0,1 0 1 0 0,0 0-1 0 0,0 0 0 0 0,0 0 1 0 0,1-4-1 0 0,0 4-311 0 0,-1 0 0 0 0,1-1 0 0 0,0 1 0 0 0,0-1 0 0 0,0 1 0 0 0,0 0 0 0 0,0 0 0 0 0,1 0-1 0 0,-1 0 1 0 0,2-3 0 0 0,4-2-1048 0 0</inkml:trace>
-  <inkml:trace contextRef="#ctx0" brushRef="#br0">47 18 44 0 0,'0'0'163'0'0,"39"-4"445"0"0,91 2 592 0 0,-128 2-920 0 0,10-1-1367 0 0</inkml:trace>
-  <inkml:trace contextRef="#ctx0" brushRef="#br0">236 102 8 0 0,'0'0'438'0'0,"-12"27"-235"0"0,11-22-131 0 0,0-3-32 0 0,1-1 0 0 0,-1 1 1 0 0,1 0-1 0 0,-1 0 0 0 0,1 0 0 0 0,0 0 1 0 0,0-1-1 0 0,0 1 0 0 0,0 0 1 0 0,0 0-1 0 0,0 0 0 0 0,0 0 1 0 0,0 0-1 0 0,1 0 0 0 0,-1-1 1 0 0,1 1-1 0 0,0 0 0 0 0,-1 0 0 0 0,2 1 1 0 0,-1-2 620 0 0,38-26-49 0 0,-12-2-177 0 0,-26 26-425 0 0,7-3-38 0 0,-4 10 1 0 0,-3-4 23 0 0,4 25 10 0 0,-4-26-1 0 0,-2 1 12 0 0,3 3 17 0 0,1 0-5 0 0,0 0-32 0 0,-3-4-3 0 0,13-2-2119 0 0</inkml:trace>
-  <inkml:trace contextRef="#ctx0" brushRef="#br0">370 121 20 0 0,'0'0'1074'0'0,"3"25"-943"0"0,0 3 1282 0 0,11-47-551 0 0,-12 17-825 0 0,-1 0 0 0 0,1 0 0 0 0,-1 0 0 0 0,1 1 0 0 0,0-1 0 0 0,0 0 0 0 0,0 1 0 0 0,0 0 0 0 0,0-1 0 0 0,0 1 1 0 0,0 0-1 0 0,4-1 0 0 0,-5 2-35 0 0,0 1-1 0 0,0-1 1 0 0,0 1 0 0 0,0 0 0 0 0,0 0 0 0 0,0 0-1 0 0,-1-1 1 0 0,1 1 0 0 0,0 0 0 0 0,0 0 0 0 0,-1 0-1 0 0,1 0 1 0 0,-1 0 0 0 0,1 0 0 0 0,-1 1 0 0 0,1-1 0 0 0,-1 0-1 0 0,0 0 1 0 0,1 0 0 0 0,-1 0 0 0 0,0 0 0 0 0,0 2-1 0 0,3 12 1 0 0,-3-14 593 0 0,19-25-399 0 0,-19 23-196 0 0,0 1 1 0 0,0-1 0 0 0,0 1-1 0 0,1-1 1 0 0,-1 1-1 0 0,0-1 1 0 0,1 1-1 0 0,-1-1 1 0 0,0 1 0 0 0,1-1-1 0 0,-1 1 1 0 0,0-1-1 0 0,1 1 1 0 0,-1 0-1 0 0,1-1 1 0 0,-1 1 0 0 0,1 0-1 0 0,-1-1 1 0 0,1 1-1 0 0,-1 0 1 0 0,1-1-1 0 0,-1 1 1 0 0,1 0 0 0 0,-1 0-1 0 0,1 0 1 0 0,0 0-1 0 0,-1 0 1 0 0,1 0-1 0 0,-1 0 1 0 0,1 0 0 0 0,0 0-1 0 0,-1 0 1 0 0,1 0-1 0 0,-1 0 1 0 0,1 0 0 0 0,-1 0-1 0 0,1 0 1 0 0,0 1-1 0 0,0 0-5 0 0,1 0-1 0 0,-1 0 0 0 0,0 0 0 0 0,-1 0 1 0 0,1 1-1 0 0,0-1 0 0 0,0 0 1 0 0,0 1-1 0 0,-1-1 0 0 0,1 1 1 0 0,-1-1-1 0 0,1 1 0 0 0,-1 2 0 0 0,1-4 43 0 0,-1 0-34 0 0,0 1 1 0 0,-1-1 0 0 0,1 0 0 0 0,0 0 0 0 0,0 0 0 0 0,0 0 0 0 0,0 0 0 0 0,0 0 0 0 0,0 0-1 0 0,0 1 1 0 0,0-1 0 0 0,0 0 0 0 0,0 0 0 0 0,0 0 0 0 0,0 0 0 0 0,0 0 0 0 0,0 0 0 0 0,0 0-1 0 0,0 1 1 0 0,0-1 0 0 0,0 0 0 0 0,0 0 0 0 0,1 0 0 0 0,-1 0 0 0 0,0 0 0 0 0,0 0 0 0 0,0 0 0 0 0,0 0-1 0 0,0 1 1 0 0,0-1 0 0 0,0 0 0 0 0,0 0 0 0 0,0 0 0 0 0,0 0 0 0 0,0 0 0 0 0,1 0 0 0 0,-1 0 0 0 0,0 0-1 0 0,0 0 1 0 0,0 0 0 0 0,0 0 0 0 0,0 0 0 0 0,0 0 0 0 0,0 0 0 0 0,0 0 0 0 0,1 0 0 0 0,-1 0-1 0 0,0 0 1 0 0,0 0 0 0 0,0 0 0 0 0,0 0 0 0 0,0 0 0 0 0,0 0 0 0 0,0 0 0 0 0,1 0 0 0 0,-1 0 0 0 0,0 0-1 0 0,0 0 1 0 0,0 0 0 0 0,0 0 0 0 0,0 0 0 0 0,0 0 0 0 0,1 0 0 0 0,0-5 1 0 0,12-11 83 0 0,-12 15-91 0 0,1-4-370 0 0,4 17 289 0 0,0 26 165 0 0,-8 4-123 0 0,2-40 42 0 0,0 11-3 0 0,1-1 1562 0 0,2-15-735 0 0,7-30-505 0 0,2-8-198 0 0,-10 37-113 0 0,0 1 0 0 0,0-1 0 0 0,0 0 1 0 0,0 1-1 0 0,1 0 0 0 0,-1-1 0 0 0,1 1 0 0 0,6-5 0 0 0,-8 7-6 0 0,18-7-53 0 0,-18 8 49 0 0,36 9-87 0 0,-37-9 88 0 0,1 1 0 0 0,0 0 0 0 0,-1 0 1 0 0,1-1-1 0 0,-1 1 0 0 0,1 0 0 0 0,-1 0 1 0 0,1 0-1 0 0,-1 0 0 0 0,0 0 0 0 0,0 0 1 0 0,1 0-1 0 0,-1 0 0 0 0,0 0 0 0 0,0 0 1 0 0,0 0-1 0 0,0 0 0 0 0,0 0 0 0 0,0 0 1 0 0,0 0-1 0 0,0 0 0 0 0,0 0 0 0 0,0 0 1 0 0,-1 0-1 0 0,1 0 0 0 0,0 0 0 0 0,-1 0 1 0 0,1-1-1 0 0,-1 1 0 0 0,1 0 0 0 0,-1 0 1 0 0,1 0-1 0 0,-1 0 0 0 0,0-1 0 0 0,0 2 1 0 0,-3-1 6 0 0,0 0 0 0 0,0 0 0 0 0,0 0 0 0 0,0 0 1 0 0,0-1-1 0 0,1 0 0 0 0,-1 0 0 0 0,-5 0 0 0 0,-34 3-58 0 0,42-3 65 0 0,-25-11-375 0 0,18 6-3988 0 0,4-2 2804 0 0</inkml:trace>
+  <inkml:trace contextRef="#ctx0" brushRef="#br0">1 75 112 0 0,'10'-14'84'0'0,"1"2"12"0"0,-2 1-28 0 0,-2 4 12 0 0,-1 0-8 0 0,0 1-20 0 0,0 2-32 0 0,-3 1-32 0 0,2-5-128 0 0,-2 5-40 0 0</inkml:trace>
 </inkml:ink>
 </file>
 
-<file path=word/ink/ink11.xml><?xml version="1.0" encoding="utf-8"?>
+<file path=word/ink/ink19.xml><?xml version="1.0" encoding="utf-8"?>
 <inkml:ink xmlns:inkml="http://www.w3.org/2003/InkML">
   <inkml:definitions>
     <inkml:context xml:id="ctx0">
@@ -4207,7 +4758,7 @@
           <inkml:channelProperty channel="OE" name="resolution" value="1000" units="1/deg"/>
         </inkml:channelProperties>
       </inkml:inkSource>
-      <inkml:timestamp xml:id="ts0" timeString="2025-05-05T05:04:35"/>
+      <inkml:timestamp xml:id="ts0" timeString="2025-05-05T05:24:16"/>
     </inkml:context>
     <inkml:brush xml:id="br0">
       <inkml:brushProperty name="width" value="0.05" units="cm"/>
@@ -4215,12 +4766,39 @@
       <inkml:brushProperty name="color" value="#66CC00"/>
     </inkml:brush>
   </inkml:definitions>
-  <inkml:trace contextRef="#ctx0" brushRef="#br0">58 0 104 0 0,'0'0'735'0'0,"-27"39"3825"0"0,24-37-4439 0 0,1 1 0 0 0,0-1-1 0 0,-1 1 1 0 0,1-1 0 0 0,0 1-1 0 0,0 0 1 0 0,1 0 0 0 0,-1 0-1 0 0,1 0 1 0 0,-1 0 0 0 0,1 0-1 0 0,-1 5 1 0 0,2-7 48 0 0,-2 5 32 0 0,1 1-1 0 0,0 0 1 0 0,0-1 0 0 0,0 1 0 0 0,1 9 0 0 0,0-12-165 0 0,1 0 0 0 0,-1 0 0 0 0,1-1 0 0 0,-1 1-1 0 0,1-1 1 0 0,0 1 0 0 0,0 0 0 0 0,1-1 0 0 0,-1 0 0 0 0,1 1 0 0 0,-1-1-1 0 0,1 0 1 0 0,3 4 0 0 0,-5-7-15 0 0,16 15 603 0 0,19-20-339 0 0,-34 5-260 0 0,30-14 468 0 0,-28 11-431 0 0,-1 0 1 0 0,0 0-1 0 0,0 0 1 0 0,0 0 0 0 0,0 0-1 0 0,0 0 1 0 0,-1 0-1 0 0,0-1 1 0 0,1 1-1 0 0,-1 0 1 0 0,0-1 0 0 0,-1 1-1 0 0,1-1 1 0 0,-1 0-1 0 0,1-6 1 0 0,-1 9 0 0 0,0-2-5 0 0,0 0 0 0 0,0 0 0 0 0,0 0 0 0 0,0 0 0 0 0,-1-1 0 0 0,1 1 0 0 0,-1 0 0 0 0,0 0 0 0 0,0 1 0 0 0,-1-5 0 0 0,2 6-69 0 0,-1 0 0 0 0,1 0 0 0 0,-1-1 0 0 0,0 1 0 0 0,1 0 0 0 0,-1 0 0 0 0,0 0 0 0 0,1 0 0 0 0,-1 0 0 0 0,0 0 0 0 0,0 0 0 0 0,0 0 0 0 0,0 0 1 0 0,0 0-1 0 0,0 0 0 0 0,0 0 0 0 0,-1 1 0 0 0,1-1 0 0 0,0 0 0 0 0,0 1 0 0 0,-1-1 0 0 0,1 1 0 0 0,-2-1 0 0 0,1 1-96 0 0,-19 4-2348 0 0,7 2-2609 0 0,9-2 2751 0 0</inkml:trace>
-  <inkml:trace contextRef="#ctx0" brushRef="#br0">24 416 60 0 0,'0'0'456'0'0,"19"-20"3484"0"0,-17 19-3572 0 0,2-1 13 0 0,1 0 1 0 0,-1 0 0 0 0,0 0-1 0 0,0 0 1 0 0,1-1 0 0 0,-2 0-1 0 0,1 0 1 0 0,7-7 0 0 0,1 0 354 0 0,-8 7-676 0 0,9-5 1202 0 0,-13 8-1247 0 0,1 0-1 0 0,-1 0 1 0 0,0 0-1 0 0,0 0 0 0 0,1 0 1 0 0,-1 0-1 0 0,0 0 1 0 0,0 0-1 0 0,1 0 0 0 0,-1 0 1 0 0,0 0-1 0 0,0 0 1 0 0,1 0-1 0 0,-1 0 0 0 0,0 0 1 0 0,0 1-1 0 0,1-1 1 0 0,-1 0-1 0 0,0 0 0 0 0,0 0 1 0 0,0 0-1 0 0,1 1 1 0 0,-1-1-1 0 0,0 0 0 0 0,0 0 1 0 0,0 1-1 0 0,0-1 1 0 0,0 0-1 0 0,1 0 0 0 0,-1 1 1 0 0,0-1-1 0 0,0 0 1 0 0,0 0-1 0 0,0 1 0 0 0,0-1 1 0 0,0 0-1 0 0,0 0 1 0 0,0 1-1 0 0,0-1 0 0 0,0 0 1 0 0,0 0-1 0 0,0 1 0 0 0,0-1 1 0 0,0 0-1 0 0,0 1 1 0 0,0 1 16 0 0,-19 51 1458 0 0,19-53-1403 0 0,-11 48 2057 0 0,0-14-1275 0 0,10-27-4197 0 0</inkml:trace>
+  <inkml:trace contextRef="#ctx0" brushRef="#br0">0 0 112 0 0,'10'14'200'0'0,"1"-3"-64"0"0,2-2-80 0 0,2 0-140 0 0,5 0-92 0 0,-5-5 40 0 0</inkml:trace>
 </inkml:ink>
 </file>
 
-<file path=word/ink/ink12.xml><?xml version="1.0" encoding="utf-8"?>
+<file path=word/ink/ink2.xml><?xml version="1.0" encoding="utf-8"?>
+<inkml:ink xmlns:inkml="http://www.w3.org/2003/InkML">
+  <inkml:definitions>
+    <inkml:context xml:id="ctx0">
+      <inkml:inkSource xml:id="inkSrc0">
+        <inkml:traceFormat>
+          <inkml:channel name="X" type="integer" min="-2.14748E9" max="2.14748E9" units="cm"/>
+          <inkml:channel name="Y" type="integer" min="-2.14748E9" max="2.14748E9" units="cm"/>
+          <inkml:channel name="F" type="integer" max="32767" units="dev"/>
+        </inkml:traceFormat>
+        <inkml:channelProperties>
+          <inkml:channelProperty channel="X" name="resolution" value="1000" units="1/cm"/>
+          <inkml:channelProperty channel="Y" name="resolution" value="1000" units="1/cm"/>
+          <inkml:channelProperty channel="F" name="resolution" value="0" units="1/dev"/>
+        </inkml:channelProperties>
+      </inkml:inkSource>
+      <inkml:timestamp xml:id="ts0" timeString="2025-05-11T16:39:46.721"/>
+    </inkml:context>
+    <inkml:brush xml:id="br0">
+      <inkml:brushProperty name="width" value="0.035" units="cm"/>
+      <inkml:brushProperty name="height" value="0.035" units="cm"/>
+      <inkml:brushProperty name="color" value="#66CC00"/>
+    </inkml:brush>
+  </inkml:definitions>
+  <inkml:trace contextRef="#ctx0" brushRef="#br0">13148 204 24575,'-18'1'0,"-1"0"0,-26 7 0,19-4 0,-513 100 0,327-61 0,186-39 0,-1-1 0,1-2 0,-33-1 0,24-1 0,20 2 0,-27 4 0,-9 1 0,-7-6 0,39-1 0,-1 0 0,0 2 0,0 1 0,1 0 0,-29 7 0,7 2 0,-2-1 0,-83 7 0,123-17 0,-9 1 0,1 0 0,0 0 0,-1 1 0,-15 6 0,26-8 0,0 1 0,0-1 0,0 1 0,0 0 0,0-1 0,1 1 0,-1 0 0,0-1 0,1 1 0,-1 0 0,0 0 0,1 0 0,-1 0 0,1 0 0,-1 0 0,1 0 0,0 0 0,-1 0 0,1 0 0,0 0 0,-1 1 0,1 27 0,0-15 0,-6 321 0,6-264 0,0-69 0,0 0 0,0 0 0,0 0 0,0 0 0,0 0 0,-1 0 0,1 0 0,-1 0 0,0 0 0,1 0 0,-1-1 0,0 1 0,0 0 0,0 0 0,0-1 0,-1 1 0,0 1 0,0-1 0,0-1 0,0 1 0,-1-1 0,1 0 0,0 0 0,0 0 0,-1 0 0,1 0 0,0-1 0,-1 1 0,1-1 0,-1 1 0,-3-1 0,-18 4 0,1 0 0,0 2 0,0 1 0,-26 11 0,19-7 0,-96 34 0,-180 59 0,167-72 0,-3 2 0,14-1 0,-194 26 0,224-42 0,57-9 0,-1-1 0,-81 2 0,98-10 0,1 0 0,0 2 0,0 1 0,0 2 0,-29 6 0,-198 65-138,-248 64-516,447-127 654,-1-2 0,1-2 0,-1-3 0,-1-2 0,-53-4 0,-117 1 417,3 18-92,113-8-275,-92-5-50,66-4 0,-63 23 0,131-13 0,-69 2 0,93-12 0,-275 18 0,101-5 0,-1 0 0,-359 23 0,522-35 0,-66 11 0,46-3 0,-263 39 0,120-15 0,9-19 0,-2-16 0,68-1 0,-353 2 0,456-2 0,0 0 0,-55-13 0,-75-26 0,-61-10 0,50 38 0,51 5 0,-450-17 0,-11-22 0,344 12 0,-361-97 0,535 111 0,-95-42 0,42 2 0,116 57 0,1-1 0,0 1 0,0-2 0,0 1 0,0-1 0,-7-8 0,-6-6 0,-1 2 0,-1 0 0,-49-29 0,-5-4 0,-33-17 0,81 51 0,1 0 0,-35-30 0,57 42 0,-1-1 0,1 0 0,1-1 0,-1 1 0,1-1 0,0 0 0,0 0 0,-7-16 0,7 13 0,-1-1 0,-1 1 0,0 0 0,0 1 0,-15-15 0,13 15 0,0-1 0,1 1 0,1-2 0,-12-19 0,11 13 0,-6-24 0,0-1 0,2 17 0,9 19 0,0 0 0,1 0 0,-1-1 0,1 1 0,0 0 0,1-1 0,-2-7 0,3-2 0,0 1 0,0 0 0,2 0 0,0 0 0,0 0 0,7-18 0,-4 9 0,3-37 0,4-16 0,-1 29 0,-7 25 0,1 0 0,1 1 0,1 0 0,1 0 0,16-31 0,-13 32 0,-10 17 0,0 1 0,1 0 0,-1 0 0,1 0 0,0 0 0,0 0 0,0 0 0,0 0 0,1 0 0,-1 1 0,1-1 0,-1 1 0,1 0 0,0 0 0,0 0 0,0 0 0,5-2 0,22-7 0,51-19 0,-49 19 0,-24 9 0,-1 0 0,0-1 0,14-6 0,0 0-1365,-10 6-5461</inkml:trace>
+</inkml:ink>
+</file>
+
+<file path=word/ink/ink20.xml><?xml version="1.0" encoding="utf-8"?>
 <inkml:ink xmlns:inkml="http://www.w3.org/2003/InkML">
   <inkml:definitions>
     <inkml:context xml:id="ctx0">
@@ -4240,7 +4818,7 @@
           <inkml:channelProperty channel="OE" name="resolution" value="1000" units="1/deg"/>
         </inkml:channelProperties>
       </inkml:inkSource>
-      <inkml:timestamp xml:id="ts0" timeString="2025-05-05T05:02:08"/>
+      <inkml:timestamp xml:id="ts0" timeString="2025-05-05T05:21:14"/>
     </inkml:context>
     <inkml:brush xml:id="br0">
       <inkml:brushProperty name="width" value="0.05" units="cm"/>
@@ -4248,11 +4826,11 @@
       <inkml:brushProperty name="color" value="#66CC00"/>
     </inkml:brush>
   </inkml:definitions>
-  <inkml:trace contextRef="#ctx0" brushRef="#br0">3520 4835 100 0 0,'0'0'5607'0'0,"15"-20"-4905"0"0,-14 15-685 0 0,0 4 6 0 0,13-39 642 0 0,-13 38-650 0 0,11-44 329 0 0,-10 39-288 0 0,1 0 0 0 0,-1 0 0 0 0,1 1 0 0 0,0-1 0 0 0,5-7 0 0 0,-6 11 7 0 0,-2 2-29 0 0,20-53 971 0 0,-17 35-631 0 0,2 1 0 0 0,1 0 0 0 0,7-19 0 0 0,3-8 764 0 0,-8 16-556 0 0,-1-1-1 0 0,-2 0 1 0 0,-2 0-1 0 0,1-40 1 0 0,2 3 408 0 0,-6 66-906 0 0,4-30 728 0 0,7-99 1561 0 0,-10 112-2206 0 0,-1-1 1 0 0,-3-31 0 0 0,1 30-94 0 0,-17-355 793 0 0,25 225-655 0 0,-1 84-2 0 0,-7-104 1 0 0,-3-83 272 0 0,6 151-436 0 0,14-218 63 0 0,-15 316-113 0 0,11-157-57 0 0,0-130 147 0 0,-6 199-28 0 0,29-362 159 0 0,-37 241-157 0 0,-1 67 10 0 0,4 82-63 0 0,4-110-43 0 0,15 33 86 0 0,0 1-90 0 0,-17 46 61 0 0,2 16-20 0 0,-4 77-5 0 0,2-9-4 0 0,6-27 21 0 0,-5 24-17 0 0,0 0 0 0 0,-1-1 1 0 0,0 1-1 0 0,-1-28 0 0 0,-1 40 11 0 0,4-29 29 0 0,-3 25-34 0 0,-1 3-18 0 0,3-23-2 0 0,-3 24 15 0 0,7-50 20 0 0,-7 47-16 0 0,3-22 30 0 0,-3 25-44 0 0,3-11-12 0 0,-3 11 488 0 0,-3 1-486 0 0,-9 1 19 0 0,7 0-13 0 0,-4-1 13 0 0,-18-1 17 0 0,-1 0 1 0 0,1-2 0 0 0,-35-8 0 0 0,61 11-16 0 0,-127-19-4 0 0,62 10-3 0 0,-64-16 0 0 0,-88-18-21 0 0,90 21-43 0 0,91 17 77 0 0,-87-2-66 0 0,12 5 83 0 0,18-1-28 0 0,47 1 7 0 0,-16 0-2 0 0,61 2 5 0 0,-58-5 6 0 0,58 4-2 0 0,1 1-4 0 0,-7 0-4 0 0,-8-2-89 0 0,16 2 85 0 0,-1 0-1 0 0,1-1 1 0 0,0 1 0 0 0,-1 0-1 0 0,1 0 1 0 0,-1 0-1 0 0,1-1 1 0 0,-1 1 0 0 0,1 0-1 0 0,-1 0 1 0 0,1 0 0 0 0,-1 0-1 0 0,1 0 1 0 0,-1 0 0 0 0,1 0-1 0 0,-1 0 1 0 0,1 0 0 0 0,0 0-1 0 0,-1 0 1 0 0,1 0 0 0 0,-1 0-1 0 0,1 1 1 0 0,-1-1-1 0 0,1 0 1 0 0,-1 0 0 0 0,1 0-1 0 0,-1 1 1 0 0,1-1 0 0 0,0 0-1 0 0,-1 0 1 0 0,1 1 0 0 0,0-1-1 0 0,-1 0 1 0 0,1 1 0 0 0,0-1-1 0 0,-1 1 1 0 0,1-1 0 0 0,0 0-1 0 0,0 1 1 0 0,-1-1-1 0 0,1 1 1 0 0,0-1 0 0 0,0 1-1 0 0,0-1 1 0 0,0 0 0 0 0,-1 2-1 0 0,1-1-4 0 0,-12 39-21 0 0,8 46 42 0 0,3-53-17 0 0,1-1 0 0 0,1 1 0 0 0,11 58-1 0 0,-7-58 37 0 0,-5-32-29 0 0,1 11 18 0 0,-1-11-1 0 0,-11 8 193 0 0,-155 6-229 0 0,109-11 15 0 0,-119 10 5 0 0,129-12 19 0 0,-40-2-37 0 0,-157-22 132 0 0,203 19-138 0 0,12 1 14 0 0,1-1 1 0 0,-32-7-1 0 0,2 3-28 0 0,24 5 49 0 0,32 2-26 0 0,-12 2 20 0 0,-11-3-64 0 0,23 1 45 0 0,-38 7 19 0 0,-32 3-11 0 0,70-10 7 0 0,-38 7-9 0 0,-28 0-8 0 0,66-7 21 0 0,-41 5-18 0 0,39-5 15 0 0,-47 6 8 0 0,-2-3 7 0 0,-6-3 14 0 0,56 0-32 0 0,-47 0 5 0 0,2 2-30 0 0,46-3 25 0 0,-62 3-22 0 0,-114 17-32 0 0,173-18 68 0 0,-49 2-19 0 0,29-2 18 0 0,-63 0 69 0 0,-55-8-76 0 0,141 6-4 0 0,0 1-7 0 0,-124-16 40 0 0,124 15-32 0 0,-73-8-19 0 0,73 9 7 0 0,-11-1-457 0 0,3 1-1667 0 0,10 0 2039 0 0,-1 0 0 0 0,1 0 0 0 0,0-1 0 0 0,-1 1 0 0 0,1 0 0 0 0,0 0 1 0 0,0 0-1 0 0,-1 0 0 0 0,1-1 0 0 0,0 1 0 0 0,0 0 0 0 0,-1 0 0 0 0,1 0 0 0 0,0-1 0 0 0,0 1 1 0 0,-1 0-1 0 0,1 0 0 0 0,0-1 0 0 0,0 1 0 0 0,0 0 0 0 0,0-1 0 0 0,0 1 0 0 0,-1 0 0 0 0,1-1 1 0 0,0 1-1 0 0,0 0 0 0 0,0-1 0 0 0,0 1 0 0 0,0 0 0 0 0,0-1 0 0 0,0 1 0 0 0,0 0 0 0 0,0-1 1 0 0,0 1-1 0 0,0 0 0 0 0,0 0 0 0 0,1-1 0 0 0,-1 1 0 0 0,0 0 0 0 0,0-1 0 0 0,0 1 1 0 0,0 0-1 0 0,1-1 0 0 0,5-11-9773 0 0</inkml:trace>
+  <inkml:trace contextRef="#ctx0" brushRef="#br0">7955 303 28 0 0,'0'0'2658'0'0,"17"27"-694"0"0,-12-2-1004 0 0,1-1-1 0 0,17 43 0 0 0,4 16 133 0 0,-7 58-228 0 0,-11-29-747 0 0,-9-110-119 0 0,6 46 11 0 0,7 42 40 0 0,-13-61-20 0 0,-1 50-110 0 0,-1 17 84 0 0,1-50-27 0 0,0 24 268 0 0,1-34 230 0 0,-1-4-36 0 0,8 63-1 0 0,-6-80-323 0 0,0 0 1 0 0,-2 29-1 0 0,-1-11 16 0 0,2-32-113 0 0,1 0 157 0 0,-1 0 0 0 0,0 0 0 0 0,0 1 0 0 0,0-1 0 0 0,0 0 0 0 0,-1 1 0 0 0,1-1 0 0 0,0 0 0 0 0,0 0 0 0 0,-1 0 0 0 0,1 1 0 0 0,-1-1 0 0 0,1 0 0 0 0,-1 0 0 0 0,1 0 0 0 0,-1 0 0 0 0,0 0 0 0 0,0 0 0 0 0,-1 2 0 0 0,-45 35 2638 0 0,47-38-2495 0 0,-4 3-74 0 0,0-1-1 0 0,0 1 1 0 0,0-1 0 0 0,0 0 0 0 0,0 0 0 0 0,0 0 0 0 0,0-1 0 0 0,-9 2 0 0 0,4 1-110 0 0,-39 10 621 0 0,46-14-668 0 0,-36 9 1851 0 0,-5 2-243 0 0,42-11-1668 0 0,-48 13 134 0 0,30-8-136 0 0,-6 2 56 0 0,0-1-1 0 0,-28 3 1 0 0,52-9-58 0 0,-50 1 435 0 0,-67-25 1054 0 0,116 23-1494 0 0,-58-8 1450 0 0,17 5-356 0 0,42 4-1015 0 0,-40 0 912 0 0,-3 1 294 0 0,42-1-1122 0 0,1 0-112 0 0,-7 2-55 0 0,-3-1-13 0 0,2 1 0 0 0,-1-1 0 0 0,-2 1 0 0 0,1-1 0 0 0,0 0 0 0 0,-1-2 0 0 0,0-1 0 0 0,1 0 0 0 0,1 0 0 0 0,0 0 0 0 0,0 0 0 0 0,0 1 0 0 0,-1-2 0 0 0,0 1 0 0 0,-45-11 0 0 0,-111-33 0 0 0,105 29 0 0 0,6 3 0 0 0,45 11 0 0 0,2 1 0 0 0,-1-2 0 0 0,2 1 0 0 0,0 1 0 0 0,0-1 0 0 0,-2 1 0 0 0,-2-1 0 0 0,3 1 0 0 0,0 0 0 0 0,-1-1 0 0 0,0 1 0 0 0,0 0 0 0 0,-1 0 0 0 0,1-1 0 0 0,-1 1 0 0 0,0 1 0 0 0,-2 1 0 0 0,1-2 0 0 0,0 1 0 0 0,0 1 0 0 0,-3 0 0 0 0,3-1 0 0 0,-3 1 0 0 0,1-1 0 0 0,1 1 0 0 0,1 1 0 0 0,3 1 0 0 0,0 0 0 0 0,-3 0 0 0 0,4 1 0 0 0,-2-1 0 0 0,0-1 0 0 0,-1 1 0 0 0,1 0 0 0 0,-1-2 0 0 0,0 3 0 0 0,1-1 0 0 0,1-1 0 0 0,-2 1 0 0 0,-2-2 0 0 0,0 1 0 0 0,2 1 0 0 0,-1-2 0 0 0,-1 1 0 0 0,0 0 0 0 0,-1 0 0 0 0,2-1 0 0 0,1-1 0 0 0,-2 0 0 0 0,2 1 0 0 0,-2 0 0 0 0,-2 0 0 0 0,2 0 0 0 0,-2 1 0 0 0,0-1 0 0 0,1 0 0 0 0,-6-1 0 0 0,23 0 0 0 0,-17 2 0 0 0,-43 3 0 0 0,44-2 0 0 0,-1-1 0 0 0,1 0 0 0 0,1 0 0 0 0,0-1 0 0 0,-1 1 0 0 0,-1-1 0 0 0,1 0 0 0 0,0 0 0 0 0,1 1 0 0 0,-1 1 0 0 0,1-1 0 0 0,-2 1 0 0 0,1-1 0 0 0,-2-1 0 0 0,2 1 0 0 0,1-2 0 0 0,-1 2 0 0 0,1 0 0 0 0,-1 0 0 0 0,1 1 0 0 0,1-1 0 0 0,-3-1 0 0 0,3 1 0 0 0,0 0 0 0 0,-2 0 0 0 0,0-1 0 0 0,-1 1 0 0 0,3 0 0 0 0,-1 0 0 0 0,-2-1 0 0 0,2 0 0 0 0,-3-1 0 0 0,4-1 0 0 0,0 1 0 0 0,-2-1 0 0 0,0 1 0 0 0,-1 1 0 0 0,-54-7 0 0 0,17 3 0 0 0,-152-2 0 0 0,156 4 0 0 0,-70 3 0 0 0,34 2 0 0 0,17 0 0 0 0,-122 1 0 0 0,162-4 0 0 0,0-1 0 0 0,-1-1 0 0 0,1-1 0 0 0,-39-11 0 0 0,2 1 0 0 0,-263-32 0 0 0,201 32 0 0 0,38 2 0 0 0,-152 2 0 0 0,123 11 0 0 0,42 2 0 0 0,0-3 0 0 0,-143-18 0 0 0,153 10 0 0 0,-39 0 0 0 0,1 4 0 0 0,-110 12 0 0 0,81-1 0 0 0,-98 9 0 0 0,-98 32 0 0 0,230-37 0 0 0,-100 0 0 0 0,130-9 0 0 0,-150 1 0 0 0,138-6 0 0 0,-40-1 0 0 0,-222-35 0 0 0,214 15 0 0 0,-96-22 0 0 0,133 26 0 0 0,-142-14 0 0 0,-3 14 0 0 0,222 18 0 0 0,1 0 0 0 0,-1 2 0 0 0,-1-1 0 0 0,3 1 0 0 0,7 0 0 0 0,4-9 0 0 0,3-3 0 0 0,-1 4 0 0 0,-1 1 0 0 0,1 0 0 0 0,20-58 0 0 0,-10 26 0 0 0,25-54 0 0 0,-26 70 0 0 0,7-13 0 0 0,-1-2 0 0 0,-2 0 0 0 0,-1 0 0 0 0,9-44 0 0 0,-22 75 0 0 0,11-57 0 0 0,7-99 0 0 0,-19 160 0 0 0,2-25 0 0 0,1 1 0 0 0,8-26 0 0 0,0 5 0 0 0,3-6 0 0 0,-4 14 0 0 0,-1-1 0 0 0,5-66 0 0 0,2-42 0 0 0,-15 142 0 0 0,0-1 0 0 0,0 1 0 0 0,-1-1 0 0 0,0-1 0 0 0,-1 1 0 0 0,0 1 0 0 0,0-1 0 0 0,1-1 0 0 0,-1 1 0 0 0,0 0 0 0 0,0 2-205 0 0</inkml:trace>
 </inkml:ink>
 </file>
 
-<file path=word/ink/ink13.xml><?xml version="1.0" encoding="utf-8"?>
+<file path=word/ink/ink21.xml><?xml version="1.0" encoding="utf-8"?>
 <inkml:ink xmlns:inkml="http://www.w3.org/2003/InkML">
   <inkml:definitions>
     <inkml:context xml:id="ctx0">
@@ -4272,7 +4850,7 @@
           <inkml:channelProperty channel="OE" name="resolution" value="1000" units="1/deg"/>
         </inkml:channelProperties>
       </inkml:inkSource>
-      <inkml:timestamp xml:id="ts0" timeString="2025-05-05T05:01:13"/>
+      <inkml:timestamp xml:id="ts0" timeString="2025-05-05T05:20:42"/>
     </inkml:context>
     <inkml:brush xml:id="br0">
       <inkml:brushProperty name="width" value="0.05" units="cm"/>
@@ -4280,11 +4858,11 @@
       <inkml:brushProperty name="color" value="#66CC00"/>
     </inkml:brush>
   </inkml:definitions>
-  <inkml:trace contextRef="#ctx0" brushRef="#br0">1 1 132 0 0,'0'0'2002'0'0,"4"54"-991"0"0,-4-44-895 0 0,0 1-1 0 0,0-1 1 0 0,1 1 0 0 0,0-1 0 0 0,1 1 0 0 0,5 14-1 0 0,-4-11-48 0 0,2 6 73 0 0,4 32 24 0 0,-9-51-143 0 0,5 48 157 0 0,-6-11-58 0 0,2-20-47 0 0,-1-17-64 0 0,0 0 9 0 0,0 3-13 0 0,0-3-17 0 0,0 66 81 0 0,0-66-48 0 0,0 69 54 0 0,0-69-85 0 0,-1 56 89 0 0,2-8-37 0 0,-1-48-32 0 0,1 66 39 0 0,4-49-50 0 0,-2 0 1 0 0,3 33-1 0 0,-6-50 8 0 0,4 50 92 0 0,-3-16 7 0 0,-2 38 809 0 0,1-71-887 0 0,0 11 48 0 0,0 18-5 0 0,-1 22-86 0 0,1-52 15 0 0,-4 48 50 0 0,5 12-64 0 0,-1-60 10 0 0,3 57 22 0 0,-4-52-25 0 0,-1 0 11 0 0,5 34 5 0 0,0-19-7 0 0,-3-20 0 0 0,4 30-11 0 0,-3-26 12 0 0,-1 24 3 0 0,0-28-3 0 0,4 19-15 0 0,-4-16 21 0 0,0-2 34 0 0,4 63-91 0 0,-4-27 19 0 0,2-12 23 0 0,3 13 19 0 0,-3 6 6 0 0,-2-44-16 0 0,2 18-18 0 0,-1-16 13 0 0,0 0-1 0 0,-1 0 1 0 0,1 1-1 0 0,-1-1 1 0 0,0 0-1 0 0,0 0 1 0 0,0 0-1 0 0,-1 1 0 0 0,1-1 1 0 0,-1 0-1 0 0,1 0 1 0 0,-1 0-1 0 0,-2 5 1 0 0,2-7 10 0 0,1 2-6 0 0,0-1-1 0 0,0 1 1 0 0,0-1-1 0 0,-1 0 1 0 0,1 1-1 0 0,-1-1 1 0 0,1 0-1 0 0,-1 1 1 0 0,0-1 0 0 0,-2 4-1 0 0,0 2 2 0 0,2-7-5 0 0,-9 43-58 0 0,5 11 42 0 0,5-54 14 0 0,0 31 50 0 0,2 49-122 0 0,0-8 84 0 0,-2-72-15 0 0,0 0 14 0 0,13 136-36 0 0,-8-52-21 0 0,-3-75 50 0 0,-1 0 0 0 0,0 0 0 0 0,-1 0 0 0 0,0 0 0 0 0,-1 0 0 0 0,-2 10 1 0 0,-5 39 251 0 0,8-57-208 0 0,0 44 774 0 0,0-45-797 0 0,1 0-8 0 0,-1 4-3 0 0,0-4 0 0 0,3 59 51 0 0,-3-59-48 0 0,0 11-29 0 0,0-11 8 0 0,-1 81 14 0 0,2-81-17 0 0,11 49 542 0 0,-12-48-573 0 0,1-1 137 0 0,-1 0 1 0 0,0 0 0 0 0,1 0-1 0 0,-1 0 1 0 0,0 1 0 0 0,0-1-1 0 0,0 0 1 0 0,1 0 0 0 0,-1 0-1 0 0,0 0 1 0 0,-1 1-1 0 0,1-1 1 0 0,0 0 0 0 0,0 0-1 0 0,0 0 1 0 0,-1 0 0 0 0,1 0-1 0 0,-1 1 1 0 0,1-1 0 0 0,-1 0-1 0 0,1 0 1 0 0,-1 0-1 0 0,0 0 1 0 0,1 0 0 0 0,-1 0-1 0 0,0-1 1 0 0,0 1 0 0 0,-1 1-1 0 0,2-1-31 0 0,-6 9-100 0 0,5-9 28 0 0,0 62-45 0 0,1-62 56 0 0,2 32-4 0 0,-1-32-4 0 0,-1 11-13 0 0,5 45-35 0 0,-5-56 59 0 0,7 25-18 0 0,11 83-8 0 0,-16-87 21 0 0,-1 7 8 0 0,-2-28 6 0 0,1 0-21 0 0,0-1 0 0 0,-1 1 0 0 0,1-1 0 0 0,0 1 0 0 0,-1-1 1 0 0,1 1-1 0 0,0-1 0 0 0,0 1 0 0 0,0-1 0 0 0,0 1 1 0 0,0 0-1 0 0,-1-1 0 0 0,1 1 0 0 0,0-1 0 0 0,0 1 0 0 0,0-1 1 0 0,1 1-1 0 0,-1 0 0 0 0,0-1 0 0 0,0 1 0 0 0,0-1 0 0 0,0 2 1 0 0,10-2 7 0 0,-7 0 39 0 0,3-1-65 0 0,1 1 26 0 0,-1 1 0 0 0,0-1 0 0 0,1 1 1 0 0,-1 1-1 0 0,7 1 0 0 0,31 11-29 0 0,-43-14 24 0 0,0 1 6 0 0,5 0 1 0 0,-5-1-2 0 0,12 3-17 0 0,-10-1 16 0 0,0-1 1 0 0,0 0-1 0 0,0 0 0 0 0,0-1 0 0 0,1 1 0 0 0,-1-1 1 0 0,0 0-1 0 0,0 0 0 0 0,1 0 0 0 0,-1 0 0 0 0,0 0 0 0 0,7-2 1 0 0,-9 2 8 0 0,2 0 7 0 0,5-1-9 0 0,-6 1-11 0 0,12 0-19 0 0,-6 1 20 0 0,-6-1-1 0 0,0 1 0 0 0,1-1 2 0 0,-1 1 1 0 0,0 0-1 0 0,0-1 1 0 0,0 0-1 0 0,0 0 0 0 0,1 1 1 0 0,-1-1-1 0 0,0-1 1 0 0,0 1-1 0 0,4-1 1 0 0,10 2-5 0 0,15 0 8 0 0,-30-1 1 0 0,16 3-20 0 0,-16-2 28 0 0,26 3-6 0 0,-26-4-12 0 0,36 7 15 0 0,-30-5-12 0 0,-5-2 33 0 0,0 0-29 0 0,3 2-1 0 0,30 11 14 0 0,-34-13-5 0 0,1 1-41 0 0,3 0 37 0 0,-4 0 2 0 0,0-1 2 0 0,4 2-5 0 0,31 19 45 0 0,-35-20-26 0 0,25 5-8 0 0,-24-6-7 0 0,-1 1-12 0 0,4 1 2 0 0,-4-2-2 0 0,49 0 28 0 0,-9 3-35 0 0,-39-3 16 0 0,32-3 16 0 0,13-4 6 0 0,-45 7-24 0 0,0-1 0 0 0,6 1-5 0 0,42-9-18 0 0,-49 9 37 0 0,56 4-15 0 0,-6 0 37 0 0,-50-4-36 0 0,33 3-9 0 0,24-3 23 0 0,-56 0-16 0 0,18-4 0 0 0,-12 3-3 0 0,-4 1 4 0 0,4-1 0 0 0,54-1 36 0 0,-61 2-42 0 0,42-6-2 0 0,-15 3 14 0 0,-26 2 15 0 0,-1 1-50 0 0,-1 0-1 0 0,1 0 1 0 0,-1 0 0 0 0,1 0 0 0 0,-1 0-1 0 0,1 0 1 0 0,-1 1 0 0 0,1-1 0 0 0,0 0-1 0 0,-1 0 1 0 0,1 0 0 0 0,-1 0 0 0 0,1 1-1 0 0,-1-1 1 0 0,1 0 0 0 0,-1 1 0 0 0,1-1-1 0 0,-1 0 1 0 0,1 1 0 0 0,-1-1-1 0 0,0 0 1 0 0,1 1 0 0 0,-1-1 0 0 0,1 2-1 0 0,-2 17-5698 0 0,-2-13 3273 0 0</inkml:trace>
+  <inkml:trace contextRef="#ctx0" brushRef="#br0">962 1 160 0 0,'0'0'2912'0'0,"18"0"7272"0"0,-41 11-10034 0 0,22-11-91 0 0,-27 7 422 0 0,-11 5 442 0 0,37-12-841 0 0,-2 3 0 0 0,0-1 1 0 0,0 0-1 0 0,-1 0 0 0 0,1 0 0 0 0,-1 0 0 0 0,1-1 0 0 0,-9 2 0 0 0,2 0 223 0 0,-38 10 504 0 0,48-12-704 0 0,-29 5 400 0 0,-24 12 176 0 0,53-18-656 0 0,-37 10 457 0 0,-2 3 200 0 0,38-12-646 0 0,-35 10 224 0 0,-17 3-16 0 0,30-7-137 0 0,0 0 1 0 0,-42 4 0 0 0,65-11-111 0 0,-46 12 76 0 0,21-6-92 0 0,24-6 26 0 0,-46 4 12 0 0,-17 9-10 0 0,-118 28 61 0 0,182-41-106 0 0,-1 1 26 0 0,-5 0 22 0 0,6-1-19 0 0,0-1 0 0 0,-1 1 0 0 0,1 0 0 0 0,0 0 0 0 0,0 0 0 0 0,0 0 0 0 0,0 1 0 0 0,0-1 0 0 0,0 0 0 0 0,0 0 0 0 0,0 0 1 0 0,0 1-1 0 0,-1-1 0 0 0,1 1 0 0 0,0-1 0 0 0,1 1 0 0 0,-1-1 0 0 0,0 1 0 0 0,0 0 0 0 0,0-1 0 0 0,0 1 0 0 0,0 0 0 0 0,1 0 0 0 0,-1-1 0 0 0,0 1 0 0 0,0 0 0 0 0,1 0 0 0 0,-1 0 0 0 0,1 0 0 0 0,-1 0 0 0 0,1 0 0 0 0,-1 0 0 0 0,1 0 0 0 0,-1 2 0 0 0,1-2 3 0 0,4 26-16 0 0,25 135 45 0 0,-15-97-65 0 0,17 146 40 0 0,-10-76 55 0 0,-11 33-56 0 0,-12-67-51 0 0,9 6 64 0 0,-6-82-29 0 0,0 0 1 0 0,-5 36-1 0 0,2-34 45 0 0,2 53-1 0 0,3 8-19 0 0,-3-87-13 0 0,2 12 0 0 0,-1 0 0 0 0,0 0 0 0 0,-1 0 0 0 0,-1 0 1 0 0,0 0-1 0 0,-4 22 0 0 0,-1 45-12 0 0,6-79 15 0 0,1 5-4 0 0,1-1 0 0 0,-1 0 0 0 0,0 1 0 0 0,-1-1 0 0 0,1 1 0 0 0,-1 0 0 0 0,0-1-1 0 0,-2 8 1 0 0,2 23-34 0 0,0-11 50 0 0,0 0-1 0 0,-2 0 0 0 0,-6 31 0 0 0,6-12-48 0 0,2-43 43 0 0,-1 3-2 0 0,0 1 0 0 0,0 0 1 0 0,0-1-1 0 0,0 1 1 0 0,1 0-1 0 0,0-1 0 0 0,0 9 1 0 0,-1 18 0 0 0,-27 144-92 0 0,29-102 8 0 0,-11 193 61 0 0,10-229-34 0 0,0-36 46 0 0,3 38 353 0 0,-4-20-6532 0 0</inkml:trace>
 </inkml:ink>
 </file>
 
-<file path=word/ink/ink14.xml><?xml version="1.0" encoding="utf-8"?>
+<file path=word/ink/ink22.xml><?xml version="1.0" encoding="utf-8"?>
 <inkml:ink xmlns:inkml="http://www.w3.org/2003/InkML">
   <inkml:definitions>
     <inkml:context xml:id="ctx0">
@@ -4304,7 +4882,7 @@
           <inkml:channelProperty channel="OE" name="resolution" value="1000" units="1/deg"/>
         </inkml:channelProperties>
       </inkml:inkSource>
-      <inkml:timestamp xml:id="ts0" timeString="2025-05-05T05:00:40"/>
+      <inkml:timestamp xml:id="ts0" timeString="2025-05-05T05:20:36"/>
     </inkml:context>
     <inkml:brush xml:id="br0">
       <inkml:brushProperty name="width" value="0.05" units="cm"/>
@@ -4312,11 +4890,11 @@
       <inkml:brushProperty name="color" value="#66CC00"/>
     </inkml:brush>
   </inkml:definitions>
-  <inkml:trace contextRef="#ctx0" brushRef="#br0">51 1 8 0 0,'0'0'1227'0'0,"-5"2"-1140"0"0,1 0 0 0 0,0 0 0 0 0,0 0 0 0 0,0 1 0 0 0,0 0 0 0 0,-5 4 0 0 0,33-3-50 0 0,-23-4-29 0 0,11 4-19 0 0,-8-3 12 0 0,-3-1 20 0 0,-1 0 0 0 0,1 0-1 0 0,0 0 1 0 0,0 0 0 0 0,-1 0 0 0 0,1 1 0 0 0,0-1 0 0 0,-1 0-1 0 0,1 0 1 0 0,0 1 0 0 0,-1-1 0 0 0,1 0 0 0 0,0 1 0 0 0,-1-1-1 0 0,1 1 1 0 0,-1-1 0 0 0,1 1 0 0 0,-1-1 0 0 0,1 1 0 0 0,-1-1-1 0 0,1 1 1 0 0,-1-1 0 0 0,0 1 0 0 0,1 0 0 0 0,-1-1 0 0 0,0 1-1 0 0,1 1 1 0 0,-1-2 18 0 0,0 1 0 0 0,-1-1 0 0 0,1 1 0 0 0,0-1 0 0 0,-1 0 0 0 0,1 1 1 0 0,0-1-1 0 0,-1 1 0 0 0,1-1 0 0 0,-1 0 0 0 0,1 1 0 0 0,-1-1 0 0 0,1 0 0 0 0,-1 1 0 0 0,1-1 0 0 0,0 0 0 0 0,-1 0 0 0 0,0 0 0 0 0,1 0 0 0 0,-1 1 0 0 0,1-1 0 0 0,-1 0 0 0 0,1 0 0 0 0,-1 0 0 0 0,0 0 0 0 0,-2 0 325 0 0,2 0-302 0 0,0 0 0 0 0,0 0 0 0 0,0 0 0 0 0,1 0 0 0 0,-1 0 0 0 0,0 0 0 0 0,0 0 0 0 0,0 0 0 0 0,0-1 0 0 0,0 1 0 0 0,1 0 0 0 0,-1-1 0 0 0,0 1 1 0 0,0 0-1 0 0,0-1 0 0 0,1 1 0 0 0,-1-1 0 0 0,0 1 0 0 0,1-1 0 0 0,-1 0 0 0 0,0 1 0 0 0,0-2 0 0 0,8-2-25 0 0,1 0 0 0 0,0 0 1 0 0,0 1-1 0 0,0 0 0 0 0,0 1 0 0 0,0 0 1 0 0,1 0-1 0 0,8 0 0 0 0,-16 2-15 0 0,3 4-1 0 0,-3-3-17 0 0,0 0 0 0 0,0 0 0 0 0,0 0 1 0 0,0 0-1 0 0,0 0 0 0 0,0 0 0 0 0,-1 1 0 0 0,1-1 1 0 0,0 0-1 0 0,-1 0 0 0 0,1 1 0 0 0,-1-1 0 0 0,1 0 1 0 0,-1 1-1 0 0,1-1 0 0 0,-1 0 0 0 0,0 1 0 0 0,0-1 1 0 0,0 2-1 0 0,0-2-6 0 0,-17 28 51 0 0,-19-14 139 0 0,34-15-94 0 0,-32-8 476 0 0,33 8-553 0 0,0-1 0 0 0,0 1 1 0 0,0-1-1 0 0,0 1 0 0 0,0-1 0 0 0,0 0 1 0 0,0 1-1 0 0,1-1 0 0 0,-1 0 1 0 0,0 0-1 0 0,1 1 0 0 0,-1-1 0 0 0,0 0 1 0 0,1 0-1 0 0,-1 0 0 0 0,1 0 1 0 0,-1 0-1 0 0,1 0 0 0 0,0 0 1 0 0,-1 0-1 0 0,1 0 0 0 0,0 0 0 0 0,0 0 1 0 0,0 0-1 0 0,0 0 0 0 0,-1 0 1 0 0,2 0-1 0 0,-1-1 0 0 0,0 1 1 0 0,0 0-1 0 0,0-1 0 0 0,19-25 254 0 0,-16 23-267 0 0,-2 4 8 0 0,0-1-14 0 0,0 1 0 0 0,0 0-1 0 0,0-1 1 0 0,-1 1 0 0 0,1 0 0 0 0,0 0 0 0 0,0 0 0 0 0,0 0 0 0 0,0 0 0 0 0,0 0 0 0 0,0 0 0 0 0,0 0 0 0 0,0 0 0 0 0,0 1 0 0 0,0-1 0 0 0,0 0 0 0 0,0 0-1 0 0,0 1 1 0 0,0-1 0 0 0,-1 1 0 0 0,1-1 0 0 0,0 1 0 0 0,0-1 0 0 0,0 1 0 0 0,-1-1 0 0 0,1 1 0 0 0,0 0 0 0 0,-1 0 0 0 0,1-1 0 0 0,0 1 0 0 0,-1 0-1 0 0,1 0 1 0 0,-1 0 0 0 0,1-1 0 0 0,-1 1 0 0 0,0 0 0 0 0,1 0 0 0 0,-1 2 0 0 0,0-2 5 0 0,0 1-1 0 0,0 0 1 0 0,0 0-1 0 0,0 0 1 0 0,-1 0-1 0 0,1-1 1 0 0,0 1 0 0 0,-1 0-1 0 0,0 0 1 0 0,1-1-1 0 0,-1 1 1 0 0,0 0 0 0 0,0-1-1 0 0,0 1 1 0 0,0-1-1 0 0,0 1 1 0 0,0-1-1 0 0,-1 0 1 0 0,1 1 0 0 0,0-1-1 0 0,-1 0 1 0 0,1 0-1 0 0,-1 0 1 0 0,1 0 0 0 0,-1 0-1 0 0,1 0 1 0 0,-1 0-1 0 0,0-1 1 0 0,0 1-1 0 0,-2 0 1 0 0,3-1 22 0 0,-39-14 286 0 0,39 13-294 0 0,0-1 0 0 0,0 1 1 0 0,0 0-1 0 0,0 0 0 0 0,0 0 0 0 0,0-1 0 0 0,0 1 0 0 0,1-1 0 0 0,-1 1 1 0 0,0 0-1 0 0,1-1 0 0 0,-1 1 0 0 0,1-1 0 0 0,-1 0 0 0 0,1 1 1 0 0,0-1-1 0 0,0 1 0 0 0,-1-1 0 0 0,1 1 0 0 0,0-1 0 0 0,1-2 0 0 0,-1 3 11 0 0,0 0-18 0 0,2-4-11 0 0,-2 4 0 0 0,0 1 0 0 0,0 0 1 0 0,1 0-1 0 0,-1-1 0 0 0,0 1 0 0 0,0 0 0 0 0,0 0 0 0 0,1-1 0 0 0,-1 1 1 0 0,0 0-1 0 0,1 0 0 0 0,-1 0 0 0 0,0-1 0 0 0,1 1 0 0 0,-1 0 1 0 0,0 0-1 0 0,1 0 0 0 0,-1 0 0 0 0,0 0 0 0 0,1 0 0 0 0,-1 0 0 0 0,0 0 1 0 0,1 0-1 0 0,-1 0 0 0 0,0 0 0 0 0,1 0 0 0 0,-1 0 0 0 0,0 0 1 0 0,1 0-1 0 0,-1 0 0 0 0,1 0 0 0 0,-1 0 0 0 0,0 0 0 0 0,1 0 0 0 0,-1 0 1 0 0,0 1-1 0 0,0-1 0 0 0,1 0 0 0 0,-1 0 0 0 0,0 1 0 0 0,1-1 1 0 0,-1 0-1 0 0,0 0 0 0 0,0 1 0 0 0,0-1 0 0 0,1 0 0 0 0,-1 0 0 0 0,0 1 1 0 0,0-1-1 0 0,0 0 0 0 0,1 1 0 0 0,-1-1 0 0 0,0 0 0 0 0,0 1 1 0 0,14 17-51 0 0,-13-18 43 0 0,2 7-7 0 0,-4-7 17 0 0,1 0 0 0 0,0 0 0 0 0,0-1 0 0 0,0 1 0 0 0,0 0 0 0 0,0 1 0 0 0,0-1 0 0 0,0 0 0 0 0,0 0 0 0 0,0 0 1 0 0,0 0-1 0 0,-1 0 0 0 0,1 0 0 0 0,0 0 0 0 0,0 0 0 0 0,0 0 0 0 0,0 0 0 0 0,0 0 0 0 0,0 0 0 0 0,0 0 0 0 0,0 0 0 0 0,0 0 0 0 0,0 0 0 0 0,0 0 0 0 0,0 0 0 0 0,0 0 1 0 0,-1 0-1 0 0,1 0 0 0 0,0 0 0 0 0,0 1 0 0 0,0-1 0 0 0,0 0 0 0 0,0 0 0 0 0,0 0 0 0 0,0 0 0 0 0,0 0 0 0 0,0 0 0 0 0,0 0 0 0 0,0 0 0 0 0,0 0 0 0 0,0 0 0 0 0,0 1 1 0 0,0-1-1 0 0,0 0 0 0 0,0 0 0 0 0,0 0 0 0 0,0 0 0 0 0,0 0 0 0 0,0 0 0 0 0,0 0 0 0 0,0 0 0 0 0,0 0 0 0 0,0 0 0 0 0,1 0 0 0 0,-1 1 0 0 0,0-1 0 0 0,-1-1-25 0 0,-22-20-521 0 0,22 20 360 0 0,1 1 0 0 0,-1-1 0 0 0,1 0 0 0 0,0 0 0 0 0,0 0 0 0 0,-1 0 0 0 0,1 1 0 0 0,0-1 1 0 0,0 0-1 0 0,0 0 0 0 0,0 0 0 0 0,0 0 0 0 0,0 0 0 0 0,0 1 0 0 0,0-1 0 0 0,0 0 0 0 0,1 0 0 0 0,-1 0 0 0 0,0 0 0 0 0,0 1 0 0 0,1-1 0 0 0,-1 0 0 0 0,0 0 1 0 0,2-1-1 0 0,2-3-1534 0 0</inkml:trace>
+  <inkml:trace contextRef="#ctx0" brushRef="#br0">0 1 80 0 0,'0'0'13519'0'0,"3"28"-17705"0"0,-2-20-2494 0 0</inkml:trace>
 </inkml:ink>
 </file>
 
-<file path=word/ink/ink15.xml><?xml version="1.0" encoding="utf-8"?>
+<file path=word/ink/ink23.xml><?xml version="1.0" encoding="utf-8"?>
 <inkml:ink xmlns:inkml="http://www.w3.org/2003/InkML">
   <inkml:definitions>
     <inkml:context xml:id="ctx0">
@@ -4336,7 +4914,7 @@
           <inkml:channelProperty channel="OE" name="resolution" value="1000" units="1/deg"/>
         </inkml:channelProperties>
       </inkml:inkSource>
-      <inkml:timestamp xml:id="ts0" timeString="2025-05-05T05:00:36"/>
+      <inkml:timestamp xml:id="ts0" timeString="2025-05-05T05:20:27"/>
     </inkml:context>
     <inkml:brush xml:id="br0">
       <inkml:brushProperty name="width" value="0.05" units="cm"/>
@@ -4344,44 +4922,13 @@
       <inkml:brushProperty name="color" value="#66CC00"/>
     </inkml:brush>
   </inkml:definitions>
-  <inkml:trace contextRef="#ctx0" brushRef="#br0">55 71 48 0 0,'0'0'7784'0'0,"11"54"-6758"0"0,-11-52-1013 0 0,5 51 592 0 0,-3-7-463 0 0,-2-45-140 0 0,2 47 305 0 0,-1-39-159 0 0,-1 0 1 0 0,1 0-1 0 0,-1 0 1 0 0,-2 14-1 0 0,1-22-127 0 0,-5 48 349 0 0,-10 25 816 0 0,15-73-1153 0 0,-11 46 318 0 0,4-1-220 0 0,8-45-118 0 0,-4 52 152 0 0,2-43-133 0 0,1-1-10 0 0,0-1 1 0 0,1 0 0 0 0,-1 1 0 0 0,2-1 0 0 0,-1 1 0 0 0,4 14 0 0 0,-5 25 247 0 0,1-47-258 0 0,-1 36 118 0 0,1-32-116 0 0,-9 114 82 0 0,9-118-100 0 0,-1 4 0 0 0,0-3-2 0 0,-1 2 6 0 0,2-2 8 0 0,-7 15 8 0 0,7-16-15 0 0,-1 0 0 0 0,0 0 0 0 0,1 0-1 0 0,0 0 1 0 0,-1 0 0 0 0,1 0 0 0 0,0 1 0 0 0,-1-1 0 0 0,1 0 0 0 0,0 0 0 0 0,0 0 0 0 0,0 1-1 0 0,0-1 1 0 0,0 0 0 0 0,0 0 0 0 0,1 2 0 0 0,-1 3-8 0 0,3 4 212 0 0,15-17-12189 0 0</inkml:trace>
-  <inkml:trace contextRef="#ctx0" brushRef="#br0">6 1026 156 0 0,'0'0'1812'0'0,"56"-16"-664"0"0,-45 12-983 0 0,11-3 228 0 0,-1-2 0 0 0,0 0-1 0 0,36-21 1 0 0,-56 30-341 0 0,48-28 420 0 0,-42 25-440 0 0,0-1 1 0 0,0 1-1 0 0,0 1 0 0 0,1-1 1 0 0,-1 1-1 0 0,12-2 1 0 0,-18 4 5 0 0,32-11 1922 0 0,-20-5 375 0 0,-10 1-2047 0 0,0-1 0 0 0,-1 1 0 0 0,-1-1 0 0 0,-1-17 0 0 0,4-40 214 0 0,-3 72-478 0 0,-1-4 25 0 0,1 0-1 0 0,-1 0 0 0 0,0 0 0 0 0,0 0 0 0 0,0 1 0 0 0,-3-10 1 0 0,1-7 63 0 0,-2-42 475 0 0,4 62-561 0 0,-1-30 94 0 0,2 12-60 0 0,-3-26 9 0 0,2 44-66 0 0,1-1 6 0 0,0 0 0 0 0,-1 0-1 0 0,1-1 1 0 0,-1 1 0 0 0,1 0 0 0 0,-1 0-1 0 0,0 0 1 0 0,0 0 0 0 0,0 0-1 0 0,0 0 1 0 0,0 0 0 0 0,0-1 0 0 0,0 1-1 0 0,-1-2 1 0 0,0 3-6 0 0,1-1 16 0 0,0 1-19 0 0,1-5-3 0 0,-1 5-3 0 0,0 0 11 0 0,-2-3 5 0 0,2 3 5 0 0,-3-27 76 0 0,9-41-28 0 0,-6 68-65 0 0,0 0 4 0 0,0-3 4 0 0,0 1-3 0 0,0 0 1 0 0,0-1-1 0 0,0 1 1 0 0,0 0-1 0 0,-1 0 1 0 0,1 0-1 0 0,-1 0 1 0 0,0 0-1 0 0,0 0 1 0 0,-2-4-1 0 0,-1 1 1 0 0,0 1 0 0 0,0 0 0 0 0,0 0 1 0 0,-1 1-1 0 0,0-1 0 0 0,-7-5 0 0 0,0-1 0 0 0,0 0 1 0 0,2-1 0 0 0,-13-16-1 0 0,3 3 0 0 0,-62-73 25 0 0,79 94-31 0 0,-1 0 0 0 0,1 0-1 0 0,-1 1 1 0 0,0 0-1 0 0,-1 0 1 0 0,1 0-1 0 0,-1 0 1 0 0,1 0-1 0 0,-7-1 1 0 0,-10-7-78 0 0,20 10-35 0 0,-13-5-1381 0 0,13 5 1014 0 0,-1 1 0 0 0,1 0-1 0 0,-1-1 1 0 0,1 1 0 0 0,0-1-1 0 0,-1 1 1 0 0,1-1 0 0 0,0 0-1 0 0,0 1 1 0 0,-1-1 0 0 0,1 0-1 0 0,0 0 1 0 0,0 0 0 0 0,0 0-1 0 0,-2-2 1 0 0</inkml:trace>
+  <inkml:trace contextRef="#ctx0" brushRef="#br0">22 63 16 0 0,'0'0'8583'0'0,"8"31"-8412"0"0,-8-24-103 0 0,-1-1 0 0 0,1 0 0 0 0,0 0 0 0 0,0 1 0 0 0,3 11 0 0 0,0 1 4 0 0,-1-8-53 0 0,-2-10 18 0 0,0 0-27 0 0,2 2-3 0 0,-2-2-10 0 0,5 15-5 0 0,-5-15 11 0 0,3 18-32 0 0,-3-14 31 0 0,0-3 3 0 0,0-1-1 0 0,0 4 1 0 0,0-4 1 0 0,0 53 64 0 0,0-53-57 0 0,0 0-6 0 0,-1 4 0 0 0,0-3-1 0 0,1 13 41 0 0,0-10-53 0 0,-4 42 702 0 0,4-46-682 0 0,-4 34 558 0 0,1-7-265 0 0,3-24-290 0 0,0 0 0 0 0,0 0 0 0 0,-1 0 0 0 0,1 0 1 0 0,-1 0-1 0 0,0 0 0 0 0,0 0 0 0 0,0 0 0 0 0,-2 3 0 0 0,2-6-7 0 0,1 1-9 0 0,0 2 9 0 0,0 0 1 0 0,0 0-1 0 0,0 0 0 0 0,-1 1 1 0 0,0-1-1 0 0,0 0 0 0 0,0-1 0 0 0,-3 7 1 0 0,4-9-3 0 0,-6 16-176 0 0,-3 2 1100 0 0,7-8 2633 0 0,16-18-3492 0 0,13-1 114 0 0,-20 4-163 0 0,30-8 78 0 0,-35 11-103 0 0,37-10 57 0 0,8-10 29 0 0,-46 20-65 0 0,0 0-20 0 0,2-1 4 0 0,-3 1-7 0 0,55-17-42 0 0,-54 17 53 0 0,24-7-74 0 0,-20 6 60 0 0,-3 2 14 0 0,43-9 76 0 0,-44 9-84 0 0,36-7-30 0 0,-35 6 22 0 0,4 0 2 0 0,-4 1 17 0 0,3-2-47 0 0,-5 2 63 0 0,1 0-1 0 0,-1 0 1 0 0,1 0-1 0 0,0 0 1 0 0,-1 0-1 0 0,1 0 1 0 0,-1 0 0 0 0,1 0-1 0 0,0 0 1 0 0,-1-1-1 0 0,1 1 1 0 0,-1 0-1 0 0,1 0 1 0 0,-1-1-1 0 0,1 1 1 0 0,-1 0-1 0 0,1-1 1 0 0,-1 1-1 0 0,1-1 1 0 0,-1 1 0 0 0,1 0-1 0 0,-1-1 1 0 0,0 1-1 0 0,1-1 1 0 0,-1 1-1 0 0,0-1 1 0 0,1 1-1 0 0,-1-1 1 0 0,0 0-1 0 0,1 0 1 0 0,6-72 346 0 0,-7 71-362 0 0,-1-2-1 0 0,1-1 0 0 0,-1 0-1 0 0,1 0 1 0 0,0 0 0 0 0,0 0 0 0 0,0 1 0 0 0,2-7 0 0 0,-2-33-45 0 0,0 18 98 0 0,0 24-69 0 0,-2-42-35 0 0,2 38 50 0 0,0 5 4 0 0,-1-41 19 0 0,4 2-23 0 0,-3 39-1 0 0,0-18 1 0 0,0 18 2 0 0,0-1 2 0 0,0-3-9 0 0,0 4-7 0 0,-3-47 15 0 0,3 47 8 0 0,-1-7-36 0 0,1 4 588 0 0,1-11-2969 0 0,6 12-2372 0 0,-5 3 4733 0 0</inkml:trace>
+  <inkml:trace contextRef="#ctx0" brushRef="#br0">114 335 140 0 0,'0'0'9484'0'0,"19"-40"-7587"0"0,-16 36-1705 0 0,1 1 1 0 0,-1-1-1 0 0,-1 0 1 0 0,1 0-1 0 0,0 0 1 0 0,-1-1-1 0 0,4-8 1 0 0,-6 12-201 0 0,1 3-140 0 0,3 8 140 0 0,-3-8 0 0 0,-1-1-4 0 0,0 4 8 0 0,1-4-4 0 0,0 34 2 0 0,0-9-4 0 0,-1-24 8 0 0,2 2 6 0 0,-1-3 2 0 0,3 23-1029 0 0,28-58 475 0 0,-31 33 527 0 0,34-34-3033 0 0,-21 27-1401 0 0,-8 5 2339 0 0</inkml:trace>
+  <inkml:trace contextRef="#ctx0" brushRef="#br0">290 240 232 0 0,'0'0'3195'0'0,"-19"19"4474"0"0,19-20-7748 0 0,1-3 259 0 0,-1 0 0 0 0,1 0 0 0 0,0 1 0 0 0,1-1 0 0 0,-1 1 0 0 0,0-1 0 0 0,1 1 0 0 0,3-6 0 0 0,-4 9-74 0 0,2-7 122 0 0,1 8 94 0 0,-2 12-207 0 0,-1 33-134 0 0,-2-45 25 0 0,2 31 10 0 0,-1-21 16 0 0,0-10-32 0 0,0 14 2 0 0,0-9-4 0 0,0-5-3 0 0,0 0 2 0 0,0 2-5 0 0,0-2 20 0 0,0 4 132 0 0</inkml:trace>
 </inkml:ink>
 </file>
 
-<file path=word/ink/ink16.xml><?xml version="1.0" encoding="utf-8"?>
-<inkml:ink xmlns:inkml="http://www.w3.org/2003/InkML">
-  <inkml:definitions>
-    <inkml:context xml:id="ctx0">
-      <inkml:inkSource xml:id="inkSrc0">
-        <inkml:traceFormat>
-          <inkml:channel name="X" type="integer" min="-2.14748E9" max="2.14748E9" units="cm"/>
-          <inkml:channel name="Y" type="integer" min="-2.14748E9" max="2.14748E9" units="cm"/>
-          <inkml:channel name="F" type="integer" max="32767" units="dev"/>
-          <inkml:channel name="OA" type="integer" max="360" units="deg"/>
-          <inkml:channel name="OE" type="integer" max="90" units="deg"/>
-        </inkml:traceFormat>
-        <inkml:channelProperties>
-          <inkml:channelProperty channel="X" name="resolution" value="1000" units="1/cm"/>
-          <inkml:channelProperty channel="Y" name="resolution" value="1000" units="1/cm"/>
-          <inkml:channelProperty channel="F" name="resolution" value="0" units="1/dev"/>
-          <inkml:channelProperty channel="OA" name="resolution" value="1000" units="1/deg"/>
-          <inkml:channelProperty channel="OE" name="resolution" value="1000" units="1/deg"/>
-        </inkml:channelProperties>
-      </inkml:inkSource>
-      <inkml:timestamp xml:id="ts0" timeString="2025-05-05T04:45:37"/>
-    </inkml:context>
-    <inkml:brush xml:id="br0">
-      <inkml:brushProperty name="width" value="0.05" units="cm"/>
-      <inkml:brushProperty name="height" value="0.05" units="cm"/>
-      <inkml:brushProperty name="color" value="#66CC00"/>
-    </inkml:brush>
-  </inkml:definitions>
-  <inkml:trace contextRef="#ctx0" brushRef="#br0">1 0 712 0 0,'0'0'2368'0'0</inkml:trace>
-</inkml:ink>
-</file>
-
-<file path=word/ink/ink17.xml><?xml version="1.0" encoding="utf-8"?>
+<file path=word/ink/ink24.xml><?xml version="1.0" encoding="utf-8"?>
 <inkml:ink xmlns:inkml="http://www.w3.org/2003/InkML">
   <inkml:definitions>
     <inkml:context xml:id="ctx0">
@@ -4413,7 +4960,7 @@
 </inkml:ink>
 </file>
 
-<file path=word/ink/ink18.xml><?xml version="1.0" encoding="utf-8"?>
+<file path=word/ink/ink25.xml><?xml version="1.0" encoding="utf-8"?>
 <inkml:ink xmlns:inkml="http://www.w3.org/2003/InkML">
   <inkml:definitions>
     <inkml:context xml:id="ctx0">
@@ -4445,7 +4992,7 @@
 </inkml:ink>
 </file>
 
-<file path=word/ink/ink19.xml><?xml version="1.0" encoding="utf-8"?>
+<file path=word/ink/ink26.xml><?xml version="1.0" encoding="utf-8"?>
 <inkml:ink xmlns:inkml="http://www.w3.org/2003/InkML">
   <inkml:definitions>
     <inkml:context xml:id="ctx0">
@@ -4477,38 +5024,7 @@
 </inkml:ink>
 </file>
 
-<file path=word/ink/ink2.xml><?xml version="1.0" encoding="utf-8"?>
-<inkml:ink xmlns:inkml="http://www.w3.org/2003/InkML">
-  <inkml:definitions>
-    <inkml:context xml:id="ctx0">
-      <inkml:inkSource xml:id="inkSrc0">
-        <inkml:traceFormat>
-          <inkml:channel name="X" type="integer" min="-2.14748E9" max="2.14748E9" units="cm"/>
-          <inkml:channel name="Y" type="integer" min="-2.14748E9" max="2.14748E9" units="cm"/>
-          <inkml:channel name="F" type="integer" max="32767" units="dev"/>
-        </inkml:traceFormat>
-        <inkml:channelProperties>
-          <inkml:channelProperty channel="X" name="resolution" value="1000" units="1/cm"/>
-          <inkml:channelProperty channel="Y" name="resolution" value="1000" units="1/cm"/>
-          <inkml:channelProperty channel="F" name="resolution" value="0" units="1/dev"/>
-        </inkml:channelProperties>
-      </inkml:inkSource>
-      <inkml:timestamp xml:id="ts0" timeString="2025-05-10T14:40:38.372"/>
-    </inkml:context>
-    <inkml:brush xml:id="br0">
-      <inkml:brushProperty name="width" value="0.035" units="cm"/>
-      <inkml:brushProperty name="height" value="0.035" units="cm"/>
-      <inkml:brushProperty name="color" value="#E71224"/>
-    </inkml:brush>
-  </inkml:definitions>
-  <inkml:trace contextRef="#ctx0" brushRef="#br0">435 163 24575,'-423'0'-1365,"411"0"-5461</inkml:trace>
-  <inkml:trace contextRef="#ctx0" brushRef="#br0" timeOffset="2931.51">567 136 24575,'0'-8'0,"0"1"0,0 0 0,0 0 0,0 0 0,1 0 0,3-10 0,-3 15 0,-1 1 0,0 0 0,1 0 0,0 0 0,-1-1 0,1 1 0,0 0 0,-1 0 0,1 0 0,0 0 0,0 0 0,0 0 0,0 1 0,0-1 0,0 0 0,0 0 0,0 1 0,0-1 0,0 0 0,1 1 0,-1 0 0,0-1 0,0 1 0,1-1 0,-1 1 0,0 0 0,0 0 0,1 0 0,-1 0 0,0 0 0,1 0 0,-1 0 0,0 0 0,0 1 0,1-1 0,-1 0 0,2 1 0,-3-1 0,1 0 0,-1 1 0,1-1 0,-1 0 0,1 0 0,-1 0 0,1 1 0,-1-1 0,1 0 0,-1 1 0,1-1 0,-1 0 0,1 1 0,-1-1 0,0 1 0,1-1 0,-1 0 0,0 1 0,1-1 0,-1 1 0,0-1 0,1 1 0,-1-1 0,0 1 0,0 0 0,0-1 0,0 1 0,0-1 0,1 1 0,-1 0 0,0 1 0,-1 0 0,1 0 0,0 0 0,-1 0 0,1 0 0,-1 0 0,0 0 0,-2 4 0,-2 3 0,-1 0 0,-9 12 0,14-20 0,-56 65 0,56-66 0,1 0 0,-1 1 0,1-1 0,0 1 0,-1-1 0,1 1 0,0-1 0,-1 1 0,1-1 0,0 1 0,0-1 0,0 1 0,-1 0 0,1-1 0,0 1 0,0-1 0,0 1 0,0 0 0,0-1 0,0 1 0,0-1 0,0 1 0,0 0 0,1 0 0,-1-1 0,0 1 0,1-1 0,-1 1 0,1-1 0,-1 0 0,1 1 0,-1-1 0,1 0 0,-1 1 0,1-1 0,-1 0 0,1 0 0,0 1 0,-1-1 0,1 0 0,-1 0 0,2 0 0,4 1 0,1-1 0,0 1 0,9-2 0,-9 0 0,25 1-107,0-1-522,60-7 0,-79 5-6197</inkml:trace>
-  <inkml:trace contextRef="#ctx0" brushRef="#br0" timeOffset="4019.56">794 216 24575,'4'0'0,"5"0"0,1 0 0,1 0-8191</inkml:trace>
-  <inkml:trace contextRef="#ctx0" brushRef="#br0" timeOffset="6336.9">977 71 24575,'-1'29'0,"0"20"0,1-44 0,1-1 0,-1 1 0,1 0 0,0-1 0,0 1 0,1-1 0,2 7 0,-3-9 0,0 0 0,1 0 0,-1 0 0,0-1 0,1 1 0,0 0 0,-1-1 0,1 0 0,0 1 0,0-1 0,0 0 0,-1 0 0,1 0 0,1 0 0,-1 0 0,0 0 0,0 0 0,0-1 0,0 1 0,0-1 0,1 0 0,-1 0 0,0 0 0,0 0 0,1 0 0,2 0 0,-2-1 0,-1 1 0,0 0 0,0-1 0,0 0 0,0 1 0,0-1 0,0 0 0,0 0 0,0 0 0,0 0 0,0 0 0,0-1 0,-1 1 0,1-1 0,0 1 0,-1-1 0,1 1 0,-1-1 0,0 0 0,1 0 0,-1 0 0,0 0 0,0 0 0,0 0 0,-1 0 0,2-4 0,0-9 0,-1-1 0,0 0 0,-4-28 0,1-1 0,2 43 9,0 0 1,0 0-1,0 0 0,0 0 0,-1 0 1,1 0-1,-1 0 0,1 0 0,-1 0 0,0 0 1,0 1-1,-1-3 0,1 3-96,0 0-1,0 0 1,0 0 0,0 0-1,0 0 1,-1 0 0,1 0-1,0 0 1,-1 1-1,1-1 1,0 0 0,-1 1-1,1 0 1,-1-1 0,1 1-1,-3-1 1,-9 0-6739</inkml:trace>
-</inkml:ink>
-</file>
-
-<file path=word/ink/ink20.xml><?xml version="1.0" encoding="utf-8"?>
+<file path=word/ink/ink27.xml><?xml version="1.0" encoding="utf-8"?>
 <inkml:ink xmlns:inkml="http://www.w3.org/2003/InkML">
   <inkml:definitions>
     <inkml:context xml:id="ctx0">
@@ -4536,7 +5052,7 @@
 </inkml:ink>
 </file>
 
-<file path=word/ink/ink21.xml><?xml version="1.0" encoding="utf-8"?>
+<file path=word/ink/ink28.xml><?xml version="1.0" encoding="utf-8"?>
 <inkml:ink xmlns:inkml="http://www.w3.org/2003/InkML">
   <inkml:definitions>
     <inkml:context xml:id="ctx0">
@@ -4565,7 +5081,7 @@
 </inkml:ink>
 </file>
 
-<file path=word/ink/ink22.xml><?xml version="1.0" encoding="utf-8"?>
+<file path=word/ink/ink29.xml><?xml version="1.0" encoding="utf-8"?>
 <inkml:ink xmlns:inkml="http://www.w3.org/2003/InkML">
   <inkml:definitions>
     <inkml:context xml:id="ctx0">
@@ -4593,7 +5109,39 @@
 </inkml:ink>
 </file>
 
-<file path=word/ink/ink23.xml><?xml version="1.0" encoding="utf-8"?>
+<file path=word/ink/ink3.xml><?xml version="1.0" encoding="utf-8"?>
+<inkml:ink xmlns:inkml="http://www.w3.org/2003/InkML">
+  <inkml:definitions>
+    <inkml:context xml:id="ctx0">
+      <inkml:inkSource xml:id="inkSrc0">
+        <inkml:traceFormat>
+          <inkml:channel name="X" type="integer" min="-2.14748E9" max="2.14748E9" units="cm"/>
+          <inkml:channel name="Y" type="integer" min="-2.14748E9" max="2.14748E9" units="cm"/>
+          <inkml:channel name="F" type="integer" max="32767" units="dev"/>
+        </inkml:traceFormat>
+        <inkml:channelProperties>
+          <inkml:channelProperty channel="X" name="resolution" value="1000" units="1/cm"/>
+          <inkml:channelProperty channel="Y" name="resolution" value="1000" units="1/cm"/>
+          <inkml:channelProperty channel="F" name="resolution" value="0" units="1/dev"/>
+        </inkml:channelProperties>
+      </inkml:inkSource>
+      <inkml:timestamp xml:id="ts0" timeString="2025-05-11T16:39:31.422"/>
+    </inkml:context>
+    <inkml:brush xml:id="br0">
+      <inkml:brushProperty name="width" value="0.035" units="cm"/>
+      <inkml:brushProperty name="height" value="0.035" units="cm"/>
+      <inkml:brushProperty name="color" value="#66CC00"/>
+    </inkml:brush>
+  </inkml:definitions>
+  <inkml:trace contextRef="#ctx0" brushRef="#br0">303 48 24575,'-2'0'0,"0"0"0,0 1 0,0-1 0,0 1 0,0-1 0,0 1 0,0 0 0,0-1 0,1 1 0,-1 0 0,0 0 0,1 0 0,-1 1 0,0-1 0,1 0 0,-1 1 0,1-1 0,0 0 0,0 1 0,-1 0 0,1-1 0,0 1 0,0 0 0,0 0 0,1-1 0,-1 1 0,0 0 0,1 0 0,-1 2 0,-1 5 0,0 0 0,0 0 0,1 1 0,1 16 0,0-24 0,0 3 0,0-1 0,0 1 0,0-1 0,1 0 0,0 1 0,2 6 0,-2-9 0,-1-1 0,1 0 0,0 0 0,0 0 0,0 0 0,0 0 0,0 0 0,0 0 0,0 0 0,0 0 0,0 0 0,0 0 0,0-1 0,1 1 0,-1 0 0,0-1 0,1 1 0,-1-1 0,0 0 0,1 1 0,-1-1 0,0 0 0,1 0 0,-1 0 0,3 0 0,-1 1 0,1-1 0,0 1 0,-1 0 0,1 0 0,0 0 0,-1 0 0,5 3 0,4 1 0,-11-5 0,0 1 0,0-1 0,1 1 0,-1-1 0,0 0 0,0 1 0,0-1 0,1 0 0,-1 0 0,0 0 0,0 0 0,1 0 0,-1 0 0,0 0 0,0 0 0,0-1 0,1 1 0,-1 0 0,0-1 0,0 1 0,0-1 0,0 1 0,2-2 0,-1 1 0,-1-1 0,0 1 0,0 0 0,0-1 0,0 1 0,-1-1 0,1 0 0,0 1 0,0-1 0,-1 0 0,1 1 0,-1-1 0,0 0 0,1-3 0,-1-1 0,0 0 0,0 0 0,0 0 0,-1 0 0,0 0 0,0 0 0,0 0 0,-5-11 0,-14-25-1365,16 32-5461</inkml:trace>
+  <inkml:trace contextRef="#ctx0" brushRef="#br0" timeOffset="2327.54">435 1 24575,'0'502'-1365,"0"-497"-5461</inkml:trace>
+  <inkml:trace contextRef="#ctx0" brushRef="#br0" timeOffset="5236.59">13 48 24575,'0'314'0,"0"-303"0,-1 0 0,-4 16 0,2-16 0,-1 24 0,4-31 52,0 17 221,0-21-312,0 1-1,0-1 1,0 0 0,0 1-1,0-1 1,0 1 0,0-1-1,0 0 1,0 1 0,1-1 0,-1 0-1,0 1 1,0-1 0,0 0-1,0 1 1,0-1 0,1 0-1,-1 1 1,0-1 0,0 0 0,1 1-1,-1-1 1,0 0 0,0 0-1,1 0 1,-1 1 0,0-1-1,1 0 1,-1 0 0,0 0 0,1 1-1,-1-1 1,0 0 0,1 0-1,-1 0 1,1 0 0,-1 0-1,0 0 1,1 0 0,-1 0 0,0 0-1,1 0 1</inkml:trace>
+  <inkml:trace contextRef="#ctx0" brushRef="#br0" timeOffset="7410.95">411 542 24575,'-2'1'0,"-1"-1"0,1 0 0,0 1 0,-1 0 0,1 0 0,0 0 0,-1 0 0,1 0 0,0 0 0,0 0 0,-2 2 0,-22 19 0,22-19 0,-8 7 0,5-2 0,-2 0 0,1-1 0,-1 0 0,0 0 0,-1-1 0,0 0 0,1-1 0,-2 0 0,-15 5 0,20-8 0,0 0 0,0 0 0,1 1 0,-1 0 0,1 0 0,-1 0 0,1 1 0,0 0 0,0 0 0,1 0 0,-1 0 0,1 1 0,0 0 0,0-1 0,1 2 0,-7 10 0,7-12 0,-1 1 0,1-1 0,-1 0 0,0 0 0,-9 7 0,9-7 0,-1 0 0,1 0 0,0 0 0,0 0 0,-4 6 0,1 10-1365,5-9-5461</inkml:trace>
+  <inkml:trace contextRef="#ctx0" brushRef="#br0" timeOffset="9045.75">50 447 24575,'0'346'-1365,"0"-334"-5461</inkml:trace>
+</inkml:ink>
+</file>
+
+<file path=word/ink/ink30.xml><?xml version="1.0" encoding="utf-8"?>
 <inkml:ink xmlns:inkml="http://www.w3.org/2003/InkML">
   <inkml:definitions>
     <inkml:context xml:id="ctx0">
@@ -4621,7 +5169,7 @@
 </inkml:ink>
 </file>
 
-<file path=word/ink/ink24.xml><?xml version="1.0" encoding="utf-8"?>
+<file path=word/ink/ink31.xml><?xml version="1.0" encoding="utf-8"?>
 <inkml:ink xmlns:inkml="http://www.w3.org/2003/InkML">
   <inkml:definitions>
     <inkml:context xml:id="ctx0">
@@ -4649,7 +5197,7 @@
 </inkml:ink>
 </file>
 
-<file path=word/ink/ink25.xml><?xml version="1.0" encoding="utf-8"?>
+<file path=word/ink/ink32.xml><?xml version="1.0" encoding="utf-8"?>
 <inkml:ink xmlns:inkml="http://www.w3.org/2003/InkML">
   <inkml:definitions>
     <inkml:context xml:id="ctx0">
@@ -4677,7 +5225,7 @@
 </inkml:ink>
 </file>
 
-<file path=word/ink/ink26.xml><?xml version="1.0" encoding="utf-8"?>
+<file path=word/ink/ink33.xml><?xml version="1.0" encoding="utf-8"?>
 <inkml:ink xmlns:inkml="http://www.w3.org/2003/InkML">
   <inkml:definitions>
     <inkml:context xml:id="ctx0">
@@ -4705,7 +5253,7 @@
 </inkml:ink>
 </file>
 
-<file path=word/ink/ink27.xml><?xml version="1.0" encoding="utf-8"?>
+<file path=word/ink/ink34.xml><?xml version="1.0" encoding="utf-8"?>
 <inkml:ink xmlns:inkml="http://www.w3.org/2003/InkML">
   <inkml:definitions>
     <inkml:context xml:id="ctx0">
@@ -4730,13 +5278,13 @@
     </inkml:brush>
   </inkml:definitions>
   <inkml:trace contextRef="#ctx0" brushRef="#br0">0 29 24575,'0'766'-1365,"0"-754"-5461</inkml:trace>
-  <inkml:trace contextRef="#ctx0" brushRef="#br0" timeOffset="1737.18">318 82 24575,'1'58'0,"-2"69"0,-12-35 0,0-17 0,12-66 0,-1 0 0,0 0 0,-6 16 0,4-16 0,2-1 0,-1 1 0,-2 17 0,4 116 0,2-73 0,-1-60 0,0-1 0,1 1 0,0-1 0,1 0 0,-1 0 0,2 1 0,-1-1 0,1 0 0,6 10 0,-8-14 0,1-1 0,1 0 0,-1 1 0,0-1 0,1 0 0,0 0 0,0-1 0,0 1 0,0-1 0,0 1 0,0-1 0,0 0 0,1 0 0,-1 0 0,1-1 0,0 1 0,-1-1 0,1 0 0,0 0 0,0 0 0,7 0 0,-8 0 0,1-1 0,-1 0 0,0 0 0,1 0 0,-1 0 0,0-1 0,1 1 0,-1-1 0,0 0 0,0 0 0,0 0 0,0 0 0,0 0 0,0-1 0,0 0 0,0 1 0,0-1 0,-1 0 0,1 0 0,-1 0 0,1-1 0,-1 1 0,0-1 0,0 1 0,0-1 0,0 0 0,-1 0 0,1 0 0,-1 0 0,3-6 0,1-4-1365,0 0-5461</inkml:trace>
+  <inkml:trace contextRef="#ctx0" brushRef="#br0" timeOffset="1737.17">318 82 24575,'1'58'0,"-2"69"0,-12-35 0,0-17 0,12-66 0,-1 0 0,0 0 0,-6 16 0,4-16 0,2-1 0,-1 1 0,-2 17 0,4 116 0,2-73 0,-1-60 0,0-1 0,1 1 0,0-1 0,1 0 0,-1 0 0,2 1 0,-1-1 0,1 0 0,6 10 0,-8-14 0,1-1 0,1 0 0,-1 1 0,0-1 0,1 0 0,0 0 0,0-1 0,0 1 0,0-1 0,0 1 0,0-1 0,0 0 0,1 0 0,-1 0 0,1-1 0,0 1 0,-1-1 0,1 0 0,0 0 0,0 0 0,7 0 0,-8 0 0,1-1 0,-1 0 0,0 0 0,1 0 0,-1 0 0,0-1 0,1 1 0,-1-1 0,0 0 0,0 0 0,0 0 0,0 0 0,0 0 0,0-1 0,0 0 0,0 1 0,0-1 0,-1 0 0,1 0 0,-1 0 0,1-1 0,-1 1 0,0-1 0,0 1 0,0-1 0,0 0 0,-1 0 0,1 0 0,-1 0 0,3-6 0,1-4-1365,0 0-5461</inkml:trace>
   <inkml:trace contextRef="#ctx0" brushRef="#br0" timeOffset="2750.71">187 385 24575,'313'0'-1365,"-300"0"-5461</inkml:trace>
   <inkml:trace contextRef="#ctx0" brushRef="#br0" timeOffset="5210.67">781 1 24575,'1'0'0,"0"0"0,1 1 0,-1-1 0,0 1 0,0-1 0,0 1 0,0-1 0,0 1 0,0 0 0,0 0 0,0-1 0,0 1 0,0 0 0,0 0 0,0 1 0,12 16 0,-1 2 0,14 34 0,-2-5 0,-8-19 0,-11-23 0,0 1 0,0 1 0,-1-1 0,0 1 0,-1-1 0,0 1 0,0 0 0,-1 0 0,0 0 0,1 13 0,-3 21 0,-1-21 0,2 1 0,5 37 0,-1-28 0,-3 0 0,0 0 0,-4 36 0,1-6 0,1-48 0,1-6 0,-1 1 0,0 0 0,-1-1 0,1 1 0,-2 0 0,1-1 0,-1 1 0,-1-1 0,1 0 0,-7 12 0,1-5-682,-12 32-1,16-34-6143</inkml:trace>
 </inkml:ink>
 </file>
 
-<file path=word/ink/ink28.xml><?xml version="1.0" encoding="utf-8"?>
+<file path=word/ink/ink35.xml><?xml version="1.0" encoding="utf-8"?>
 <inkml:ink xmlns:inkml="http://www.w3.org/2003/InkML">
   <inkml:definitions>
     <inkml:context xml:id="ctx0">
@@ -4764,7 +5312,7 @@
 </inkml:ink>
 </file>
 
-<file path=word/ink/ink29.xml><?xml version="1.0" encoding="utf-8"?>
+<file path=word/ink/ink36.xml><?xml version="1.0" encoding="utf-8"?>
 <inkml:ink xmlns:inkml="http://www.w3.org/2003/InkML">
   <inkml:definitions>
     <inkml:context xml:id="ctx0">
@@ -4792,39 +5340,7 @@
 </inkml:ink>
 </file>
 
-<file path=word/ink/ink3.xml><?xml version="1.0" encoding="utf-8"?>
-<inkml:ink xmlns:inkml="http://www.w3.org/2003/InkML">
-  <inkml:definitions>
-    <inkml:context xml:id="ctx0">
-      <inkml:inkSource xml:id="inkSrc0">
-        <inkml:traceFormat>
-          <inkml:channel name="X" type="integer" min="-2.14748E9" max="2.14748E9" units="cm"/>
-          <inkml:channel name="Y" type="integer" min="-2.14748E9" max="2.14748E9" units="cm"/>
-          <inkml:channel name="F" type="integer" max="32767" units="dev"/>
-          <inkml:channel name="OA" type="integer" max="360" units="deg"/>
-          <inkml:channel name="OE" type="integer" max="90" units="deg"/>
-        </inkml:traceFormat>
-        <inkml:channelProperties>
-          <inkml:channelProperty channel="X" name="resolution" value="1000" units="1/cm"/>
-          <inkml:channelProperty channel="Y" name="resolution" value="1000" units="1/cm"/>
-          <inkml:channelProperty channel="F" name="resolution" value="0" units="1/dev"/>
-          <inkml:channelProperty channel="OA" name="resolution" value="1000" units="1/deg"/>
-          <inkml:channelProperty channel="OE" name="resolution" value="1000" units="1/deg"/>
-        </inkml:channelProperties>
-      </inkml:inkSource>
-      <inkml:timestamp xml:id="ts0" timeString="2025-05-05T05:24:16"/>
-    </inkml:context>
-    <inkml:brush xml:id="br0">
-      <inkml:brushProperty name="width" value="0.05" units="cm"/>
-      <inkml:brushProperty name="height" value="0.05" units="cm"/>
-      <inkml:brushProperty name="color" value="#66CC00"/>
-    </inkml:brush>
-  </inkml:definitions>
-  <inkml:trace contextRef="#ctx0" brushRef="#br0">1 75 112 0 0,'10'-14'84'0'0,"1"2"12"0"0,-2 1-28 0 0,-2 4 12 0 0,-1 0-8 0 0,0 1-20 0 0,0 2-32 0 0,-3 1-32 0 0,2-5-128 0 0,-2 5-40 0 0</inkml:trace>
-</inkml:ink>
-</file>
-
-<file path=word/ink/ink30.xml><?xml version="1.0" encoding="utf-8"?>
+<file path=word/ink/ink37.xml><?xml version="1.0" encoding="utf-8"?>
 <inkml:ink xmlns:inkml="http://www.w3.org/2003/InkML">
   <inkml:definitions>
     <inkml:context xml:id="ctx0">
@@ -4854,7 +5370,7 @@
 </inkml:ink>
 </file>
 
-<file path=word/ink/ink31.xml><?xml version="1.0" encoding="utf-8"?>
+<file path=word/ink/ink38.xml><?xml version="1.0" encoding="utf-8"?>
 <inkml:ink xmlns:inkml="http://www.w3.org/2003/InkML">
   <inkml:definitions>
     <inkml:context xml:id="ctx0">
@@ -4882,7 +5398,7 @@
 </inkml:ink>
 </file>
 
-<file path=word/ink/ink32.xml><?xml version="1.0" encoding="utf-8"?>
+<file path=word/ink/ink39.xml><?xml version="1.0" encoding="utf-8"?>
 <inkml:ink xmlns:inkml="http://www.w3.org/2003/InkML">
   <inkml:definitions>
     <inkml:context xml:id="ctx0">
@@ -4910,7 +5426,35 @@
 </inkml:ink>
 </file>
 
-<file path=word/ink/ink33.xml><?xml version="1.0" encoding="utf-8"?>
+<file path=word/ink/ink4.xml><?xml version="1.0" encoding="utf-8"?>
+<inkml:ink xmlns:inkml="http://www.w3.org/2003/InkML">
+  <inkml:definitions>
+    <inkml:context xml:id="ctx0">
+      <inkml:inkSource xml:id="inkSrc0">
+        <inkml:traceFormat>
+          <inkml:channel name="X" type="integer" min="-2.14748E9" max="2.14748E9" units="cm"/>
+          <inkml:channel name="Y" type="integer" min="-2.14748E9" max="2.14748E9" units="cm"/>
+          <inkml:channel name="F" type="integer" max="32767" units="dev"/>
+        </inkml:traceFormat>
+        <inkml:channelProperties>
+          <inkml:channelProperty channel="X" name="resolution" value="1000" units="1/cm"/>
+          <inkml:channelProperty channel="Y" name="resolution" value="1000" units="1/cm"/>
+          <inkml:channelProperty channel="F" name="resolution" value="0" units="1/dev"/>
+        </inkml:channelProperties>
+      </inkml:inkSource>
+      <inkml:timestamp xml:id="ts0" timeString="2025-05-11T16:39:24.534"/>
+    </inkml:context>
+    <inkml:brush xml:id="br0">
+      <inkml:brushProperty name="width" value="0.035" units="cm"/>
+      <inkml:brushProperty name="height" value="0.035" units="cm"/>
+      <inkml:brushProperty name="color" value="#66CC00"/>
+    </inkml:brush>
+  </inkml:definitions>
+  <inkml:trace contextRef="#ctx0" brushRef="#br0">1 74 24575,'0'-74'0,"2"85"0,-1-1 0,2 0 0,0 0 0,0-1 0,1 1 0,0-1 0,9 16 0,-10-19 0,-1-1 0,1 1 0,-1-1 0,-1 1 0,1 0 0,-1 0 0,0 0 0,0 0 0,-1-1 0,1 1 0,-1 0 0,-1 8 0,1 16 0,0-29-105,0 1 0,0-1 0,0 0 0,1 1 0,-1-1 0,0 0 0,1 0 0,-1 1 0,1-1 0,0 0 0,-1 0 0,2 2 0</inkml:trace>
+</inkml:ink>
+</file>
+
+<file path=word/ink/ink40.xml><?xml version="1.0" encoding="utf-8"?>
 <inkml:ink xmlns:inkml="http://www.w3.org/2003/InkML">
   <inkml:definitions>
     <inkml:context xml:id="ctx0">
@@ -4952,7 +5496,7 @@
 </inkml:ink>
 </file>
 
-<file path=word/ink/ink34.xml><?xml version="1.0" encoding="utf-8"?>
+<file path=word/ink/ink41.xml><?xml version="1.0" encoding="utf-8"?>
 <inkml:ink xmlns:inkml="http://www.w3.org/2003/InkML">
   <inkml:definitions>
     <inkml:context xml:id="ctx0">
@@ -4984,7 +5528,7 @@
 </inkml:ink>
 </file>
 
-<file path=word/ink/ink35.xml><?xml version="1.0" encoding="utf-8"?>
+<file path=word/ink/ink42.xml><?xml version="1.0" encoding="utf-8"?>
 <inkml:ink xmlns:inkml="http://www.w3.org/2003/InkML">
   <inkml:definitions>
     <inkml:context xml:id="ctx0">
@@ -5016,7 +5560,7 @@
 </inkml:ink>
 </file>
 
-<file path=word/ink/ink36.xml><?xml version="1.0" encoding="utf-8"?>
+<file path=word/ink/ink43.xml><?xml version="1.0" encoding="utf-8"?>
 <inkml:ink xmlns:inkml="http://www.w3.org/2003/InkML">
   <inkml:definitions>
     <inkml:context xml:id="ctx0">
@@ -5048,7 +5592,7 @@
 </inkml:ink>
 </file>
 
-<file path=word/ink/ink37.xml><?xml version="1.0" encoding="utf-8"?>
+<file path=word/ink/ink44.xml><?xml version="1.0" encoding="utf-8"?>
 <inkml:ink xmlns:inkml="http://www.w3.org/2003/InkML">
   <inkml:definitions>
     <inkml:context xml:id="ctx0">
@@ -5079,7 +5623,7 @@
 </inkml:ink>
 </file>
 
-<file path=word/ink/ink38.xml><?xml version="1.0" encoding="utf-8"?>
+<file path=word/ink/ink45.xml><?xml version="1.0" encoding="utf-8"?>
 <inkml:ink xmlns:inkml="http://www.w3.org/2003/InkML">
   <inkml:definitions>
     <inkml:context xml:id="ctx0">
@@ -5111,7 +5655,7 @@
 </inkml:ink>
 </file>
 
-<file path=word/ink/ink39.xml><?xml version="1.0" encoding="utf-8"?>
+<file path=word/ink/ink46.xml><?xml version="1.0" encoding="utf-8"?>
 <inkml:ink xmlns:inkml="http://www.w3.org/2003/InkML">
   <inkml:definitions>
     <inkml:context xml:id="ctx0">
@@ -5143,39 +5687,7 @@
 </inkml:ink>
 </file>
 
-<file path=word/ink/ink4.xml><?xml version="1.0" encoding="utf-8"?>
-<inkml:ink xmlns:inkml="http://www.w3.org/2003/InkML">
-  <inkml:definitions>
-    <inkml:context xml:id="ctx0">
-      <inkml:inkSource xml:id="inkSrc0">
-        <inkml:traceFormat>
-          <inkml:channel name="X" type="integer" min="-2.14748E9" max="2.14748E9" units="cm"/>
-          <inkml:channel name="Y" type="integer" min="-2.14748E9" max="2.14748E9" units="cm"/>
-          <inkml:channel name="F" type="integer" max="32767" units="dev"/>
-          <inkml:channel name="OA" type="integer" max="360" units="deg"/>
-          <inkml:channel name="OE" type="integer" max="90" units="deg"/>
-        </inkml:traceFormat>
-        <inkml:channelProperties>
-          <inkml:channelProperty channel="X" name="resolution" value="1000" units="1/cm"/>
-          <inkml:channelProperty channel="Y" name="resolution" value="1000" units="1/cm"/>
-          <inkml:channelProperty channel="F" name="resolution" value="0" units="1/dev"/>
-          <inkml:channelProperty channel="OA" name="resolution" value="1000" units="1/deg"/>
-          <inkml:channelProperty channel="OE" name="resolution" value="1000" units="1/deg"/>
-        </inkml:channelProperties>
-      </inkml:inkSource>
-      <inkml:timestamp xml:id="ts0" timeString="2025-05-05T05:24:16"/>
-    </inkml:context>
-    <inkml:brush xml:id="br0">
-      <inkml:brushProperty name="width" value="0.05" units="cm"/>
-      <inkml:brushProperty name="height" value="0.05" units="cm"/>
-      <inkml:brushProperty name="color" value="#66CC00"/>
-    </inkml:brush>
-  </inkml:definitions>
-  <inkml:trace contextRef="#ctx0" brushRef="#br0">0 0 112 0 0,'10'14'200'0'0,"1"-3"-64"0"0,2-2-80 0 0,2 0-140 0 0,5 0-92 0 0,-5-5 40 0 0</inkml:trace>
-</inkml:ink>
-</file>
-
-<file path=word/ink/ink40.xml><?xml version="1.0" encoding="utf-8"?>
+<file path=word/ink/ink47.xml><?xml version="1.0" encoding="utf-8"?>
 <inkml:ink xmlns:inkml="http://www.w3.org/2003/InkML">
   <inkml:definitions>
     <inkml:context xml:id="ctx0">
@@ -5207,7 +5719,7 @@
 </inkml:ink>
 </file>
 
-<file path=word/ink/ink41.xml><?xml version="1.0" encoding="utf-8"?>
+<file path=word/ink/ink48.xml><?xml version="1.0" encoding="utf-8"?>
 <inkml:ink xmlns:inkml="http://www.w3.org/2003/InkML">
   <inkml:definitions>
     <inkml:context xml:id="ctx0">
@@ -5239,7 +5751,7 @@
 </inkml:ink>
 </file>
 
-<file path=word/ink/ink42.xml><?xml version="1.0" encoding="utf-8"?>
+<file path=word/ink/ink49.xml><?xml version="1.0" encoding="utf-8"?>
 <inkml:ink xmlns:inkml="http://www.w3.org/2003/InkML">
   <inkml:definitions>
     <inkml:context xml:id="ctx0">
@@ -5271,7 +5783,35 @@
 </inkml:ink>
 </file>
 
-<file path=word/ink/ink43.xml><?xml version="1.0" encoding="utf-8"?>
+<file path=word/ink/ink5.xml><?xml version="1.0" encoding="utf-8"?>
+<inkml:ink xmlns:inkml="http://www.w3.org/2003/InkML">
+  <inkml:definitions>
+    <inkml:context xml:id="ctx0">
+      <inkml:inkSource xml:id="inkSrc0">
+        <inkml:traceFormat>
+          <inkml:channel name="X" type="integer" min="-2.14748E9" max="2.14748E9" units="cm"/>
+          <inkml:channel name="Y" type="integer" min="-2.14748E9" max="2.14748E9" units="cm"/>
+          <inkml:channel name="F" type="integer" max="32767" units="dev"/>
+        </inkml:traceFormat>
+        <inkml:channelProperties>
+          <inkml:channelProperty channel="X" name="resolution" value="1000" units="1/cm"/>
+          <inkml:channelProperty channel="Y" name="resolution" value="1000" units="1/cm"/>
+          <inkml:channelProperty channel="F" name="resolution" value="0" units="1/dev"/>
+        </inkml:channelProperties>
+      </inkml:inkSource>
+      <inkml:timestamp xml:id="ts0" timeString="2025-05-11T16:39:18.923"/>
+    </inkml:context>
+    <inkml:brush xml:id="br0">
+      <inkml:brushProperty name="width" value="0.035" units="cm"/>
+      <inkml:brushProperty name="height" value="0.035" units="cm"/>
+      <inkml:brushProperty name="color" value="#66CC00"/>
+    </inkml:brush>
+  </inkml:definitions>
+  <inkml:trace contextRef="#ctx0" brushRef="#br0">38 0 24575,'-2'0'0,"1"0"0,-1 1 0,1-1 0,-1 0 0,1 1 0,-1-1 0,1 1 0,-1-1 0,1 1 0,0 0 0,-1 0 0,1-1 0,0 1 0,0 0 0,0 0 0,-1 0 0,1 1 0,0-1 0,0 0 0,0 0 0,1 0 0,-1 1 0,0-1 0,0 0 0,1 1 0,-1-1 0,1 1 0,-1-1 0,1 1 0,0-1 0,-1 3 0,0 5 0,-1 1 0,2-1 0,0 18 0,0-20 0,2 23 0,7 41 0,-8-33 299,-2-33-484,1 1 0,0-1 0,0 1 0,0-1 1,1 0-1,0 1 0,0-1 0,3 9 0</inkml:trace>
+</inkml:ink>
+</file>
+
+<file path=word/ink/ink50.xml><?xml version="1.0" encoding="utf-8"?>
 <inkml:ink xmlns:inkml="http://www.w3.org/2003/InkML">
   <inkml:definitions>
     <inkml:context xml:id="ctx0">
@@ -5303,7 +5843,7 @@
 </inkml:ink>
 </file>
 
-<file path=word/ink/ink44.xml><?xml version="1.0" encoding="utf-8"?>
+<file path=word/ink/ink51.xml><?xml version="1.0" encoding="utf-8"?>
 <inkml:ink xmlns:inkml="http://www.w3.org/2003/InkML">
   <inkml:definitions>
     <inkml:context xml:id="ctx0">
@@ -5345,7 +5885,7 @@
 </inkml:ink>
 </file>
 
-<file path=word/ink/ink45.xml><?xml version="1.0" encoding="utf-8"?>
+<file path=word/ink/ink52.xml><?xml version="1.0" encoding="utf-8"?>
 <inkml:ink xmlns:inkml="http://www.w3.org/2003/InkML">
   <inkml:definitions>
     <inkml:context xml:id="ctx0">
@@ -5377,7 +5917,7 @@
 </inkml:ink>
 </file>
 
-<file path=word/ink/ink46.xml><?xml version="1.0" encoding="utf-8"?>
+<file path=word/ink/ink53.xml><?xml version="1.0" encoding="utf-8"?>
 <inkml:ink xmlns:inkml="http://www.w3.org/2003/InkML">
   <inkml:definitions>
     <inkml:context xml:id="ctx0">
@@ -5409,7 +5949,7 @@
 </inkml:ink>
 </file>
 
-<file path=word/ink/ink47.xml><?xml version="1.0" encoding="utf-8"?>
+<file path=word/ink/ink54.xml><?xml version="1.0" encoding="utf-8"?>
 <inkml:ink xmlns:inkml="http://www.w3.org/2003/InkML">
   <inkml:definitions>
     <inkml:context xml:id="ctx0">
@@ -5441,7 +5981,7 @@
 </inkml:ink>
 </file>
 
-<file path=word/ink/ink48.xml><?xml version="1.0" encoding="utf-8"?>
+<file path=word/ink/ink55.xml><?xml version="1.0" encoding="utf-8"?>
 <inkml:ink xmlns:inkml="http://www.w3.org/2003/InkML">
   <inkml:definitions>
     <inkml:context xml:id="ctx0">
@@ -5473,38 +6013,6 @@
 </inkml:ink>
 </file>
 
-<file path=word/ink/ink5.xml><?xml version="1.0" encoding="utf-8"?>
-<inkml:ink xmlns:inkml="http://www.w3.org/2003/InkML">
-  <inkml:definitions>
-    <inkml:context xml:id="ctx0">
-      <inkml:inkSource xml:id="inkSrc0">
-        <inkml:traceFormat>
-          <inkml:channel name="X" type="integer" min="-2.14748E9" max="2.14748E9" units="cm"/>
-          <inkml:channel name="Y" type="integer" min="-2.14748E9" max="2.14748E9" units="cm"/>
-          <inkml:channel name="F" type="integer" max="32767" units="dev"/>
-          <inkml:channel name="OA" type="integer" max="360" units="deg"/>
-          <inkml:channel name="OE" type="integer" max="90" units="deg"/>
-        </inkml:traceFormat>
-        <inkml:channelProperties>
-          <inkml:channelProperty channel="X" name="resolution" value="1000" units="1/cm"/>
-          <inkml:channelProperty channel="Y" name="resolution" value="1000" units="1/cm"/>
-          <inkml:channelProperty channel="F" name="resolution" value="0" units="1/dev"/>
-          <inkml:channelProperty channel="OA" name="resolution" value="1000" units="1/deg"/>
-          <inkml:channelProperty channel="OE" name="resolution" value="1000" units="1/deg"/>
-        </inkml:channelProperties>
-      </inkml:inkSource>
-      <inkml:timestamp xml:id="ts0" timeString="2025-05-05T05:21:14"/>
-    </inkml:context>
-    <inkml:brush xml:id="br0">
-      <inkml:brushProperty name="width" value="0.05" units="cm"/>
-      <inkml:brushProperty name="height" value="0.05" units="cm"/>
-      <inkml:brushProperty name="color" value="#66CC00"/>
-    </inkml:brush>
-  </inkml:definitions>
-  <inkml:trace contextRef="#ctx0" brushRef="#br0">7955 303 28 0 0,'0'0'2658'0'0,"17"27"-694"0"0,-12-2-1004 0 0,1-1-1 0 0,17 43 0 0 0,4 16 133 0 0,-7 58-228 0 0,-11-29-747 0 0,-9-110-119 0 0,6 46 11 0 0,7 42 40 0 0,-13-61-20 0 0,-1 50-110 0 0,-1 17 84 0 0,1-50-27 0 0,0 24 268 0 0,1-34 230 0 0,-1-4-36 0 0,8 63-1 0 0,-6-80-323 0 0,0 0 1 0 0,-2 29-1 0 0,-1-11 16 0 0,2-32-113 0 0,1 0 157 0 0,-1 0 0 0 0,0 0 0 0 0,0 1 0 0 0,0-1 0 0 0,0 0 0 0 0,-1 1 0 0 0,1-1 0 0 0,0 0 0 0 0,0 0 0 0 0,-1 0 0 0 0,1 1 0 0 0,-1-1 0 0 0,1 0 0 0 0,-1 0 0 0 0,1 0 0 0 0,-1 0 0 0 0,0 0 0 0 0,0 0 0 0 0,-1 2 0 0 0,-45 35 2638 0 0,47-38-2495 0 0,-4 3-74 0 0,0-1-1 0 0,0 1 1 0 0,0-1 0 0 0,0 0 0 0 0,0 0 0 0 0,0 0 0 0 0,0-1 0 0 0,-9 2 0 0 0,4 1-110 0 0,-39 10 621 0 0,46-14-668 0 0,-36 9 1851 0 0,-5 2-243 0 0,42-11-1668 0 0,-48 13 134 0 0,30-8-136 0 0,-6 2 56 0 0,0-1-1 0 0,-28 3 1 0 0,52-9-58 0 0,-50 1 435 0 0,-67-25 1054 0 0,116 23-1494 0 0,-58-8 1450 0 0,17 5-356 0 0,42 4-1015 0 0,-40 0 912 0 0,-3 1 294 0 0,42-1-1122 0 0,1 0-112 0 0,-7 2-55 0 0,-3-1-13 0 0,2 1 0 0 0,-1-1 0 0 0,-2 1 0 0 0,1-1 0 0 0,0 0 0 0 0,-1-2 0 0 0,0-1 0 0 0,1 0 0 0 0,1 0 0 0 0,0 0 0 0 0,0 0 0 0 0,0 1 0 0 0,-1-2 0 0 0,0 1 0 0 0,-45-11 0 0 0,-111-33 0 0 0,105 29 0 0 0,6 3 0 0 0,45 11 0 0 0,2 1 0 0 0,-1-2 0 0 0,2 1 0 0 0,0 1 0 0 0,0-1 0 0 0,-2 1 0 0 0,-2-1 0 0 0,3 1 0 0 0,0 0 0 0 0,-1-1 0 0 0,0 1 0 0 0,0 0 0 0 0,-1 0 0 0 0,1-1 0 0 0,-1 1 0 0 0,0 1 0 0 0,-2 1 0 0 0,1-2 0 0 0,0 1 0 0 0,0 1 0 0 0,-3 0 0 0 0,3-1 0 0 0,-3 1 0 0 0,1-1 0 0 0,1 1 0 0 0,1 1 0 0 0,3 1 0 0 0,0 0 0 0 0,-3 0 0 0 0,4 1 0 0 0,-2-1 0 0 0,0-1 0 0 0,-1 1 0 0 0,1 0 0 0 0,-1-2 0 0 0,0 3 0 0 0,1-1 0 0 0,1-1 0 0 0,-2 1 0 0 0,-2-2 0 0 0,0 1 0 0 0,2 1 0 0 0,-1-2 0 0 0,-1 1 0 0 0,0 0 0 0 0,-1 0 0 0 0,2-1 0 0 0,1-1 0 0 0,-2 0 0 0 0,2 1 0 0 0,-2 0 0 0 0,-2 0 0 0 0,2 0 0 0 0,-2 1 0 0 0,0-1 0 0 0,1 0 0 0 0,-6-1 0 0 0,23 0 0 0 0,-17 2 0 0 0,-43 3 0 0 0,44-2 0 0 0,-1-1 0 0 0,1 0 0 0 0,1 0 0 0 0,0-1 0 0 0,-1 1 0 0 0,-1-1 0 0 0,1 0 0 0 0,0 0 0 0 0,1 1 0 0 0,-1 1 0 0 0,1-1 0 0 0,-2 1 0 0 0,1-1 0 0 0,-2-1 0 0 0,2 1 0 0 0,1-2 0 0 0,-1 2 0 0 0,1 0 0 0 0,-1 0 0 0 0,1 1 0 0 0,1-1 0 0 0,-3-1 0 0 0,3 1 0 0 0,0 0 0 0 0,-2 0 0 0 0,0-1 0 0 0,-1 1 0 0 0,3 0 0 0 0,-1 0 0 0 0,-2-1 0 0 0,2 0 0 0 0,-3-1 0 0 0,4-1 0 0 0,0 1 0 0 0,-2-1 0 0 0,0 1 0 0 0,-1 1 0 0 0,-54-7 0 0 0,17 3 0 0 0,-152-2 0 0 0,156 4 0 0 0,-70 3 0 0 0,34 2 0 0 0,17 0 0 0 0,-122 1 0 0 0,162-4 0 0 0,0-1 0 0 0,-1-1 0 0 0,1-1 0 0 0,-39-11 0 0 0,2 1 0 0 0,-263-32 0 0 0,201 32 0 0 0,38 2 0 0 0,-152 2 0 0 0,123 11 0 0 0,42 2 0 0 0,0-3 0 0 0,-143-18 0 0 0,153 10 0 0 0,-39 0 0 0 0,1 4 0 0 0,-110 12 0 0 0,81-1 0 0 0,-98 9 0 0 0,-98 32 0 0 0,230-37 0 0 0,-100 0 0 0 0,130-9 0 0 0,-150 1 0 0 0,138-6 0 0 0,-40-1 0 0 0,-222-35 0 0 0,214 15 0 0 0,-96-22 0 0 0,133 26 0 0 0,-142-14 0 0 0,-3 14 0 0 0,222 18 0 0 0,1 0 0 0 0,-1 2 0 0 0,-1-1 0 0 0,3 1 0 0 0,7 0 0 0 0,4-9 0 0 0,3-3 0 0 0,-1 4 0 0 0,-1 1 0 0 0,1 0 0 0 0,20-58 0 0 0,-10 26 0 0 0,25-54 0 0 0,-26 70 0 0 0,7-13 0 0 0,-1-2 0 0 0,-2 0 0 0 0,-1 0 0 0 0,9-44 0 0 0,-22 75 0 0 0,11-57 0 0 0,7-99 0 0 0,-19 160 0 0 0,2-25 0 0 0,1 1 0 0 0,8-26 0 0 0,0 5 0 0 0,3-6 0 0 0,-4 14 0 0 0,-1-1 0 0 0,5-66 0 0 0,2-42 0 0 0,-15 142 0 0 0,0-1 0 0 0,0 1 0 0 0,-1-1 0 0 0,0-1 0 0 0,-1 1 0 0 0,0 1 0 0 0,0-1 0 0 0,1-1 0 0 0,-1 1 0 0 0,0 0 0 0 0,0 2-205 0 0</inkml:trace>
-</inkml:ink>
-</file>
-
 <file path=word/ink/ink6.xml><?xml version="1.0" encoding="utf-8"?>
 <inkml:ink xmlns:inkml="http://www.w3.org/2003/InkML">
   <inkml:definitions>
@@ -5514,26 +6022,22 @@
           <inkml:channel name="X" type="integer" min="-2.14748E9" max="2.14748E9" units="cm"/>
           <inkml:channel name="Y" type="integer" min="-2.14748E9" max="2.14748E9" units="cm"/>
           <inkml:channel name="F" type="integer" max="32767" units="dev"/>
-          <inkml:channel name="OA" type="integer" max="360" units="deg"/>
-          <inkml:channel name="OE" type="integer" max="90" units="deg"/>
         </inkml:traceFormat>
         <inkml:channelProperties>
           <inkml:channelProperty channel="X" name="resolution" value="1000" units="1/cm"/>
           <inkml:channelProperty channel="Y" name="resolution" value="1000" units="1/cm"/>
           <inkml:channelProperty channel="F" name="resolution" value="0" units="1/dev"/>
-          <inkml:channelProperty channel="OA" name="resolution" value="1000" units="1/deg"/>
-          <inkml:channelProperty channel="OE" name="resolution" value="1000" units="1/deg"/>
         </inkml:channelProperties>
       </inkml:inkSource>
-      <inkml:timestamp xml:id="ts0" timeString="2025-05-05T05:20:42"/>
+      <inkml:timestamp xml:id="ts0" timeString="2025-05-11T16:39:11.387"/>
     </inkml:context>
     <inkml:brush xml:id="br0">
-      <inkml:brushProperty name="width" value="0.05" units="cm"/>
-      <inkml:brushProperty name="height" value="0.05" units="cm"/>
-      <inkml:brushProperty name="color" value="#66CC00"/>
+      <inkml:brushProperty name="width" value="0.1" units="cm"/>
+      <inkml:brushProperty name="height" value="0.1" units="cm"/>
+      <inkml:brushProperty name="color" value="#FFFFFF"/>
     </inkml:brush>
   </inkml:definitions>
-  <inkml:trace contextRef="#ctx0" brushRef="#br0">962 1 160 0 0,'0'0'2912'0'0,"18"0"7272"0"0,-41 11-10034 0 0,22-11-91 0 0,-27 7 422 0 0,-11 5 442 0 0,37-12-841 0 0,-2 3 0 0 0,0-1 1 0 0,0 0-1 0 0,-1 0 0 0 0,1 0 0 0 0,-1 0 0 0 0,1-1 0 0 0,-9 2 0 0 0,2 0 223 0 0,-38 10 504 0 0,48-12-704 0 0,-29 5 400 0 0,-24 12 176 0 0,53-18-656 0 0,-37 10 457 0 0,-2 3 200 0 0,38-12-646 0 0,-35 10 224 0 0,-17 3-16 0 0,30-7-137 0 0,0 0 1 0 0,-42 4 0 0 0,65-11-111 0 0,-46 12 76 0 0,21-6-92 0 0,24-6 26 0 0,-46 4 12 0 0,-17 9-10 0 0,-118 28 61 0 0,182-41-106 0 0,-1 1 26 0 0,-5 0 22 0 0,6-1-19 0 0,0-1 0 0 0,-1 1 0 0 0,1 0 0 0 0,0 0 0 0 0,0 0 0 0 0,0 0 0 0 0,0 1 0 0 0,0-1 0 0 0,0 0 0 0 0,0 0 0 0 0,0 0 1 0 0,0 1-1 0 0,-1-1 0 0 0,1 1 0 0 0,0-1 0 0 0,1 1 0 0 0,-1-1 0 0 0,0 1 0 0 0,0 0 0 0 0,0-1 0 0 0,0 1 0 0 0,0 0 0 0 0,1 0 0 0 0,-1-1 0 0 0,0 1 0 0 0,0 0 0 0 0,1 0 0 0 0,-1 0 0 0 0,1 0 0 0 0,-1 0 0 0 0,1 0 0 0 0,-1 0 0 0 0,1 0 0 0 0,-1 2 0 0 0,1-2 3 0 0,4 26-16 0 0,25 135 45 0 0,-15-97-65 0 0,17 146 40 0 0,-10-76 55 0 0,-11 33-56 0 0,-12-67-51 0 0,9 6 64 0 0,-6-82-29 0 0,0 0 1 0 0,-5 36-1 0 0,2-34 45 0 0,2 53-1 0 0,3 8-19 0 0,-3-87-13 0 0,2 12 0 0 0,-1 0 0 0 0,0 0 0 0 0,-1 0 0 0 0,-1 0 1 0 0,0 0-1 0 0,-4 22 0 0 0,-1 45-12 0 0,6-79 15 0 0,1 5-4 0 0,1-1 0 0 0,-1 0 0 0 0,0 1 0 0 0,-1-1 0 0 0,1 1 0 0 0,-1 0 0 0 0,0-1-1 0 0,-2 8 1 0 0,2 23-34 0 0,0-11 50 0 0,0 0-1 0 0,-2 0 0 0 0,-6 31 0 0 0,6-12-48 0 0,2-43 43 0 0,-1 3-2 0 0,0 1 0 0 0,0 0 1 0 0,0-1-1 0 0,0 1 1 0 0,1 0-1 0 0,0-1 0 0 0,0 9 1 0 0,-1 18 0 0 0,-27 144-92 0 0,29-102 8 0 0,-11 193 61 0 0,10-229-34 0 0,0-36 46 0 0,3 38 353 0 0,-4-20-6532 0 0</inkml:trace>
+  <inkml:trace contextRef="#ctx0" brushRef="#br0">229 1 24575,'-15'1'0,"-1"0"0,1 2 0,-1 0 0,1 0 0,-20 9 0,16-6 0,4-3 0,0-1 0,0-1 0,-30 0 0,37-1 0,16 0-1365</inkml:trace>
 </inkml:ink>
 </file>
 
@@ -5546,26 +6050,22 @@
           <inkml:channel name="X" type="integer" min="-2.14748E9" max="2.14748E9" units="cm"/>
           <inkml:channel name="Y" type="integer" min="-2.14748E9" max="2.14748E9" units="cm"/>
           <inkml:channel name="F" type="integer" max="32767" units="dev"/>
-          <inkml:channel name="OA" type="integer" max="360" units="deg"/>
-          <inkml:channel name="OE" type="integer" max="90" units="deg"/>
         </inkml:traceFormat>
         <inkml:channelProperties>
           <inkml:channelProperty channel="X" name="resolution" value="1000" units="1/cm"/>
           <inkml:channelProperty channel="Y" name="resolution" value="1000" units="1/cm"/>
           <inkml:channelProperty channel="F" name="resolution" value="0" units="1/dev"/>
-          <inkml:channelProperty channel="OA" name="resolution" value="1000" units="1/deg"/>
-          <inkml:channelProperty channel="OE" name="resolution" value="1000" units="1/deg"/>
         </inkml:channelProperties>
       </inkml:inkSource>
-      <inkml:timestamp xml:id="ts0" timeString="2025-05-05T05:20:36"/>
+      <inkml:timestamp xml:id="ts0" timeString="2025-05-11T16:39:05.923"/>
     </inkml:context>
     <inkml:brush xml:id="br0">
-      <inkml:brushProperty name="width" value="0.05" units="cm"/>
-      <inkml:brushProperty name="height" value="0.05" units="cm"/>
-      <inkml:brushProperty name="color" value="#66CC00"/>
+      <inkml:brushProperty name="width" value="0.1" units="cm"/>
+      <inkml:brushProperty name="height" value="0.1" units="cm"/>
+      <inkml:brushProperty name="color" value="#FFFFFF"/>
     </inkml:brush>
   </inkml:definitions>
-  <inkml:trace contextRef="#ctx0" brushRef="#br0">0 1 80 0 0,'0'0'13519'0'0,"3"28"-17705"0"0,-2-20-2494 0 0</inkml:trace>
+  <inkml:trace contextRef="#ctx0" brushRef="#br0">0 97 24575,'0'-4'0,"0"0"0,0 0 0,0 0 0,1-1 0,0 1 0,-1 0 0,2 0 0,0-4 0,-1 7 0,0-1 0,0 1 0,0 0 0,0-1 0,0 1 0,0 0 0,1 0 0,-1 0 0,0 0 0,1 0 0,-1 0 0,1 0 0,-1 0 0,1 0 0,-1 1 0,1-1 0,0 1 0,-1-1 0,1 1 0,0 0 0,-1-1 0,3 1 0,14-1 0,29 1 0,-35 0 0,1 1 0,0-2 0,-1 0 0,1 0 0,15-4 0,-27 4-52,0 1-1,1-1 1,-1 1-1,0-1 1,0 0-1,0 1 1,0-1-1,0 0 1,0 0-1,0 0 1,0 0-1,0 0 1,0 0-1,0 0 1,0 0-1,-1 0 1,1 0-1,0 0 1,-1 0-1,1-1 1,-1 1-1,1 0 1,-1-1-1,0 1 0,1-2 1</inkml:trace>
 </inkml:ink>
 </file>
 
@@ -5578,28 +6078,22 @@
           <inkml:channel name="X" type="integer" min="-2.14748E9" max="2.14748E9" units="cm"/>
           <inkml:channel name="Y" type="integer" min="-2.14748E9" max="2.14748E9" units="cm"/>
           <inkml:channel name="F" type="integer" max="32767" units="dev"/>
-          <inkml:channel name="OA" type="integer" max="360" units="deg"/>
-          <inkml:channel name="OE" type="integer" max="90" units="deg"/>
         </inkml:traceFormat>
         <inkml:channelProperties>
           <inkml:channelProperty channel="X" name="resolution" value="1000" units="1/cm"/>
           <inkml:channelProperty channel="Y" name="resolution" value="1000" units="1/cm"/>
           <inkml:channelProperty channel="F" name="resolution" value="0" units="1/dev"/>
-          <inkml:channelProperty channel="OA" name="resolution" value="1000" units="1/deg"/>
-          <inkml:channelProperty channel="OE" name="resolution" value="1000" units="1/deg"/>
         </inkml:channelProperties>
       </inkml:inkSource>
-      <inkml:timestamp xml:id="ts0" timeString="2025-05-05T05:20:27"/>
+      <inkml:timestamp xml:id="ts0" timeString="2025-05-11T16:38:54.169"/>
     </inkml:context>
     <inkml:brush xml:id="br0">
-      <inkml:brushProperty name="width" value="0.05" units="cm"/>
-      <inkml:brushProperty name="height" value="0.05" units="cm"/>
+      <inkml:brushProperty name="width" value="0.035" units="cm"/>
+      <inkml:brushProperty name="height" value="0.035" units="cm"/>
       <inkml:brushProperty name="color" value="#66CC00"/>
     </inkml:brush>
   </inkml:definitions>
-  <inkml:trace contextRef="#ctx0" brushRef="#br0">22 63 16 0 0,'0'0'8583'0'0,"8"31"-8412"0"0,-8-24-103 0 0,-1-1 0 0 0,1 0 0 0 0,0 0 0 0 0,0 1 0 0 0,3 11 0 0 0,0 1 4 0 0,-1-8-53 0 0,-2-10 18 0 0,0 0-27 0 0,2 2-3 0 0,-2-2-10 0 0,5 15-5 0 0,-5-15 11 0 0,3 18-32 0 0,-3-14 31 0 0,0-3 3 0 0,0-1-1 0 0,0 4 1 0 0,0-4 1 0 0,0 53 64 0 0,0-53-57 0 0,0 0-6 0 0,-1 4 0 0 0,0-3-1 0 0,1 13 41 0 0,0-10-53 0 0,-4 42 702 0 0,4-46-682 0 0,-4 34 558 0 0,1-7-265 0 0,3-24-290 0 0,0 0 0 0 0,0 0 0 0 0,-1 0 0 0 0,1 0 1 0 0,-1 0-1 0 0,0 0 0 0 0,0 0 0 0 0,0 0 0 0 0,-2 3 0 0 0,2-6-7 0 0,1 1-9 0 0,0 2 9 0 0,0 0 1 0 0,0 0-1 0 0,0 0 0 0 0,-1 1 1 0 0,0-1-1 0 0,0 0 0 0 0,0-1 0 0 0,-3 7 1 0 0,4-9-3 0 0,-6 16-176 0 0,-3 2 1100 0 0,7-8 2633 0 0,16-18-3492 0 0,13-1 114 0 0,-20 4-163 0 0,30-8 78 0 0,-35 11-103 0 0,37-10 57 0 0,8-10 29 0 0,-46 20-65 0 0,0 0-20 0 0,2-1 4 0 0,-3 1-7 0 0,55-17-42 0 0,-54 17 53 0 0,24-7-74 0 0,-20 6 60 0 0,-3 2 14 0 0,43-9 76 0 0,-44 9-84 0 0,36-7-30 0 0,-35 6 22 0 0,4 0 2 0 0,-4 1 17 0 0,3-2-47 0 0,-5 2 63 0 0,1 0-1 0 0,-1 0 1 0 0,1 0-1 0 0,0 0 1 0 0,-1 0-1 0 0,1 0 1 0 0,-1 0 0 0 0,1 0-1 0 0,0 0 1 0 0,-1-1-1 0 0,1 1 1 0 0,-1 0-1 0 0,1 0 1 0 0,-1-1-1 0 0,1 1 1 0 0,-1 0-1 0 0,1-1 1 0 0,-1 1-1 0 0,1-1 1 0 0,-1 1 0 0 0,1 0-1 0 0,-1-1 1 0 0,0 1-1 0 0,1-1 1 0 0,-1 1-1 0 0,0-1 1 0 0,1 1-1 0 0,-1-1 1 0 0,0 0-1 0 0,1 0 1 0 0,6-72 346 0 0,-7 71-362 0 0,-1-2-1 0 0,1-1 0 0 0,-1 0-1 0 0,1 0 1 0 0,0 0 0 0 0,0 0 0 0 0,0 1 0 0 0,2-7 0 0 0,-2-33-45 0 0,0 18 98 0 0,0 24-69 0 0,-2-42-35 0 0,2 38 50 0 0,0 5 4 0 0,-1-41 19 0 0,4 2-23 0 0,-3 39-1 0 0,0-18 1 0 0,0 18 2 0 0,0-1 2 0 0,0-3-9 0 0,0 4-7 0 0,-3-47 15 0 0,3 47 8 0 0,-1-7-36 0 0,1 4 588 0 0,1-11-2969 0 0,6 12-2372 0 0,-5 3 4733 0 0</inkml:trace>
-  <inkml:trace contextRef="#ctx0" brushRef="#br0">114 335 140 0 0,'0'0'9484'0'0,"19"-40"-7587"0"0,-16 36-1705 0 0,1 1 1 0 0,-1-1-1 0 0,-1 0 1 0 0,1 0-1 0 0,0 0 1 0 0,-1-1-1 0 0,4-8 1 0 0,-6 12-201 0 0,1 3-140 0 0,3 8 140 0 0,-3-8 0 0 0,-1-1-4 0 0,0 4 8 0 0,1-4-4 0 0,0 34 2 0 0,0-9-4 0 0,-1-24 8 0 0,2 2 6 0 0,-1-3 2 0 0,3 23-1029 0 0,28-58 475 0 0,-31 33 527 0 0,34-34-3033 0 0,-21 27-1401 0 0,-8 5 2339 0 0</inkml:trace>
-  <inkml:trace contextRef="#ctx0" brushRef="#br0">290 240 232 0 0,'0'0'3195'0'0,"-19"19"4474"0"0,19-20-7748 0 0,1-3 259 0 0,-1 0 0 0 0,1 0 0 0 0,0 1 0 0 0,1-1 0 0 0,-1 1 0 0 0,0-1 0 0 0,1 1 0 0 0,3-6 0 0 0,-4 9-74 0 0,2-7 122 0 0,1 8 94 0 0,-2 12-207 0 0,-1 33-134 0 0,-2-45 25 0 0,2 31 10 0 0,-1-21 16 0 0,0-10-32 0 0,0 14 2 0 0,0-9-4 0 0,0-5-3 0 0,0 0 2 0 0,0 2-5 0 0,0-2 20 0 0,0 4 132 0 0</inkml:trace>
+  <inkml:trace contextRef="#ctx0" brushRef="#br0">123 231 24575,'0'-182'0,"0"180"0,0 0 0,0 0 0,-1 0 0,1 0 0,0 0 0,-1 0 0,1 0 0,-1 0 0,0 0 0,0 0 0,0 1 0,0-1 0,0 0 0,0 0 0,0 1 0,0-1 0,-1 1 0,1-1 0,-1 1 0,1-1 0,-1 1 0,1 0 0,-1 0 0,0 0 0,0 0 0,0 0 0,1 0 0,-1 0 0,0 1 0,0-1 0,0 1 0,0-1 0,0 1 0,0 0 0,0 0 0,0 0 0,-1 0 0,1 0 0,0 0 0,0 1 0,0-1 0,0 0 0,0 1 0,0 0 0,1 0 0,-1-1 0,0 1 0,0 0 0,-2 2 0,-5 3 0,5-4 0,0 1 0,0-1 0,1 1 0,-1 0 0,-5 6 0,8-7 0,-1 0 0,1 0 0,0 1 0,0-1 0,0 0 0,0 1 0,0-1 0,1 1 0,-1-1 0,1 1 0,-1-1 0,1 1 0,0 3 0,0 1 0,1 1 0,0 0 0,1-1 0,-1 1 0,1-1 0,5 11 0,-3-8 0,-1 0 0,3 18 0,-6-26 14,0-1 0,1 1-1,-1-1 1,0 1 0,1-1-1,-1 1 1,1-1-1,0 0 1,-1 1 0,1-1-1,0 0 1,0 1 0,0-1-1,0 0 1,0 0 0,0 0-1,0 0 1,0 0 0,0 0-1,0 0 1,1 0 0,-1 0-1,0 0 1,2 0 0,2 0-258,-1 0 0,1 0 0,0 0 0,-1 0 1,1-1-1,8 0 0,0-1-6582</inkml:trace>
 </inkml:ink>
 </file>
 
@@ -5612,27 +6106,22 @@
           <inkml:channel name="X" type="integer" min="-2.14748E9" max="2.14748E9" units="cm"/>
           <inkml:channel name="Y" type="integer" min="-2.14748E9" max="2.14748E9" units="cm"/>
           <inkml:channel name="F" type="integer" max="32767" units="dev"/>
-          <inkml:channel name="OA" type="integer" max="360" units="deg"/>
-          <inkml:channel name="OE" type="integer" max="90" units="deg"/>
         </inkml:traceFormat>
         <inkml:channelProperties>
           <inkml:channelProperty channel="X" name="resolution" value="1000" units="1/cm"/>
           <inkml:channelProperty channel="Y" name="resolution" value="1000" units="1/cm"/>
           <inkml:channelProperty channel="F" name="resolution" value="0" units="1/dev"/>
-          <inkml:channelProperty channel="OA" name="resolution" value="1000" units="1/deg"/>
-          <inkml:channelProperty channel="OE" name="resolution" value="1000" units="1/deg"/>
         </inkml:channelProperties>
       </inkml:inkSource>
-      <inkml:timestamp xml:id="ts0" timeString="2025-05-05T05:04:59"/>
+      <inkml:timestamp xml:id="ts0" timeString="2025-05-11T16:38:34.169"/>
     </inkml:context>
     <inkml:brush xml:id="br0">
-      <inkml:brushProperty name="width" value="0.05" units="cm"/>
-      <inkml:brushProperty name="height" value="0.05" units="cm"/>
+      <inkml:brushProperty name="width" value="0.035" units="cm"/>
+      <inkml:brushProperty name="height" value="0.035" units="cm"/>
       <inkml:brushProperty name="color" value="#66CC00"/>
     </inkml:brush>
   </inkml:definitions>
-  <inkml:trace contextRef="#ctx0" brushRef="#br0">1 1 48 0 0,'0'0'1892'0'0,"23"16"-1064"0"0,-21-9-766 0 0,0-1 1 0 0,0 1-1 0 0,-1-1 1 0 0,0 1 0 0 0,0 0-1 0 0,0 0 1 0 0,-1 0-1 0 0,0-1 1 0 0,0 1 0 0 0,-1 0-1 0 0,-3 12 1 0 0,1 22 71 0 0,3-40-126 0 0,-1 19-68 0 0,1-16 2468 0 0,2-14-2292 0 0,0 0 0 0 0,1 0 0 0 0,1 0 0 0 0,0 1 0 0 0,0-1 0 0 0,1 1 0 0 0,0 0 0 0 0,1 0 0 0 0,7-9 0 0 0,-12 17-108 0 0,-1 1-8 0 0,5-9 34 0 0,30 1-28 0 0,27 7-16 0 0,-60 1 17 0 0,22 3-92 0 0,-23-2 84 0 0,0 0 0 0 0,-1 0 0 0 0,1 0 0 0 0,-1 0-1 0 0,1 0 1 0 0,-1 0 0 0 0,1 0 0 0 0,-1 0 0 0 0,1 1-1 0 0,-1-1 1 0 0,0 0 0 0 0,0 0 0 0 0,1 0 0 0 0,-1 0-1 0 0,0 0 1 0 0,0 1 0 0 0,0-1 0 0 0,-1 0 0 0 0,1 0-1 0 0,0 0 1 0 0,0 0 0 0 0,-1 0 0 0 0,1 1 0 0 0,0-1-1 0 0,-1 0 1 0 0,1 0 0 0 0,-2 2 0 0 0,-12 27-4 0 0,14-29 8 0 0,-1 0 0 0 0,0 0 1 0 0,0 0-1 0 0,0 0 0 0 0,0 0 1 0 0,0 0-1 0 0,0 0 1 0 0,0 0-1 0 0,0-1 0 0 0,0 1 1 0 0,0-1-1 0 0,0 1 0 0 0,-1 0 1 0 0,1-1-1 0 0,0 0 1 0 0,0 1-1 0 0,-1-1 0 0 0,1 0 1 0 0,0 0-1 0 0,0 1 0 0 0,-1-1 1 0 0,-1-1-1 0 0,-1 2 8 0 0,2-1 3 0 0,-36-13 48 0 0,32 11-50 0 0,4 2 54 0 0,39 32-206 0 0,-37-31 138 0 0,38 39-551 0 0,-38-39 378 0 0,48 23-4364 0 0,-47-24 4523 0 0,28 1-295 0 0,-4-3 405 0 0,-23 1 10 0 0,15-20 2286 0 0,1-2-326 0 0,-5 9-1928 0 0,-13 14-106 0 0,6-14 129 0 0,-6 4-262 0 0,-4 14 101 0 0,0-1 1 0 0,0 1-1 0 0,0 0 1 0 0,1 0 0 0 0,0 1-1 0 0,-1-1 1 0 0,1 1 0 0 0,1-1-1 0 0,-1 1 1 0 0,1 0-1 0 0,0 0 1 0 0,0 0 0 0 0,0 0-1 0 0,-1 8 1 0 0,3-11 0 0 0,19 24 103 0 0,-15-25-102 0 0,0 0 0 0 0,0 0 0 0 0,0-1 0 0 0,0 1 0 0 0,0-1 0 0 0,0 0 0 0 0,7-1 0 0 0,-9 0-12 0 0,1-1-120 0 0,-1-1 0 0 0,0 1 1 0 0,1 0-1 0 0,-1 0 1 0 0,1 0-1 0 0,-1 0 0 0 0,1 1 1 0 0,0-1-1 0 0,0 1 1 0 0,0-1-1 0 0,0 1 1 0 0,0 0-1 0 0,0 0 0 0 0,4-1 1 0 0,-2 1-98 0 0,45-10-1807 0 0,-48 10 1840 0 0,1 1-139 0 0,-1 0 532 0 0,1-1 0 0 0,-1 1 0 0 0,1 0 1 0 0,0-1-1 0 0,-1 0 0 0 0,1 1 0 0 0,-1-1 0 0 0,0 0 0 0 0,1 0 1 0 0,3-3-1 0 0,-21-51 614 0 0,15 53-802 0 0,0 1 0 0 0,1-1 0 0 0,-1 1 0 0 0,1-1-1 0 0,0 1 1 0 0,-1 0 0 0 0,1 0 0 0 0,0-1 0 0 0,0 1 0 0 0,0 0 0 0 0,0 0 0 0 0,0 0 0 0 0,0 0-1 0 0,0 0 1 0 0,0 0 0 0 0,0 0 0 0 0,0 0 0 0 0,0 0 0 0 0,1 0 0 0 0,-1 1 0 0 0,0-1-1 0 0,1 0 1 0 0,-1 1 0 0 0,1-1 0 0 0,2 0 0 0 0,3-2 61 0 0,-5 2 156 0 0,15 15 315 0 0,-17 0-531 0 0,0 0 1 0 0,-1 0-1 0 0,-1 0 1 0 0,0 0-1 0 0,-1 0 1 0 0,-6 15-1 0 0,1 4-35 0 0,-1 58 108 0 0,9-90-120 0 0,-1 0 34 0 0,0 4 9 0 0,0-4 8 0 0,-1 3 7 0 0,1-4-21 0 0,-6 10 43 0 0,2-6-20 0 0,1-1-1 0 0,-1 0 1 0 0,0 0 0 0 0,0-1-1 0 0,0 1 1 0 0,-1-1 0 0 0,1 0-1 0 0,0-1 1 0 0,-1 1 0 0 0,-6 0-1 0 0,10-2-14 0 0,0 0 6 0 0,-5 0 8 0 0,3-1 56 0 0,1 0 0 0 0,0 0 1 0 0,-1 0-1 0 0,1-1 0 0 0,0 1 1 0 0,-1-1-1 0 0,1 0 0 0 0,0 0 1 0 0,0 0-1 0 0,1 0 0 0 0,-1 0 1 0 0,0-1-1 0 0,1 1 1 0 0,-1-1-1 0 0,1 0 0 0 0,0 0 1 0 0,0 0-1 0 0,0 0 0 0 0,0 0 1 0 0,0 0-1 0 0,1 0 0 0 0,0-1 1 0 0,-1 1-1 0 0,0-6 0 0 0,2 8-20 0 0,30-17-504 0 0,62 9-4424 0 0,-79 7 3189 0 0</inkml:trace>
-  <inkml:trace contextRef="#ctx0" brushRef="#br0">349 201 76 0 0,'0'0'388'0'0,"-19"-19"2359"0"0,23 17-2729 0 0,0 0 0 0 0,0 0 0 0 0,1 0-1 0 0,-1 0 1 0 0,0 1 0 0 0,0 0 0 0 0,8-2 0 0 0,33-9 63 0 0,-44 12 69 0 0,13-20 362 0 0,-14 19-476 0 0,0 0-38 0 0,0 1 1 0 0,1 0-1 0 0,-1-1 1 0 0,0 1-1 0 0,0 0 1 0 0,0-1-1 0 0,0 1 0 0 0,0 0 1 0 0,0-1-1 0 0,0 1 1 0 0,1 0-1 0 0,-1-1 0 0 0,0 1 1 0 0,0 0-1 0 0,0-1 1 0 0,0 1-1 0 0,-1 0 1 0 0,1-1-1 0 0,0 1 0 0 0,0 0 1 0 0,0-1-1 0 0,0 1 1 0 0,0 0-1 0 0,0-1 1 0 0,-1 1-1 0 0,1 0 0 0 0,0-1 1 0 0,0 1-1 0 0,0 0 1 0 0,-1-1-1 0 0,1 1 0 0 0,0 0 1 0 0,0 0-1 0 0,-1-1 1 0 0,1 1-1 0 0,0 0 1 0 0,-1 0-1 0 0,1 0 0 0 0,0 0 1 0 0,0-1-1 0 0,-1 1 1 0 0,1 0-1 0 0,0 0 1 0 0,-1 0-1 0 0,1 0 0 0 0,-1 0 1 0 0,1 0-1 0 0,0 0 1 0 0,-1 0-1 0 0,1 0 0 0 0,0 0 1 0 0,-1 0-1 0 0,-19-5-25 0 0,12 4-8 0 0,6 1 33 0 0,1 0 0 0 0,0-1 0 0 0,-1 1 0 0 0,1 0 0 0 0,-1 0 0 0 0,1 0 0 0 0,0 0 0 0 0,-1 0 0 0 0,1 0 0 0 0,-1 0 0 0 0,1 1 0 0 0,-1-1 0 0 0,1 0 0 0 0,0 1 0 0 0,-1-1 0 0 0,1 1 0 0 0,0-1 0 0 0,0 1 0 0 0,-1 0 0 0 0,1 0 0 0 0,0 0 0 0 0,0-1 0 0 0,0 1 0 0 0,0 0 0 0 0,0 0 0 0 0,0 0 0 0 0,0 1 0 0 0,0-1 1 0 0,0 0-1 0 0,1 0 0 0 0,-1 0 0 0 0,0 1 0 0 0,1-1 0 0 0,-1 3 0 0 0,0-4 9 0 0,-1 4-5 0 0,0-1 0 0 0,0 1 0 0 0,0 0-1 0 0,0-1 1 0 0,1 1 0 0 0,-1 0 0 0 0,1 0 0 0 0,0 0 0 0 0,0 0 0 0 0,1 0-1 0 0,-1 0 1 0 0,1 0 0 0 0,0 6 0 0 0,2-8-145 0 0,0 0 1 0 0,0 0-1 0 0,0 0 1 0 0,0 0-1 0 0,1 0 0 0 0,-1 0 1 0 0,1 0-1 0 0,-1-1 1 0 0,1 1-1 0 0,0-1 1 0 0,0 0-1 0 0,-1 0 0 0 0,1 0 1 0 0,4 1-1 0 0,7 2-877 0 0</inkml:trace>
+  <inkml:trace contextRef="#ctx0" brushRef="#br0">2 131 24575,'0'-130'0,"-1"192"0,2 72 0,1-122-1365,1-2-5461</inkml:trace>
 </inkml:ink>
 </file>
 

</xml_diff>

<commit_message>
Last Commit, Finished The Report
</commit_message>
<xml_diff>
--- a/Report.docx
+++ b/Report.docx
@@ -1490,13 +1490,8 @@
         <w:t xml:space="preserve"> </w:t>
       </w:r>
       <w:r>
-        <w:t xml:space="preserve">single cycle RISC-V about which we are </w:t>
-      </w:r>
-      <w:proofErr w:type="gramStart"/>
-      <w:r>
-        <w:t>talking</w:t>
-      </w:r>
-      <w:proofErr w:type="gramEnd"/>
+        <w:t>single cycle RISC-V about which we are talking</w:t>
+      </w:r>
       <w:r>
         <w:t>.</w:t>
       </w:r>
@@ -1908,6 +1903,369 @@
           <w:lang w:bidi="fa-IR"/>
         </w:rPr>
         <w:lastRenderedPageBreak/>
+        <w:t>To implement the controller, first we need to code the ALU controller and the RISC-V controller and make an instance of it in the main controller.</w:t>
+      </w:r>
+    </w:p>
+    <w:p>
+      <w:pPr>
+        <w:rPr>
+          <w:lang w:bidi="fa-IR"/>
+        </w:rPr>
+      </w:pPr>
+      <w:r>
+        <w:rPr>
+          <w:lang w:bidi="fa-IR"/>
+        </w:rPr>
+        <w:t>These are the logics obtained from our RISC-V controlling signal table:</w:t>
+      </w:r>
+    </w:p>
+    <w:p>
+      <w:pPr>
+        <w:jc w:val="center"/>
+        <w:rPr>
+          <w:lang w:bidi="fa-IR"/>
+        </w:rPr>
+      </w:pPr>
+      <w:r>
+        <w:rPr>
+          <w:lang w:bidi="fa-IR"/>
+        </w:rPr>
+        <w:br/>
+      </w:r>
+      <w:r>
+        <w:rPr>
+          <w:noProof/>
+        </w:rPr>
+        <w:drawing>
+          <wp:inline distT="0" distB="0" distL="0" distR="0" wp14:anchorId="3218B24D" wp14:editId="787D07F7">
+            <wp:extent cx="2800741" cy="2000529"/>
+            <wp:effectExtent l="0" t="0" r="0" b="0"/>
+            <wp:docPr id="730346883" name="Picture 1"/>
+            <wp:cNvGraphicFramePr>
+              <a:graphicFrameLocks xmlns:a="http://schemas.openxmlformats.org/drawingml/2006/main" noChangeAspect="1"/>
+            </wp:cNvGraphicFramePr>
+            <a:graphic xmlns:a="http://schemas.openxmlformats.org/drawingml/2006/main">
+              <a:graphicData uri="http://schemas.openxmlformats.org/drawingml/2006/picture">
+                <pic:pic xmlns:pic="http://schemas.openxmlformats.org/drawingml/2006/picture">
+                  <pic:nvPicPr>
+                    <pic:cNvPr id="730346883" name=""/>
+                    <pic:cNvPicPr/>
+                  </pic:nvPicPr>
+                  <pic:blipFill>
+                    <a:blip r:embed="rId75"/>
+                    <a:stretch>
+                      <a:fillRect/>
+                    </a:stretch>
+                  </pic:blipFill>
+                  <pic:spPr>
+                    <a:xfrm>
+                      <a:off x="0" y="0"/>
+                      <a:ext cx="2800741" cy="2000529"/>
+                    </a:xfrm>
+                    <a:prstGeom prst="rect">
+                      <a:avLst/>
+                    </a:prstGeom>
+                  </pic:spPr>
+                </pic:pic>
+              </a:graphicData>
+            </a:graphic>
+          </wp:inline>
+        </w:drawing>
+      </w:r>
+    </w:p>
+    <w:p>
+      <w:pPr>
+        <w:jc w:val="center"/>
+        <w:rPr>
+          <w:lang w:bidi="fa-IR"/>
+        </w:rPr>
+      </w:pPr>
+      <w:r>
+        <w:rPr>
+          <w:noProof/>
+        </w:rPr>
+        <w:drawing>
+          <wp:inline distT="0" distB="0" distL="0" distR="0" wp14:anchorId="100344CE" wp14:editId="68734E54">
+            <wp:extent cx="2810267" cy="1848108"/>
+            <wp:effectExtent l="0" t="0" r="9525" b="0"/>
+            <wp:docPr id="2141382432" name="Picture 1"/>
+            <wp:cNvGraphicFramePr>
+              <a:graphicFrameLocks xmlns:a="http://schemas.openxmlformats.org/drawingml/2006/main" noChangeAspect="1"/>
+            </wp:cNvGraphicFramePr>
+            <a:graphic xmlns:a="http://schemas.openxmlformats.org/drawingml/2006/main">
+              <a:graphicData uri="http://schemas.openxmlformats.org/drawingml/2006/picture">
+                <pic:pic xmlns:pic="http://schemas.openxmlformats.org/drawingml/2006/picture">
+                  <pic:nvPicPr>
+                    <pic:cNvPr id="2141382432" name=""/>
+                    <pic:cNvPicPr/>
+                  </pic:nvPicPr>
+                  <pic:blipFill>
+                    <a:blip r:embed="rId76"/>
+                    <a:stretch>
+                      <a:fillRect/>
+                    </a:stretch>
+                  </pic:blipFill>
+                  <pic:spPr>
+                    <a:xfrm>
+                      <a:off x="0" y="0"/>
+                      <a:ext cx="2810267" cy="1848108"/>
+                    </a:xfrm>
+                    <a:prstGeom prst="rect">
+                      <a:avLst/>
+                    </a:prstGeom>
+                  </pic:spPr>
+                </pic:pic>
+              </a:graphicData>
+            </a:graphic>
+          </wp:inline>
+        </w:drawing>
+      </w:r>
+    </w:p>
+    <w:p>
+      <w:pPr>
+        <w:jc w:val="center"/>
+        <w:rPr>
+          <w:lang w:bidi="fa-IR"/>
+        </w:rPr>
+      </w:pPr>
+      <w:r>
+        <w:rPr>
+          <w:noProof/>
+        </w:rPr>
+        <w:lastRenderedPageBreak/>
+        <w:drawing>
+          <wp:inline distT="0" distB="0" distL="0" distR="0" wp14:anchorId="3F421C34" wp14:editId="6640D91F">
+            <wp:extent cx="2648320" cy="1829055"/>
+            <wp:effectExtent l="0" t="0" r="0" b="0"/>
+            <wp:docPr id="2079404846" name="Picture 1"/>
+            <wp:cNvGraphicFramePr>
+              <a:graphicFrameLocks xmlns:a="http://schemas.openxmlformats.org/drawingml/2006/main" noChangeAspect="1"/>
+            </wp:cNvGraphicFramePr>
+            <a:graphic xmlns:a="http://schemas.openxmlformats.org/drawingml/2006/main">
+              <a:graphicData uri="http://schemas.openxmlformats.org/drawingml/2006/picture">
+                <pic:pic xmlns:pic="http://schemas.openxmlformats.org/drawingml/2006/picture">
+                  <pic:nvPicPr>
+                    <pic:cNvPr id="2079404846" name=""/>
+                    <pic:cNvPicPr/>
+                  </pic:nvPicPr>
+                  <pic:blipFill>
+                    <a:blip r:embed="rId77"/>
+                    <a:stretch>
+                      <a:fillRect/>
+                    </a:stretch>
+                  </pic:blipFill>
+                  <pic:spPr>
+                    <a:xfrm>
+                      <a:off x="0" y="0"/>
+                      <a:ext cx="2648320" cy="1829055"/>
+                    </a:xfrm>
+                    <a:prstGeom prst="rect">
+                      <a:avLst/>
+                    </a:prstGeom>
+                  </pic:spPr>
+                </pic:pic>
+              </a:graphicData>
+            </a:graphic>
+          </wp:inline>
+        </w:drawing>
+      </w:r>
+    </w:p>
+    <w:p>
+      <w:pPr>
+        <w:jc w:val="center"/>
+        <w:rPr>
+          <w:lang w:bidi="fa-IR"/>
+        </w:rPr>
+      </w:pPr>
+      <w:r>
+        <w:rPr>
+          <w:noProof/>
+        </w:rPr>
+        <w:drawing>
+          <wp:inline distT="0" distB="0" distL="0" distR="0" wp14:anchorId="2585313D" wp14:editId="01BEB606">
+            <wp:extent cx="3600953" cy="1905266"/>
+            <wp:effectExtent l="0" t="0" r="0" b="0"/>
+            <wp:docPr id="571074704" name="Picture 1"/>
+            <wp:cNvGraphicFramePr>
+              <a:graphicFrameLocks xmlns:a="http://schemas.openxmlformats.org/drawingml/2006/main" noChangeAspect="1"/>
+            </wp:cNvGraphicFramePr>
+            <a:graphic xmlns:a="http://schemas.openxmlformats.org/drawingml/2006/main">
+              <a:graphicData uri="http://schemas.openxmlformats.org/drawingml/2006/picture">
+                <pic:pic xmlns:pic="http://schemas.openxmlformats.org/drawingml/2006/picture">
+                  <pic:nvPicPr>
+                    <pic:cNvPr id="571074704" name=""/>
+                    <pic:cNvPicPr/>
+                  </pic:nvPicPr>
+                  <pic:blipFill>
+                    <a:blip r:embed="rId78"/>
+                    <a:stretch>
+                      <a:fillRect/>
+                    </a:stretch>
+                  </pic:blipFill>
+                  <pic:spPr>
+                    <a:xfrm>
+                      <a:off x="0" y="0"/>
+                      <a:ext cx="3600953" cy="1905266"/>
+                    </a:xfrm>
+                    <a:prstGeom prst="rect">
+                      <a:avLst/>
+                    </a:prstGeom>
+                  </pic:spPr>
+                </pic:pic>
+              </a:graphicData>
+            </a:graphic>
+          </wp:inline>
+        </w:drawing>
+      </w:r>
+    </w:p>
+    <w:p>
+      <w:pPr>
+        <w:jc w:val="center"/>
+        <w:rPr>
+          <w:lang w:bidi="fa-IR"/>
+        </w:rPr>
+      </w:pPr>
+      <w:r>
+        <w:rPr>
+          <w:noProof/>
+        </w:rPr>
+        <w:lastRenderedPageBreak/>
+        <w:drawing>
+          <wp:inline distT="0" distB="0" distL="0" distR="0" wp14:anchorId="2A6FFC44" wp14:editId="252D8EFA">
+            <wp:extent cx="3600953" cy="1810003"/>
+            <wp:effectExtent l="0" t="0" r="0" b="0"/>
+            <wp:docPr id="2061943816" name="Picture 1"/>
+            <wp:cNvGraphicFramePr>
+              <a:graphicFrameLocks xmlns:a="http://schemas.openxmlformats.org/drawingml/2006/main" noChangeAspect="1"/>
+            </wp:cNvGraphicFramePr>
+            <a:graphic xmlns:a="http://schemas.openxmlformats.org/drawingml/2006/main">
+              <a:graphicData uri="http://schemas.openxmlformats.org/drawingml/2006/picture">
+                <pic:pic xmlns:pic="http://schemas.openxmlformats.org/drawingml/2006/picture">
+                  <pic:nvPicPr>
+                    <pic:cNvPr id="2061943816" name=""/>
+                    <pic:cNvPicPr/>
+                  </pic:nvPicPr>
+                  <pic:blipFill>
+                    <a:blip r:embed="rId79"/>
+                    <a:stretch>
+                      <a:fillRect/>
+                    </a:stretch>
+                  </pic:blipFill>
+                  <pic:spPr>
+                    <a:xfrm>
+                      <a:off x="0" y="0"/>
+                      <a:ext cx="3600953" cy="1810003"/>
+                    </a:xfrm>
+                    <a:prstGeom prst="rect">
+                      <a:avLst/>
+                    </a:prstGeom>
+                  </pic:spPr>
+                </pic:pic>
+              </a:graphicData>
+            </a:graphic>
+          </wp:inline>
+        </w:drawing>
+      </w:r>
+      <w:r>
+        <w:rPr>
+          <w:noProof/>
+        </w:rPr>
+        <w:drawing>
+          <wp:inline distT="0" distB="0" distL="0" distR="0" wp14:anchorId="054521E5" wp14:editId="48320CC2">
+            <wp:extent cx="5163271" cy="2724530"/>
+            <wp:effectExtent l="0" t="0" r="0" b="0"/>
+            <wp:docPr id="2106870755" name="Picture 1"/>
+            <wp:cNvGraphicFramePr>
+              <a:graphicFrameLocks xmlns:a="http://schemas.openxmlformats.org/drawingml/2006/main" noChangeAspect="1"/>
+            </wp:cNvGraphicFramePr>
+            <a:graphic xmlns:a="http://schemas.openxmlformats.org/drawingml/2006/main">
+              <a:graphicData uri="http://schemas.openxmlformats.org/drawingml/2006/picture">
+                <pic:pic xmlns:pic="http://schemas.openxmlformats.org/drawingml/2006/picture">
+                  <pic:nvPicPr>
+                    <pic:cNvPr id="2106870755" name=""/>
+                    <pic:cNvPicPr/>
+                  </pic:nvPicPr>
+                  <pic:blipFill>
+                    <a:blip r:embed="rId80"/>
+                    <a:stretch>
+                      <a:fillRect/>
+                    </a:stretch>
+                  </pic:blipFill>
+                  <pic:spPr>
+                    <a:xfrm>
+                      <a:off x="0" y="0"/>
+                      <a:ext cx="5163271" cy="2724530"/>
+                    </a:xfrm>
+                    <a:prstGeom prst="rect">
+                      <a:avLst/>
+                    </a:prstGeom>
+                  </pic:spPr>
+                </pic:pic>
+              </a:graphicData>
+            </a:graphic>
+          </wp:inline>
+        </w:drawing>
+      </w:r>
+    </w:p>
+    <w:p>
+      <w:pPr>
+        <w:jc w:val="center"/>
+        <w:rPr>
+          <w:lang w:bidi="fa-IR"/>
+        </w:rPr>
+      </w:pPr>
+      <w:r>
+        <w:rPr>
+          <w:noProof/>
+        </w:rPr>
+        <w:lastRenderedPageBreak/>
+        <w:drawing>
+          <wp:inline distT="0" distB="0" distL="0" distR="0" wp14:anchorId="046F726E" wp14:editId="428598D6">
+            <wp:extent cx="2810267" cy="2076740"/>
+            <wp:effectExtent l="0" t="0" r="9525" b="0"/>
+            <wp:docPr id="778592534" name="Picture 1"/>
+            <wp:cNvGraphicFramePr>
+              <a:graphicFrameLocks xmlns:a="http://schemas.openxmlformats.org/drawingml/2006/main" noChangeAspect="1"/>
+            </wp:cNvGraphicFramePr>
+            <a:graphic xmlns:a="http://schemas.openxmlformats.org/drawingml/2006/main">
+              <a:graphicData uri="http://schemas.openxmlformats.org/drawingml/2006/picture">
+                <pic:pic xmlns:pic="http://schemas.openxmlformats.org/drawingml/2006/picture">
+                  <pic:nvPicPr>
+                    <pic:cNvPr id="778592534" name=""/>
+                    <pic:cNvPicPr/>
+                  </pic:nvPicPr>
+                  <pic:blipFill>
+                    <a:blip r:embed="rId81"/>
+                    <a:stretch>
+                      <a:fillRect/>
+                    </a:stretch>
+                  </pic:blipFill>
+                  <pic:spPr>
+                    <a:xfrm>
+                      <a:off x="0" y="0"/>
+                      <a:ext cx="2810267" cy="2076740"/>
+                    </a:xfrm>
+                    <a:prstGeom prst="rect">
+                      <a:avLst/>
+                    </a:prstGeom>
+                  </pic:spPr>
+                </pic:pic>
+              </a:graphicData>
+            </a:graphic>
+          </wp:inline>
+        </w:drawing>
+      </w:r>
+    </w:p>
+    <w:p>
+      <w:pPr>
+        <w:rPr>
+          <w:lang w:bidi="fa-IR"/>
+        </w:rPr>
+      </w:pPr>
+      <w:r>
+        <w:rPr>
+          <w:lang w:bidi="fa-IR"/>
+        </w:rPr>
         <w:t>Now we need to implement the RISC-V assembly code for the desired program:</w:t>
       </w:r>
     </w:p>
@@ -1939,7 +2297,7 @@
                 <wp:cNvGraphicFramePr/>
                 <a:graphic xmlns:a="http://schemas.openxmlformats.org/drawingml/2006/main">
                   <a:graphicData uri="http://schemas.microsoft.com/office/word/2010/wordprocessingInk">
-                    <w14:contentPart bwMode="auto" r:id="rId75">
+                    <w14:contentPart bwMode="auto" r:id="rId82">
                       <w14:nvContentPartPr>
                         <w14:cNvContentPartPr/>
                       </w14:nvContentPartPr>
@@ -1956,7 +2314,7 @@
           <mc:Fallback>
             <w:pict>
               <v:shape w14:anchorId="48EA2368" id="Ink 110" o:spid="_x0000_s1026" type="#_x0000_t75" style="position:absolute;margin-left:588.95pt;margin-top:140.05pt;width:27.75pt;height:26.25pt;z-index:251742208;visibility:visible;mso-wrap-style:square;mso-wrap-distance-left:9pt;mso-wrap-distance-top:0;mso-wrap-distance-right:9pt;mso-wrap-distance-bottom:0;mso-position-horizontal:absolute;mso-position-horizontal-relative:text;mso-position-vertical:absolute;mso-position-vertical-relative:text" o:gfxdata="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">
-                <v:imagedata r:id="rId76" o:title=""/>
+                <v:imagedata r:id="rId83" o:title=""/>
               </v:shape>
             </w:pict>
           </mc:Fallback>
@@ -1985,7 +2343,7 @@
                 <wp:cNvGraphicFramePr/>
                 <a:graphic xmlns:a="http://schemas.openxmlformats.org/drawingml/2006/main">
                   <a:graphicData uri="http://schemas.microsoft.com/office/word/2010/wordprocessingInk">
-                    <w14:contentPart bwMode="auto" r:id="rId77">
+                    <w14:contentPart bwMode="auto" r:id="rId84">
                       <w14:nvContentPartPr>
                         <w14:cNvContentPartPr/>
                       </w14:nvContentPartPr>
@@ -2002,7 +2360,7 @@
           <mc:Fallback>
             <w:pict>
               <v:shape w14:anchorId="5BABD4A4" id="Ink 101" o:spid="_x0000_s1026" type="#_x0000_t75" style="position:absolute;margin-left:572.55pt;margin-top:142.1pt;width:11.15pt;height:21.65pt;z-index:251735040;visibility:visible;mso-wrap-style:square;mso-wrap-distance-left:9pt;mso-wrap-distance-top:0;mso-wrap-distance-right:9pt;mso-wrap-distance-bottom:0;mso-position-horizontal:absolute;mso-position-horizontal-relative:text;mso-position-vertical:absolute;mso-position-vertical-relative:text" o:gfxdata="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">
-                <v:imagedata r:id="rId78" o:title=""/>
+                <v:imagedata r:id="rId85" o:title=""/>
               </v:shape>
             </w:pict>
           </mc:Fallback>
@@ -2031,7 +2389,7 @@
                 <wp:cNvGraphicFramePr/>
                 <a:graphic xmlns:a="http://schemas.openxmlformats.org/drawingml/2006/main">
                   <a:graphicData uri="http://schemas.microsoft.com/office/word/2010/wordprocessingInk">
-                    <w14:contentPart bwMode="auto" r:id="rId79">
+                    <w14:contentPart bwMode="auto" r:id="rId86">
                       <w14:nvContentPartPr>
                         <w14:cNvContentPartPr/>
                       </w14:nvContentPartPr>
@@ -2048,7 +2406,7 @@
           <mc:Fallback>
             <w:pict>
               <v:shape w14:anchorId="3322B9A1" id="Ink 99" o:spid="_x0000_s1026" type="#_x0000_t75" style="position:absolute;margin-left:560.35pt;margin-top:141.6pt;width:6.15pt;height:22.35pt;z-index:251734016;visibility:visible;mso-wrap-style:square;mso-wrap-distance-left:9pt;mso-wrap-distance-top:0;mso-wrap-distance-right:9pt;mso-wrap-distance-bottom:0;mso-position-horizontal:absolute;mso-position-horizontal-relative:text;mso-position-vertical:absolute;mso-position-vertical-relative:text" o:gfxdata="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">
-                <v:imagedata r:id="rId80" o:title=""/>
+                <v:imagedata r:id="rId87" o:title=""/>
               </v:shape>
             </w:pict>
           </mc:Fallback>
@@ -2077,7 +2435,7 @@
                 <wp:cNvGraphicFramePr/>
                 <a:graphic xmlns:a="http://schemas.openxmlformats.org/drawingml/2006/main">
                   <a:graphicData uri="http://schemas.microsoft.com/office/word/2010/wordprocessingInk">
-                    <w14:contentPart bwMode="auto" r:id="rId81">
+                    <w14:contentPart bwMode="auto" r:id="rId88">
                       <w14:nvContentPartPr>
                         <w14:cNvContentPartPr/>
                       </w14:nvContentPartPr>
@@ -2094,7 +2452,7 @@
           <mc:Fallback>
             <w:pict>
               <v:shape w14:anchorId="407DBC5E" id="Ink 98" o:spid="_x0000_s1026" type="#_x0000_t75" style="position:absolute;margin-left:512.1pt;margin-top:142.7pt;width:24.3pt;height:24.25pt;z-index:251732992;visibility:visible;mso-wrap-style:square;mso-wrap-distance-left:9pt;mso-wrap-distance-top:0;mso-wrap-distance-right:9pt;mso-wrap-distance-bottom:0;mso-position-horizontal:absolute;mso-position-horizontal-relative:text;mso-position-vertical:absolute;mso-position-vertical-relative:text" o:gfxdata="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">
-                <v:imagedata r:id="rId82" o:title=""/>
+                <v:imagedata r:id="rId89" o:title=""/>
               </v:shape>
             </w:pict>
           </mc:Fallback>
@@ -2123,7 +2481,7 @@
                 <wp:cNvGraphicFramePr/>
                 <a:graphic xmlns:a="http://schemas.openxmlformats.org/drawingml/2006/main">
                   <a:graphicData uri="http://schemas.microsoft.com/office/word/2010/wordprocessingInk">
-                    <w14:contentPart bwMode="auto" r:id="rId83">
+                    <w14:contentPart bwMode="auto" r:id="rId90">
                       <w14:nvContentPartPr>
                         <w14:cNvContentPartPr/>
                       </w14:nvContentPartPr>
@@ -2143,7 +2501,7 @@
           <mc:Fallback>
             <w:pict>
               <v:shape w14:anchorId="29C2EAEA" id="Ink 94" o:spid="_x0000_s1026" type="#_x0000_t75" style="position:absolute;margin-left:457.7pt;margin-top:162.05pt;width:40.35pt;height:4.2pt;z-index:251728896;visibility:visible;mso-wrap-style:square;mso-width-percent:0;mso-wrap-distance-left:9pt;mso-wrap-distance-top:0;mso-wrap-distance-right:9pt;mso-wrap-distance-bottom:0;mso-position-horizontal:absolute;mso-position-horizontal-relative:text;mso-position-vertical:absolute;mso-position-vertical-relative:text;mso-width-percent:0;mso-width-relative:margin" o:gfxdata="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">
-                <v:imagedata r:id="rId84" o:title=""/>
+                <v:imagedata r:id="rId91" o:title=""/>
               </v:shape>
             </w:pict>
           </mc:Fallback>
@@ -2172,7 +2530,7 @@
                 <wp:cNvGraphicFramePr/>
                 <a:graphic xmlns:a="http://schemas.openxmlformats.org/drawingml/2006/main">
                   <a:graphicData uri="http://schemas.microsoft.com/office/word/2010/wordprocessingInk">
-                    <w14:contentPart bwMode="auto" r:id="rId85">
+                    <w14:contentPart bwMode="auto" r:id="rId92">
                       <w14:nvContentPartPr>
                         <w14:cNvContentPartPr/>
                       </w14:nvContentPartPr>
@@ -2209,7 +2567,7 @@
                         <pic:cNvPicPr/>
                       </pic:nvPicPr>
                       <pic:blipFill>
-                        <a:blip r:embed="rId86"/>
+                        <a:blip r:embed="rId93"/>
                         <a:stretch>
                           <a:fillRect/>
                         </a:stretch>
@@ -2254,7 +2612,7 @@
                 <wp:cNvGraphicFramePr/>
                 <a:graphic xmlns:a="http://schemas.openxmlformats.org/drawingml/2006/main">
                   <a:graphicData uri="http://schemas.microsoft.com/office/word/2010/wordprocessingInk">
-                    <w14:contentPart bwMode="auto" r:id="rId87">
+                    <w14:contentPart bwMode="auto" r:id="rId94">
                       <w14:nvContentPartPr>
                         <w14:cNvContentPartPr/>
                       </w14:nvContentPartPr>
@@ -2291,7 +2649,7 @@
                         <pic:cNvPicPr/>
                       </pic:nvPicPr>
                       <pic:blipFill>
-                        <a:blip r:embed="rId88"/>
+                        <a:blip r:embed="rId95"/>
                         <a:stretch>
                           <a:fillRect/>
                         </a:stretch>
@@ -2336,7 +2694,7 @@
                 <wp:cNvGraphicFramePr/>
                 <a:graphic xmlns:a="http://schemas.openxmlformats.org/drawingml/2006/main">
                   <a:graphicData uri="http://schemas.microsoft.com/office/word/2010/wordprocessingInk">
-                    <w14:contentPart bwMode="auto" r:id="rId89">
+                    <w14:contentPart bwMode="auto" r:id="rId96">
                       <w14:nvContentPartPr>
                         <w14:cNvContentPartPr/>
                       </w14:nvContentPartPr>
@@ -2373,7 +2731,7 @@
                         <pic:cNvPicPr/>
                       </pic:nvPicPr>
                       <pic:blipFill>
-                        <a:blip r:embed="rId90"/>
+                        <a:blip r:embed="rId97"/>
                         <a:stretch>
                           <a:fillRect/>
                         </a:stretch>
@@ -2418,7 +2776,7 @@
                 <wp:cNvGraphicFramePr/>
                 <a:graphic xmlns:a="http://schemas.openxmlformats.org/drawingml/2006/main">
                   <a:graphicData uri="http://schemas.microsoft.com/office/word/2010/wordprocessingInk">
-                    <w14:contentPart bwMode="auto" r:id="rId91">
+                    <w14:contentPart bwMode="auto" r:id="rId98">
                       <w14:nvContentPartPr>
                         <w14:cNvContentPartPr/>
                       </w14:nvContentPartPr>
@@ -2461,7 +2819,7 @@
                         <pic:cNvPicPr/>
                       </pic:nvPicPr>
                       <pic:blipFill>
-                        <a:blip r:embed="rId92"/>
+                        <a:blip r:embed="rId99"/>
                         <a:stretch>
                           <a:fillRect/>
                         </a:stretch>
@@ -2512,7 +2870,7 @@
                 <wp:cNvGraphicFramePr/>
                 <a:graphic xmlns:a="http://schemas.openxmlformats.org/drawingml/2006/main">
                   <a:graphicData uri="http://schemas.microsoft.com/office/word/2010/wordprocessingInk">
-                    <w14:contentPart bwMode="auto" r:id="rId93">
+                    <w14:contentPart bwMode="auto" r:id="rId100">
                       <w14:nvContentPartPr>
                         <w14:cNvContentPartPr/>
                       </w14:nvContentPartPr>
@@ -2549,7 +2907,7 @@
                         <pic:cNvPicPr/>
                       </pic:nvPicPr>
                       <pic:blipFill>
-                        <a:blip r:embed="rId94"/>
+                        <a:blip r:embed="rId101"/>
                         <a:stretch>
                           <a:fillRect/>
                         </a:stretch>
@@ -2594,7 +2952,7 @@
                 <wp:cNvGraphicFramePr/>
                 <a:graphic xmlns:a="http://schemas.openxmlformats.org/drawingml/2006/main">
                   <a:graphicData uri="http://schemas.microsoft.com/office/word/2010/wordprocessingInk">
-                    <w14:contentPart bwMode="auto" r:id="rId95">
+                    <w14:contentPart bwMode="auto" r:id="rId102">
                       <w14:nvContentPartPr>
                         <w14:cNvContentPartPr/>
                       </w14:nvContentPartPr>
@@ -2611,7 +2969,7 @@
           <mc:Fallback>
             <w:pict>
               <v:shape w14:anchorId="5111C69E" id="Ink 72" o:spid="_x0000_s1026" type="#_x0000_t75" style="position:absolute;margin-left:270.25pt;margin-top:153.1pt;width:54.3pt;height:17.05pt;z-index:251715584;visibility:visible;mso-wrap-style:square;mso-wrap-distance-left:9pt;mso-wrap-distance-top:0;mso-wrap-distance-right:9pt;mso-wrap-distance-bottom:0;mso-position-horizontal:absolute;mso-position-horizontal-relative:text;mso-position-vertical:absolute;mso-position-vertical-relative:text" o:gfxdata="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">
-                <v:imagedata r:id="rId96" o:title=""/>
+                <v:imagedata r:id="rId103" o:title=""/>
               </v:shape>
             </w:pict>
           </mc:Fallback>
@@ -2640,7 +2998,7 @@
                 <wp:cNvGraphicFramePr/>
                 <a:graphic xmlns:a="http://schemas.openxmlformats.org/drawingml/2006/main">
                   <a:graphicData uri="http://schemas.microsoft.com/office/word/2010/wordprocessingInk">
-                    <w14:contentPart bwMode="auto" r:id="rId97">
+                    <w14:contentPart bwMode="auto" r:id="rId104">
                       <w14:nvContentPartPr>
                         <w14:cNvContentPartPr/>
                       </w14:nvContentPartPr>
@@ -2677,7 +3035,7 @@
                         <pic:cNvPicPr/>
                       </pic:nvPicPr>
                       <pic:blipFill>
-                        <a:blip r:embed="rId98"/>
+                        <a:blip r:embed="rId105"/>
                         <a:stretch>
                           <a:fillRect/>
                         </a:stretch>
@@ -2722,7 +3080,7 @@
                 <wp:cNvGraphicFramePr/>
                 <a:graphic xmlns:a="http://schemas.openxmlformats.org/drawingml/2006/main">
                   <a:graphicData uri="http://schemas.microsoft.com/office/word/2010/wordprocessingInk">
-                    <w14:contentPart bwMode="auto" r:id="rId99">
+                    <w14:contentPart bwMode="auto" r:id="rId106">
                       <w14:nvContentPartPr>
                         <w14:cNvContentPartPr/>
                       </w14:nvContentPartPr>
@@ -2759,7 +3117,7 @@
                         <pic:cNvPicPr/>
                       </pic:nvPicPr>
                       <pic:blipFill>
-                        <a:blip r:embed="rId100"/>
+                        <a:blip r:embed="rId107"/>
                         <a:stretch>
                           <a:fillRect/>
                         </a:stretch>
@@ -2804,7 +3162,7 @@
                 <wp:cNvGraphicFramePr/>
                 <a:graphic xmlns:a="http://schemas.openxmlformats.org/drawingml/2006/main">
                   <a:graphicData uri="http://schemas.microsoft.com/office/word/2010/wordprocessingInk">
-                    <w14:contentPart bwMode="auto" r:id="rId101">
+                    <w14:contentPart bwMode="auto" r:id="rId108">
                       <w14:nvContentPartPr>
                         <w14:cNvContentPartPr/>
                       </w14:nvContentPartPr>
@@ -2847,7 +3205,7 @@
                         <pic:cNvPicPr/>
                       </pic:nvPicPr>
                       <pic:blipFill>
-                        <a:blip r:embed="rId102"/>
+                        <a:blip r:embed="rId109"/>
                         <a:stretch>
                           <a:fillRect/>
                         </a:stretch>
@@ -2898,7 +3256,7 @@
                 <wp:cNvGraphicFramePr/>
                 <a:graphic xmlns:a="http://schemas.openxmlformats.org/drawingml/2006/main">
                   <a:graphicData uri="http://schemas.microsoft.com/office/word/2010/wordprocessingInk">
-                    <w14:contentPart bwMode="auto" r:id="rId103">
+                    <w14:contentPart bwMode="auto" r:id="rId110">
                       <w14:nvContentPartPr>
                         <w14:cNvContentPartPr/>
                       </w14:nvContentPartPr>
@@ -2935,7 +3293,7 @@
                         <pic:cNvPicPr/>
                       </pic:nvPicPr>
                       <pic:blipFill>
-                        <a:blip r:embed="rId104"/>
+                        <a:blip r:embed="rId111"/>
                         <a:stretch>
                           <a:fillRect/>
                         </a:stretch>
@@ -2980,7 +3338,7 @@
                 <wp:cNvGraphicFramePr/>
                 <a:graphic xmlns:a="http://schemas.openxmlformats.org/drawingml/2006/main">
                   <a:graphicData uri="http://schemas.microsoft.com/office/word/2010/wordprocessingInk">
-                    <w14:contentPart bwMode="auto" r:id="rId105">
+                    <w14:contentPart bwMode="auto" r:id="rId112">
                       <w14:nvContentPartPr>
                         <w14:cNvContentPartPr/>
                       </w14:nvContentPartPr>
@@ -3017,7 +3375,7 @@
                         <pic:cNvPicPr/>
                       </pic:nvPicPr>
                       <pic:blipFill>
-                        <a:blip r:embed="rId106"/>
+                        <a:blip r:embed="rId113"/>
                         <a:stretch>
                           <a:fillRect/>
                         </a:stretch>
@@ -3062,7 +3420,7 @@
                 <wp:cNvGraphicFramePr/>
                 <a:graphic xmlns:a="http://schemas.openxmlformats.org/drawingml/2006/main">
                   <a:graphicData uri="http://schemas.microsoft.com/office/word/2010/wordprocessingInk">
-                    <w14:contentPart bwMode="auto" r:id="rId107">
+                    <w14:contentPart bwMode="auto" r:id="rId114">
                       <w14:nvContentPartPr>
                         <w14:cNvContentPartPr/>
                       </w14:nvContentPartPr>
@@ -3102,7 +3460,7 @@
                         <pic:cNvPicPr/>
                       </pic:nvPicPr>
                       <pic:blipFill>
-                        <a:blip r:embed="rId108"/>
+                        <a:blip r:embed="rId115"/>
                         <a:stretch>
                           <a:fillRect/>
                         </a:stretch>
@@ -3150,7 +3508,7 @@
                 <wp:cNvGraphicFramePr/>
                 <a:graphic xmlns:a="http://schemas.openxmlformats.org/drawingml/2006/main">
                   <a:graphicData uri="http://schemas.microsoft.com/office/word/2010/wordprocessingInk">
-                    <w14:contentPart bwMode="auto" r:id="rId109">
+                    <w14:contentPart bwMode="auto" r:id="rId116">
                       <w14:nvContentPartPr>
                         <w14:cNvContentPartPr/>
                       </w14:nvContentPartPr>
@@ -3187,7 +3545,7 @@
                         <pic:cNvPicPr/>
                       </pic:nvPicPr>
                       <pic:blipFill>
-                        <a:blip r:embed="rId110"/>
+                        <a:blip r:embed="rId117"/>
                         <a:stretch>
                           <a:fillRect/>
                         </a:stretch>
@@ -3232,7 +3590,7 @@
                 <wp:cNvGraphicFramePr/>
                 <a:graphic xmlns:a="http://schemas.openxmlformats.org/drawingml/2006/main">
                   <a:graphicData uri="http://schemas.microsoft.com/office/word/2010/wordprocessingInk">
-                    <w14:contentPart bwMode="auto" r:id="rId111">
+                    <w14:contentPart bwMode="auto" r:id="rId118">
                       <w14:nvContentPartPr>
                         <w14:cNvContentPartPr/>
                       </w14:nvContentPartPr>
@@ -3275,7 +3633,7 @@
                         <pic:cNvPicPr/>
                       </pic:nvPicPr>
                       <pic:blipFill>
-                        <a:blip r:embed="rId112"/>
+                        <a:blip r:embed="rId119"/>
                         <a:stretch>
                           <a:fillRect/>
                         </a:stretch>
@@ -3326,7 +3684,7 @@
                 <wp:cNvGraphicFramePr/>
                 <a:graphic xmlns:a="http://schemas.openxmlformats.org/drawingml/2006/main">
                   <a:graphicData uri="http://schemas.microsoft.com/office/word/2010/wordprocessingInk">
-                    <w14:contentPart bwMode="auto" r:id="rId113">
+                    <w14:contentPart bwMode="auto" r:id="rId120">
                       <w14:nvContentPartPr>
                         <w14:cNvContentPartPr/>
                       </w14:nvContentPartPr>
@@ -3363,7 +3721,7 @@
                         <pic:cNvPicPr/>
                       </pic:nvPicPr>
                       <pic:blipFill>
-                        <a:blip r:embed="rId114"/>
+                        <a:blip r:embed="rId121"/>
                         <a:stretch>
                           <a:fillRect/>
                         </a:stretch>
@@ -3408,7 +3766,7 @@
                 <wp:cNvGraphicFramePr/>
                 <a:graphic xmlns:a="http://schemas.openxmlformats.org/drawingml/2006/main">
                   <a:graphicData uri="http://schemas.microsoft.com/office/word/2010/wordprocessingInk">
-                    <w14:contentPart bwMode="auto" r:id="rId115">
+                    <w14:contentPart bwMode="auto" r:id="rId122">
                       <w14:nvContentPartPr>
                         <w14:cNvContentPartPr/>
                       </w14:nvContentPartPr>
@@ -3445,7 +3803,7 @@
                         <pic:cNvPicPr/>
                       </pic:nvPicPr>
                       <pic:blipFill>
-                        <a:blip r:embed="rId116"/>
+                        <a:blip r:embed="rId123"/>
                         <a:stretch>
                           <a:fillRect/>
                         </a:stretch>
@@ -3490,7 +3848,7 @@
                 <wp:cNvGraphicFramePr/>
                 <a:graphic xmlns:a="http://schemas.openxmlformats.org/drawingml/2006/main">
                   <a:graphicData uri="http://schemas.microsoft.com/office/word/2010/wordprocessingInk">
-                    <w14:contentPart bwMode="auto" r:id="rId117">
+                    <w14:contentPart bwMode="auto" r:id="rId124">
                       <w14:nvContentPartPr>
                         <w14:cNvContentPartPr/>
                       </w14:nvContentPartPr>
@@ -3533,7 +3891,7 @@
                         <pic:cNvPicPr/>
                       </pic:nvPicPr>
                       <pic:blipFill>
-                        <a:blip r:embed="rId118"/>
+                        <a:blip r:embed="rId125"/>
                         <a:stretch>
                           <a:fillRect/>
                         </a:stretch>
@@ -3588,7 +3946,7 @@
                     <pic:cNvPicPr/>
                   </pic:nvPicPr>
                   <pic:blipFill>
-                    <a:blip r:embed="rId119"/>
+                    <a:blip r:embed="rId126"/>
                     <a:stretch>
                       <a:fillRect/>
                     </a:stretch>
@@ -3633,16 +3991,15 @@
     <w:p/>
     <w:p>
       <w:r>
+        <w:lastRenderedPageBreak/>
         <w:t>According to this algorithm we can write the RISC-V assembly code of this program as follows:</w:t>
       </w:r>
     </w:p>
     <w:p>
       <w:pPr>
-        <w:keepNext/>
         <w:jc w:val="center"/>
       </w:pPr>
       <w:r>
-        <w:lastRenderedPageBreak/>
         <w:br/>
       </w:r>
       <w:r>
@@ -3650,9 +4007,9 @@
           <w:noProof/>
         </w:rPr>
         <w:drawing>
-          <wp:inline distT="0" distB="0" distL="0" distR="0" wp14:anchorId="4899F0A4" wp14:editId="54B1A7E8">
-            <wp:extent cx="4124901" cy="5287113"/>
-            <wp:effectExtent l="0" t="0" r="9525" b="8890"/>
+          <wp:inline distT="0" distB="0" distL="0" distR="0" wp14:anchorId="4899F0A4" wp14:editId="61ABF3CF">
+            <wp:extent cx="3874657" cy="4966362"/>
+            <wp:effectExtent l="0" t="0" r="0" b="5715"/>
             <wp:docPr id="557787503" name="Picture 1"/>
             <wp:cNvGraphicFramePr>
               <a:graphicFrameLocks xmlns:a="http://schemas.openxmlformats.org/drawingml/2006/main" noChangeAspect="1"/>
@@ -3665,7 +4022,7 @@
                     <pic:cNvPicPr/>
                   </pic:nvPicPr>
                   <pic:blipFill>
-                    <a:blip r:embed="rId120"/>
+                    <a:blip r:embed="rId127"/>
                     <a:stretch>
                       <a:fillRect/>
                     </a:stretch>
@@ -3673,7 +4030,7 @@
                   <pic:spPr>
                     <a:xfrm>
                       <a:off x="0" y="0"/>
-                      <a:ext cx="4124901" cy="5287113"/>
+                      <a:ext cx="3881347" cy="4974937"/>
                     </a:xfrm>
                     <a:prstGeom prst="rect">
                       <a:avLst/>
@@ -3707,20 +4064,16 @@
       </w:r>
     </w:p>
     <w:p>
-      <w:proofErr w:type="gramStart"/>
       <w:r>
         <w:lastRenderedPageBreak/>
-        <w:t>Following</w:t>
-      </w:r>
-      <w:proofErr w:type="gramEnd"/>
+        <w:t>The following</w:t>
+      </w:r>
       <w:r>
         <w:t xml:space="preserve"> is the </w:t>
       </w:r>
-      <w:proofErr w:type="gramStart"/>
-      <w:r>
-        <w:t>resulted assembled</w:t>
-      </w:r>
-      <w:proofErr w:type="gramEnd"/>
+      <w:r>
+        <w:t>resulting</w:t>
+      </w:r>
       <w:r>
         <w:t xml:space="preserve"> machine code of this program in hex format:</w:t>
       </w:r>
@@ -3753,7 +4106,7 @@
                     <pic:cNvPicPr/>
                   </pic:nvPicPr>
                   <pic:blipFill>
-                    <a:blip r:embed="rId121"/>
+                    <a:blip r:embed="rId128"/>
                     <a:stretch>
                       <a:fillRect/>
                     </a:stretch>
@@ -3806,16 +4159,12 @@
         <w:jc w:val="center"/>
       </w:pPr>
       <w:r>
-        <w:rPr>
-          <w:noProof/>
-          <w:lang w:bidi="fa-IR"/>
-        </w:rPr>
         <w:lastRenderedPageBreak/>
         <w:drawing>
-          <wp:inline distT="0" distB="0" distL="0" distR="0" wp14:anchorId="7297EB07" wp14:editId="01C755E5">
-            <wp:extent cx="4820920" cy="5943600"/>
-            <wp:effectExtent l="0" t="0" r="0" b="0"/>
-            <wp:docPr id="1727379564" name="Picture 1"/>
+          <wp:inline distT="0" distB="0" distL="0" distR="0" wp14:anchorId="60A9DC8A" wp14:editId="06B81AE2">
+            <wp:extent cx="4797350" cy="5647490"/>
+            <wp:effectExtent l="0" t="0" r="3810" b="0"/>
+            <wp:docPr id="1757946393" name="Picture 1"/>
             <wp:cNvGraphicFramePr>
               <a:graphicFrameLocks xmlns:a="http://schemas.openxmlformats.org/drawingml/2006/main" noChangeAspect="1"/>
             </wp:cNvGraphicFramePr>
@@ -3823,11 +4172,11 @@
               <a:graphicData uri="http://schemas.openxmlformats.org/drawingml/2006/picture">
                 <pic:pic xmlns:pic="http://schemas.openxmlformats.org/drawingml/2006/picture">
                   <pic:nvPicPr>
-                    <pic:cNvPr id="1727379564" name=""/>
+                    <pic:cNvPr id="1757946393" name=""/>
                     <pic:cNvPicPr/>
                   </pic:nvPicPr>
                   <pic:blipFill>
-                    <a:blip r:embed="rId122"/>
+                    <a:blip r:embed="rId129"/>
                     <a:stretch>
                       <a:fillRect/>
                     </a:stretch>
@@ -3835,7 +4184,7 @@
                   <pic:spPr>
                     <a:xfrm>
                       <a:off x="0" y="0"/>
-                      <a:ext cx="4820920" cy="5943600"/>
+                      <a:ext cx="4807009" cy="5658861"/>
                     </a:xfrm>
                     <a:prstGeom prst="rect">
                       <a:avLst/>
@@ -3854,7 +4203,6 @@
         <w:jc w:val="center"/>
       </w:pPr>
       <w:r>
-        <w:lastRenderedPageBreak/>
         <w:t xml:space="preserve">Figure </w:t>
       </w:r>
       <w:fldSimple w:instr=" SEQ Figure \* ARABIC ">
@@ -3875,15 +4223,12 @@
         <w:jc w:val="center"/>
       </w:pPr>
       <w:r>
-        <w:rPr>
-          <w:noProof/>
-          <w:lang w:bidi="fa-IR"/>
-        </w:rPr>
+        <w:lastRenderedPageBreak/>
         <w:drawing>
-          <wp:inline distT="0" distB="0" distL="0" distR="0" wp14:anchorId="39378A6E" wp14:editId="22C669A4">
-            <wp:extent cx="1238259" cy="4724435"/>
+          <wp:inline distT="0" distB="0" distL="0" distR="0" wp14:anchorId="2E116CFA" wp14:editId="381ACB7B">
+            <wp:extent cx="1547113" cy="5508170"/>
             <wp:effectExtent l="0" t="0" r="0" b="0"/>
-            <wp:docPr id="404336596" name="Picture 1"/>
+            <wp:docPr id="1349951040" name="Picture 1" descr="A screenshot of a computer screen&#10;&#10;AI-generated content may be incorrect."/>
             <wp:cNvGraphicFramePr>
               <a:graphicFrameLocks xmlns:a="http://schemas.openxmlformats.org/drawingml/2006/main" noChangeAspect="1"/>
             </wp:cNvGraphicFramePr>
@@ -3891,11 +4236,11 @@
               <a:graphicData uri="http://schemas.openxmlformats.org/drawingml/2006/picture">
                 <pic:pic xmlns:pic="http://schemas.openxmlformats.org/drawingml/2006/picture">
                   <pic:nvPicPr>
-                    <pic:cNvPr id="404336596" name=""/>
+                    <pic:cNvPr id="1349951040" name="Picture 1" descr="A screenshot of a computer screen&#10;&#10;AI-generated content may be incorrect."/>
                     <pic:cNvPicPr/>
                   </pic:nvPicPr>
                   <pic:blipFill>
-                    <a:blip r:embed="rId123"/>
+                    <a:blip r:embed="rId130"/>
                     <a:stretch>
                       <a:fillRect/>
                     </a:stretch>
@@ -3903,7 +4248,7 @@
                   <pic:spPr>
                     <a:xfrm>
                       <a:off x="0" y="0"/>
-                      <a:ext cx="1238259" cy="4724435"/>
+                      <a:ext cx="1550130" cy="5518913"/>
                     </a:xfrm>
                     <a:prstGeom prst="rect">
                       <a:avLst/>
@@ -3942,6 +4287,185 @@
           <w:lang w:bidi="fa-IR"/>
         </w:rPr>
       </w:pPr>
+      <w:r>
+        <w:rPr>
+          <w:noProof/>
+          <w:lang w:bidi="fa-IR"/>
+        </w:rPr>
+        <w:lastRenderedPageBreak/>
+        <mc:AlternateContent>
+          <mc:Choice Requires="wpi">
+            <w:drawing>
+              <wp:anchor distT="0" distB="0" distL="114300" distR="114300" simplePos="0" relativeHeight="251768832" behindDoc="0" locked="0" layoutInCell="1" allowOverlap="1" wp14:anchorId="29C1033C" wp14:editId="47C3A53E">
+                <wp:simplePos x="0" y="0"/>
+                <wp:positionH relativeFrom="column">
+                  <wp:posOffset>2812344</wp:posOffset>
+                </wp:positionH>
+                <wp:positionV relativeFrom="paragraph">
+                  <wp:posOffset>190430</wp:posOffset>
+                </wp:positionV>
+                <wp:extent cx="1226880" cy="9360"/>
+                <wp:effectExtent l="76200" t="114300" r="87630" b="124460"/>
+                <wp:wrapNone/>
+                <wp:docPr id="608685548" name="Ink 3"/>
+                <wp:cNvGraphicFramePr/>
+                <a:graphic xmlns:a="http://schemas.openxmlformats.org/drawingml/2006/main">
+                  <a:graphicData uri="http://schemas.microsoft.com/office/word/2010/wordprocessingInk">
+                    <w14:contentPart bwMode="auto" r:id="rId131">
+                      <w14:nvContentPartPr>
+                        <w14:cNvContentPartPr/>
+                      </w14:nvContentPartPr>
+                      <w14:xfrm>
+                        <a:off x="0" y="0"/>
+                        <a:ext cx="1226880" cy="9360"/>
+                      </w14:xfrm>
+                    </w14:contentPart>
+                  </a:graphicData>
+                </a:graphic>
+              </wp:anchor>
+            </w:drawing>
+          </mc:Choice>
+          <mc:Fallback>
+            <w:pict>
+              <v:shapetype w14:anchorId="25E03F5A" id="_x0000_t75" coordsize="21600,21600" o:spt="75" o:preferrelative="t" path="m@4@5l@4@11@9@11@9@5xe" filled="f" stroked="f">
+                <v:stroke joinstyle="miter"/>
+                <v:formulas>
+                  <v:f eqn="if lineDrawn pixelLineWidth 0"/>
+                  <v:f eqn="sum @0 1 0"/>
+                  <v:f eqn="sum 0 0 @1"/>
+                  <v:f eqn="prod @2 1 2"/>
+                  <v:f eqn="prod @3 21600 pixelWidth"/>
+                  <v:f eqn="prod @3 21600 pixelHeight"/>
+                  <v:f eqn="sum @0 0 1"/>
+                  <v:f eqn="prod @6 1 2"/>
+                  <v:f eqn="prod @7 21600 pixelWidth"/>
+                  <v:f eqn="sum @8 21600 0"/>
+                  <v:f eqn="prod @7 21600 pixelHeight"/>
+                  <v:f eqn="sum @10 21600 0"/>
+                </v:formulas>
+                <v:path o:extrusionok="f" gradientshapeok="t" o:connecttype="rect"/>
+                <o:lock v:ext="edit" aspectratio="t"/>
+              </v:shapetype>
+              <v:shape id="Ink 3" o:spid="_x0000_s1026" type="#_x0000_t75" style="position:absolute;margin-left:218.6pt;margin-top:9.35pt;width:102.25pt;height:12.1pt;z-index:251768832;visibility:visible;mso-wrap-style:square;mso-wrap-distance-left:9pt;mso-wrap-distance-top:0;mso-wrap-distance-right:9pt;mso-wrap-distance-bottom:0;mso-position-horizontal:absolute;mso-position-horizontal-relative:text;mso-position-vertical:absolute;mso-position-vertical-relative:text" o:gfxdata="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">
+                <v:imagedata r:id="rId132" o:title=""/>
+              </v:shape>
+            </w:pict>
+          </mc:Fallback>
+        </mc:AlternateContent>
+      </w:r>
+      <w:r>
+        <w:rPr>
+          <w:lang w:bidi="fa-IR"/>
+        </w:rPr>
+        <w:drawing>
+          <wp:inline distT="0" distB="0" distL="0" distR="0" wp14:anchorId="31BE6AD8" wp14:editId="1F075A16">
+            <wp:extent cx="8229600" cy="859155"/>
+            <wp:effectExtent l="0" t="0" r="0" b="0"/>
+            <wp:docPr id="596743794" name="Picture 1"/>
+            <wp:cNvGraphicFramePr>
+              <a:graphicFrameLocks xmlns:a="http://schemas.openxmlformats.org/drawingml/2006/main" noChangeAspect="1"/>
+            </wp:cNvGraphicFramePr>
+            <a:graphic xmlns:a="http://schemas.openxmlformats.org/drawingml/2006/main">
+              <a:graphicData uri="http://schemas.openxmlformats.org/drawingml/2006/picture">
+                <pic:pic xmlns:pic="http://schemas.openxmlformats.org/drawingml/2006/picture">
+                  <pic:nvPicPr>
+                    <pic:cNvPr id="596743794" name=""/>
+                    <pic:cNvPicPr/>
+                  </pic:nvPicPr>
+                  <pic:blipFill>
+                    <a:blip r:embed="rId133"/>
+                    <a:stretch>
+                      <a:fillRect/>
+                    </a:stretch>
+                  </pic:blipFill>
+                  <pic:spPr>
+                    <a:xfrm>
+                      <a:off x="0" y="0"/>
+                      <a:ext cx="8229600" cy="859155"/>
+                    </a:xfrm>
+                    <a:prstGeom prst="rect">
+                      <a:avLst/>
+                    </a:prstGeom>
+                  </pic:spPr>
+                </pic:pic>
+              </a:graphicData>
+            </a:graphic>
+          </wp:inline>
+        </w:drawing>
+      </w:r>
+    </w:p>
+    <w:p>
+      <w:pPr>
+        <w:rPr>
+          <w:lang w:bidi="fa-IR"/>
+        </w:rPr>
+      </w:pPr>
+      <w:r>
+        <w:rPr>
+          <w:lang w:bidi="fa-IR"/>
+        </w:rPr>
+        <w:t>As you can see after running the program we have the number 20 which is the maximum of given numbers stored in x12 register or the s0 register which is just the Result in our pseudo code.</w:t>
+      </w:r>
+    </w:p>
+    <w:p>
+      <w:pPr>
+        <w:rPr>
+          <w:lang w:bidi="fa-IR"/>
+        </w:rPr>
+      </w:pPr>
+      <w:r>
+        <w:rPr>
+          <w:lang w:bidi="fa-IR"/>
+        </w:rPr>
+        <w:drawing>
+          <wp:inline distT="0" distB="0" distL="0" distR="0" wp14:anchorId="141B91A5" wp14:editId="717D4C92">
+            <wp:extent cx="8229600" cy="1344295"/>
+            <wp:effectExtent l="0" t="0" r="0" b="8255"/>
+            <wp:docPr id="2143579301" name="Picture 1"/>
+            <wp:cNvGraphicFramePr>
+              <a:graphicFrameLocks xmlns:a="http://schemas.openxmlformats.org/drawingml/2006/main" noChangeAspect="1"/>
+            </wp:cNvGraphicFramePr>
+            <a:graphic xmlns:a="http://schemas.openxmlformats.org/drawingml/2006/main">
+              <a:graphicData uri="http://schemas.openxmlformats.org/drawingml/2006/picture">
+                <pic:pic xmlns:pic="http://schemas.openxmlformats.org/drawingml/2006/picture">
+                  <pic:nvPicPr>
+                    <pic:cNvPr id="2143579301" name=""/>
+                    <pic:cNvPicPr/>
+                  </pic:nvPicPr>
+                  <pic:blipFill>
+                    <a:blip r:embed="rId134"/>
+                    <a:stretch>
+                      <a:fillRect/>
+                    </a:stretch>
+                  </pic:blipFill>
+                  <pic:spPr>
+                    <a:xfrm>
+                      <a:off x="0" y="0"/>
+                      <a:ext cx="8229600" cy="1344295"/>
+                    </a:xfrm>
+                    <a:prstGeom prst="rect">
+                      <a:avLst/>
+                    </a:prstGeom>
+                  </pic:spPr>
+                </pic:pic>
+              </a:graphicData>
+            </a:graphic>
+          </wp:inline>
+        </w:drawing>
+      </w:r>
+    </w:p>
+    <w:p>
+      <w:pPr>
+        <w:rPr>
+          <w:lang w:bidi="fa-IR"/>
+        </w:rPr>
+      </w:pPr>
+      <w:r>
+        <w:rPr>
+          <w:lang w:bidi="fa-IR"/>
+        </w:rPr>
+        <w:t>This is the Data Memory which our numbers from 1 to 20 is stored.</w:t>
+      </w:r>
     </w:p>
     <w:sectPr>
       <w:pgSz w:w="15840" w:h="12240" w:orient="landscape"/>
@@ -5278,7 +5802,7 @@
     </inkml:brush>
   </inkml:definitions>
   <inkml:trace contextRef="#ctx0" brushRef="#br0">0 29 24575,'0'766'-1365,"0"-754"-5461</inkml:trace>
-  <inkml:trace contextRef="#ctx0" brushRef="#br0" timeOffset="1737.17">318 82 24575,'1'58'0,"-2"69"0,-12-35 0,0-17 0,12-66 0,-1 0 0,0 0 0,-6 16 0,4-16 0,2-1 0,-1 1 0,-2 17 0,4 116 0,2-73 0,-1-60 0,0-1 0,1 1 0,0-1 0,1 0 0,-1 0 0,2 1 0,-1-1 0,1 0 0,6 10 0,-8-14 0,1-1 0,1 0 0,-1 1 0,0-1 0,1 0 0,0 0 0,0-1 0,0 1 0,0-1 0,0 1 0,0-1 0,0 0 0,1 0 0,-1 0 0,1-1 0,0 1 0,-1-1 0,1 0 0,0 0 0,0 0 0,7 0 0,-8 0 0,1-1 0,-1 0 0,0 0 0,1 0 0,-1 0 0,0-1 0,1 1 0,-1-1 0,0 0 0,0 0 0,0 0 0,0 0 0,0 0 0,0-1 0,0 0 0,0 1 0,0-1 0,-1 0 0,1 0 0,-1 0 0,1-1 0,-1 1 0,0-1 0,0 1 0,0-1 0,0 0 0,-1 0 0,1 0 0,-1 0 0,3-6 0,1-4-1365,0 0-5461</inkml:trace>
+  <inkml:trace contextRef="#ctx0" brushRef="#br0" timeOffset="1737.16">318 82 24575,'1'58'0,"-2"69"0,-12-35 0,0-17 0,12-66 0,-1 0 0,0 0 0,-6 16 0,4-16 0,2-1 0,-1 1 0,-2 17 0,4 116 0,2-73 0,-1-60 0,0-1 0,1 1 0,0-1 0,1 0 0,-1 0 0,2 1 0,-1-1 0,1 0 0,6 10 0,-8-14 0,1-1 0,1 0 0,-1 1 0,0-1 0,1 0 0,0 0 0,0-1 0,0 1 0,0-1 0,0 1 0,0-1 0,0 0 0,1 0 0,-1 0 0,1-1 0,0 1 0,-1-1 0,1 0 0,0 0 0,0 0 0,7 0 0,-8 0 0,1-1 0,-1 0 0,0 0 0,1 0 0,-1 0 0,0-1 0,1 1 0,-1-1 0,0 0 0,0 0 0,0 0 0,0 0 0,0 0 0,0-1 0,0 0 0,0 1 0,0-1 0,-1 0 0,1 0 0,-1 0 0,1-1 0,-1 1 0,0-1 0,0 1 0,0-1 0,0 0 0,-1 0 0,1 0 0,-1 0 0,3-6 0,1-4-1365,0 0-5461</inkml:trace>
   <inkml:trace contextRef="#ctx0" brushRef="#br0" timeOffset="2750.71">187 385 24575,'313'0'-1365,"-300"0"-5461</inkml:trace>
   <inkml:trace contextRef="#ctx0" brushRef="#br0" timeOffset="5210.67">781 1 24575,'1'0'0,"0"0"0,1 1 0,-1-1 0,0 1 0,0-1 0,0 1 0,0-1 0,0 1 0,0 0 0,0 0 0,0-1 0,0 1 0,0 0 0,0 0 0,0 1 0,12 16 0,-1 2 0,14 34 0,-2-5 0,-8-19 0,-11-23 0,0 1 0,0 1 0,-1-1 0,0 1 0,-1-1 0,0 1 0,0 0 0,-1 0 0,0 0 0,1 13 0,-3 21 0,-1-21 0,2 1 0,5 37 0,-1-28 0,-3 0 0,0 0 0,-4 36 0,1-6 0,1-48 0,1-6 0,-1 1 0,0 0 0,-1-1 0,1 1 0,-2 0 0,1-1 0,-1 1 0,-1-1 0,1 0 0,-7 12 0,1-5-682,-12 32-1,16-34-6143</inkml:trace>
 </inkml:ink>
@@ -6013,6 +6537,37 @@
 </inkml:ink>
 </file>
 
+<file path=word/ink/ink56.xml><?xml version="1.0" encoding="utf-8"?>
+<inkml:ink xmlns:inkml="http://www.w3.org/2003/InkML">
+  <inkml:definitions>
+    <inkml:context xml:id="ctx0">
+      <inkml:inkSource xml:id="inkSrc0">
+        <inkml:traceFormat>
+          <inkml:channel name="X" type="integer" min="-2.14748E9" max="2.14748E9" units="cm"/>
+          <inkml:channel name="Y" type="integer" min="-2.14748E9" max="2.14748E9" units="cm"/>
+          <inkml:channel name="F" type="integer" max="32767" units="dev"/>
+        </inkml:traceFormat>
+        <inkml:channelProperties>
+          <inkml:channelProperty channel="X" name="resolution" value="1000" units="1/cm"/>
+          <inkml:channelProperty channel="Y" name="resolution" value="1000" units="1/cm"/>
+          <inkml:channelProperty channel="F" name="resolution" value="0" units="1/dev"/>
+        </inkml:channelProperties>
+      </inkml:inkSource>
+      <inkml:timestamp xml:id="ts0" timeString="2025-05-11T18:58:18.177"/>
+    </inkml:context>
+    <inkml:brush xml:id="br0">
+      <inkml:brushProperty name="width" value="0.2" units="cm"/>
+      <inkml:brushProperty name="height" value="0.4" units="cm"/>
+      <inkml:brushProperty name="color" value="#FFFC00"/>
+      <inkml:brushProperty name="tip" value="rectangle"/>
+      <inkml:brushProperty name="rasterOp" value="maskPen"/>
+      <inkml:brushProperty name="ignorePressure" value="1"/>
+    </inkml:brush>
+  </inkml:definitions>
+  <inkml:trace contextRef="#ctx0" brushRef="#br0">3407 0 0,'-3407'25'0</inkml:trace>
+</inkml:ink>
+</file>
+
 <file path=word/ink/ink6.xml><?xml version="1.0" encoding="utf-8"?>
 <inkml:ink xmlns:inkml="http://www.w3.org/2003/InkML">
   <inkml:definitions>

</xml_diff>